<commit_message>
DatePicker, Autocomplete, dokumentáció több elemhez
</commit_message>
<xml_diff>
--- a/MudBlazor komponens könyvtár vizsgálata.docx
+++ b/MudBlazor komponens könyvtár vizsgálata.docx
@@ -8,10 +8,18 @@
         <w:jc w:val="center"/>
       </w:pPr>
       <w:r>
-        <w:t xml:space="preserve"> Mud</w:t>
-      </w:r>
-      <w:r>
-        <w:t>Blazor komponens könyvtár vizsgálata</w:t>
+        <w:t xml:space="preserve"> </w:t>
+      </w:r>
+      <w:proofErr w:type="spellStart"/>
+      <w:r>
+        <w:t>Mud</w:t>
+      </w:r>
+      <w:r>
+        <w:t>Blazor</w:t>
+      </w:r>
+      <w:proofErr w:type="spellEnd"/>
+      <w:r>
+        <w:t xml:space="preserve"> komponens könyvtár vizsgálata</w:t>
       </w:r>
     </w:p>
     <w:p>
@@ -26,9 +34,11 @@
       <w:pPr>
         <w:pStyle w:val="Cmsor2"/>
       </w:pPr>
+      <w:proofErr w:type="spellStart"/>
       <w:r>
         <w:t>Layout</w:t>
       </w:r>
+      <w:proofErr w:type="spellEnd"/>
     </w:p>
     <w:p>
       <w:pPr>
@@ -47,19 +57,43 @@
           <w:b/>
           <w:bCs/>
         </w:rPr>
-        <w:t>Össze lehet-e rakni a Blazor alap elrendezését a könyvtár segítségével? (Fent fejléc, Bal oldalon menü, Menü összecsukható)</w:t>
-      </w:r>
-    </w:p>
-    <w:p>
-      <w:pPr>
-        <w:pStyle w:val="Listaszerbekezds"/>
-        <w:rPr>
-          <w:b/>
-          <w:bCs/>
-        </w:rPr>
-      </w:pPr>
-      <w:r>
-        <w:t>A könyvtár sokféle lehetőséget biztosít az alap layout kialakítására:</w:t>
+        <w:t xml:space="preserve">Össze lehet-e rakni a </w:t>
+      </w:r>
+      <w:proofErr w:type="spellStart"/>
+      <w:r>
+        <w:rPr>
+          <w:b/>
+          <w:bCs/>
+        </w:rPr>
+        <w:t>Blazor</w:t>
+      </w:r>
+      <w:proofErr w:type="spellEnd"/>
+      <w:r>
+        <w:rPr>
+          <w:b/>
+          <w:bCs/>
+        </w:rPr>
+        <w:t xml:space="preserve"> alap elrendezését a könyvtár segítségével? (Fent fejléc, Bal oldalon menü, Menü összecsukható)</w:t>
+      </w:r>
+    </w:p>
+    <w:p>
+      <w:pPr>
+        <w:pStyle w:val="Listaszerbekezds"/>
+        <w:rPr>
+          <w:b/>
+          <w:bCs/>
+        </w:rPr>
+      </w:pPr>
+      <w:r>
+        <w:t xml:space="preserve">A könyvtár sokféle lehetőséget biztosít az alap </w:t>
+      </w:r>
+      <w:proofErr w:type="spellStart"/>
+      <w:r>
+        <w:t>layout</w:t>
+      </w:r>
+      <w:proofErr w:type="spellEnd"/>
+      <w:r>
+        <w:t xml:space="preserve"> kialakítására:</w:t>
       </w:r>
     </w:p>
     <w:p>
@@ -72,7 +106,15 @@
         <w:ind w:hanging="306"/>
       </w:pPr>
       <w:r>
-        <w:t>&lt;MudAppBar&gt;: Fejléc, melyre ikonokat, szöveget, linkeket tudunk elhelyezni többek között.</w:t>
+        <w:t>&lt;</w:t>
+      </w:r>
+      <w:proofErr w:type="spellStart"/>
+      <w:r>
+        <w:t>MudAppBar</w:t>
+      </w:r>
+      <w:proofErr w:type="spellEnd"/>
+      <w:r>
+        <w:t>&gt;: Fejléc, melyre ikonokat, szöveget, linkeket tudunk elhelyezni többek között.</w:t>
       </w:r>
     </w:p>
     <w:p>
@@ -85,10 +127,74 @@
         <w:ind w:hanging="306"/>
       </w:pPr>
       <w:r>
-        <w:t>&lt;MudDrawer&gt;: Navigation Drawer, melynek fejlécét a &lt;MudDrawerHeader&gt; komponenssel tudjuk személyre szabni. A &lt;MudDrawerContainer&gt; komponenssel a Drawer tartalmához tudunk extra formázást adni. A @bind-Open</w:t>
-      </w:r>
-      <w:r>
-        <w:t>=”…” használatával a Drawer automatikusan bezáródik navigáció hatására. A MudDrawer több variációval rendelkezik:</w:t>
+        <w:t>&lt;</w:t>
+      </w:r>
+      <w:proofErr w:type="spellStart"/>
+      <w:r>
+        <w:t>MudDrawer</w:t>
+      </w:r>
+      <w:proofErr w:type="spellEnd"/>
+      <w:r>
+        <w:t xml:space="preserve">&gt;: </w:t>
+      </w:r>
+      <w:proofErr w:type="spellStart"/>
+      <w:r>
+        <w:t>Navigation</w:t>
+      </w:r>
+      <w:proofErr w:type="spellEnd"/>
+      <w:r>
+        <w:t xml:space="preserve"> </w:t>
+      </w:r>
+      <w:proofErr w:type="spellStart"/>
+      <w:r>
+        <w:t>Drawer</w:t>
+      </w:r>
+      <w:proofErr w:type="spellEnd"/>
+      <w:r>
+        <w:t>, melynek fejlécét a &lt;</w:t>
+      </w:r>
+      <w:proofErr w:type="spellStart"/>
+      <w:r>
+        <w:t>MudDrawerHeader</w:t>
+      </w:r>
+      <w:proofErr w:type="spellEnd"/>
+      <w:r>
+        <w:t>&gt; komponenssel tudjuk személyre szabni. A &lt;</w:t>
+      </w:r>
+      <w:proofErr w:type="spellStart"/>
+      <w:r>
+        <w:t>MudDrawerContainer</w:t>
+      </w:r>
+      <w:proofErr w:type="spellEnd"/>
+      <w:r>
+        <w:t xml:space="preserve">&gt; komponenssel a </w:t>
+      </w:r>
+      <w:proofErr w:type="spellStart"/>
+      <w:r>
+        <w:t>Drawer</w:t>
+      </w:r>
+      <w:proofErr w:type="spellEnd"/>
+      <w:r>
+        <w:t xml:space="preserve"> tartalmához tudunk extra formázást adni. A @bind-Open</w:t>
+      </w:r>
+      <w:r>
+        <w:t xml:space="preserve">=”…” használatával a </w:t>
+      </w:r>
+      <w:proofErr w:type="spellStart"/>
+      <w:r>
+        <w:t>Drawer</w:t>
+      </w:r>
+      <w:proofErr w:type="spellEnd"/>
+      <w:r>
+        <w:t xml:space="preserve"> automatikusan bezáródik navigáció hatására. A </w:t>
+      </w:r>
+      <w:proofErr w:type="spellStart"/>
+      <w:r>
+        <w:t>MudDrawer</w:t>
+      </w:r>
+      <w:proofErr w:type="spellEnd"/>
+      <w:r>
+        <w:t xml:space="preserve"> több variációval rendelkezik:</w:t>
       </w:r>
     </w:p>
     <w:p>
@@ -99,8 +205,13 @@
           <w:numId w:val="1"/>
         </w:numPr>
       </w:pPr>
-      <w:r>
-        <w:t>Temporary: Az oldal tartalma fölé gördül be. Elem kiválasztására, vagy egyéb akcióra magától bezáródik.</w:t>
+      <w:proofErr w:type="spellStart"/>
+      <w:r>
+        <w:t>Temporary</w:t>
+      </w:r>
+      <w:proofErr w:type="spellEnd"/>
+      <w:r>
+        <w:t>: Az oldal tartalma fölé gördül be. Elem kiválasztására, vagy egyéb akcióra magától bezáródik.</w:t>
       </w:r>
     </w:p>
     <w:p>
@@ -111,8 +222,29 @@
           <w:numId w:val="1"/>
         </w:numPr>
       </w:pPr>
-      <w:r>
-        <w:t>Persistent: Arrébb tolja az oldal tartalmát mikor kinyílik. Nem csukódik be magától, csak explicit Open=”false” parameter beállításra.</w:t>
+      <w:proofErr w:type="spellStart"/>
+      <w:r>
+        <w:t>Persistent</w:t>
+      </w:r>
+      <w:proofErr w:type="spellEnd"/>
+      <w:r>
+        <w:t>: Arrébb tolja az oldal tartalmát mikor kinyílik. Nem csukódik be magától, csak explicit Open=”</w:t>
+      </w:r>
+      <w:proofErr w:type="spellStart"/>
+      <w:r>
+        <w:t>false</w:t>
+      </w:r>
+      <w:proofErr w:type="spellEnd"/>
+      <w:r>
+        <w:t xml:space="preserve">” </w:t>
+      </w:r>
+      <w:proofErr w:type="spellStart"/>
+      <w:r>
+        <w:t>parameter</w:t>
+      </w:r>
+      <w:proofErr w:type="spellEnd"/>
+      <w:r>
+        <w:t xml:space="preserve"> beállításra.</w:t>
       </w:r>
     </w:p>
     <w:p>
@@ -123,8 +255,37 @@
           <w:numId w:val="1"/>
         </w:numPr>
       </w:pPr>
-      <w:r>
-        <w:t>Responsive: Széles képernyőn Persistent-ként viselkedik, kis képernyőn pedig Temporaryként. Ha az ablak mérete túl kicsi, magától bezáródik. A képernyő méret breakpointját testre lehet szabni.</w:t>
+      <w:proofErr w:type="spellStart"/>
+      <w:r>
+        <w:t>Responsive</w:t>
+      </w:r>
+      <w:proofErr w:type="spellEnd"/>
+      <w:r>
+        <w:t xml:space="preserve">: Széles képernyőn </w:t>
+      </w:r>
+      <w:proofErr w:type="spellStart"/>
+      <w:r>
+        <w:t>Persistent</w:t>
+      </w:r>
+      <w:proofErr w:type="spellEnd"/>
+      <w:r>
+        <w:t xml:space="preserve">-ként viselkedik, kis képernyőn pedig </w:t>
+      </w:r>
+      <w:proofErr w:type="spellStart"/>
+      <w:r>
+        <w:t>Temporaryként</w:t>
+      </w:r>
+      <w:proofErr w:type="spellEnd"/>
+      <w:r>
+        <w:t xml:space="preserve">. Ha az ablak mérete túl kicsi, magától bezáródik. A képernyő méret </w:t>
+      </w:r>
+      <w:proofErr w:type="spellStart"/>
+      <w:r>
+        <w:t>breakpointját</w:t>
+      </w:r>
+      <w:proofErr w:type="spellEnd"/>
+      <w:r>
+        <w:t xml:space="preserve"> testre lehet szabni.</w:t>
       </w:r>
     </w:p>
     <w:p>
@@ -136,7 +297,39 @@
         </w:numPr>
       </w:pPr>
       <w:r>
-        <w:t>Mini: Ha MudNavLink komponenseket használunk a MudDrawerben, akkor ez a típus Open=”false” állapotban nem tűnik el, hanem összezsugorodik akkorára, hogy a navigációs linkek ikonjai még láthatóak maradjanak. (A screenshoton ez látható)</w:t>
+        <w:t xml:space="preserve">Mini: Ha </w:t>
+      </w:r>
+      <w:proofErr w:type="spellStart"/>
+      <w:r>
+        <w:t>MudNavLink</w:t>
+      </w:r>
+      <w:proofErr w:type="spellEnd"/>
+      <w:r>
+        <w:t xml:space="preserve"> komponenseket használunk a </w:t>
+      </w:r>
+      <w:proofErr w:type="spellStart"/>
+      <w:r>
+        <w:t>MudDrawerben</w:t>
+      </w:r>
+      <w:proofErr w:type="spellEnd"/>
+      <w:r>
+        <w:t>, akkor ez a típus Open=”</w:t>
+      </w:r>
+      <w:proofErr w:type="spellStart"/>
+      <w:r>
+        <w:t>false</w:t>
+      </w:r>
+      <w:proofErr w:type="spellEnd"/>
+      <w:r>
+        <w:t xml:space="preserve">” állapotban nem tűnik el, hanem összezsugorodik akkorára, hogy a navigációs linkek ikonjai még láthatóak maradjanak. (A </w:t>
+      </w:r>
+      <w:proofErr w:type="spellStart"/>
+      <w:r>
+        <w:t>screenshoton</w:t>
+      </w:r>
+      <w:proofErr w:type="spellEnd"/>
+      <w:r>
+        <w:t xml:space="preserve"> ez látható)</w:t>
       </w:r>
     </w:p>
     <w:p>
@@ -144,7 +337,15 @@
         <w:ind w:left="1416"/>
       </w:pPr>
       <w:r>
-        <w:t xml:space="preserve">Be lehet állítani, hogy a Drawer az AppBart eltolja vagy fölé gördüljön, illetve </w:t>
+        <w:t xml:space="preserve">Be lehet állítani, hogy a </w:t>
+      </w:r>
+      <w:proofErr w:type="spellStart"/>
+      <w:r>
+        <w:t>Drawer</w:t>
+      </w:r>
+      <w:proofErr w:type="spellEnd"/>
+      <w:r>
+        <w:t xml:space="preserve"> az AppBart eltolja vagy fölé gördüljön, illetve </w:t>
       </w:r>
       <w:r>
         <w:t>hogy a teteje az AppBarral egy szinten, vagy az AppBar alatt legyen.</w:t>
@@ -160,7 +361,55 @@
         <w:ind w:hanging="306"/>
       </w:pPr>
       <w:r>
-        <w:t>&lt;MudContainer&gt;: Egyszerű komponens az oldal tartalmának középre igazításához. Fixed=”true” beállítás mellett a legközelebbi breakpoint mérethez igazodik. Fixed=”false”, azaz Fluid állapotban automatikusan méreteződik, de meg lehet adni neki MaxWidth és egyéb paramétereket.</w:t>
+        <w:t>&lt;</w:t>
+      </w:r>
+      <w:proofErr w:type="spellStart"/>
+      <w:r>
+        <w:t>MudContainer</w:t>
+      </w:r>
+      <w:proofErr w:type="spellEnd"/>
+      <w:r>
+        <w:t>&gt;: Egyszerű komponens az oldal tartalmának középre igazításához. Fixed=”</w:t>
+      </w:r>
+      <w:proofErr w:type="spellStart"/>
+      <w:r>
+        <w:t>true</w:t>
+      </w:r>
+      <w:proofErr w:type="spellEnd"/>
+      <w:r>
+        <w:t xml:space="preserve">” beállítás mellett a legközelebbi </w:t>
+      </w:r>
+      <w:proofErr w:type="spellStart"/>
+      <w:r>
+        <w:t>breakpoint</w:t>
+      </w:r>
+      <w:proofErr w:type="spellEnd"/>
+      <w:r>
+        <w:t xml:space="preserve"> mérethez igazodik. Fixed=”</w:t>
+      </w:r>
+      <w:proofErr w:type="spellStart"/>
+      <w:r>
+        <w:t>false</w:t>
+      </w:r>
+      <w:proofErr w:type="spellEnd"/>
+      <w:r>
+        <w:t xml:space="preserve">”, azaz Fluid állapotban automatikusan </w:t>
+      </w:r>
+      <w:proofErr w:type="spellStart"/>
+      <w:r>
+        <w:t>méreteződik</w:t>
+      </w:r>
+      <w:proofErr w:type="spellEnd"/>
+      <w:r>
+        <w:t xml:space="preserve">, de meg lehet adni neki </w:t>
+      </w:r>
+      <w:proofErr w:type="spellStart"/>
+      <w:r>
+        <w:t>MaxWidth</w:t>
+      </w:r>
+      <w:proofErr w:type="spellEnd"/>
+      <w:r>
+        <w:t xml:space="preserve"> és egyéb paramétereket.</w:t>
       </w:r>
     </w:p>
     <w:p>
@@ -173,10 +422,50 @@
         <w:ind w:hanging="306"/>
       </w:pPr>
       <w:r>
-        <w:t xml:space="preserve">&lt;MudGrid&gt;: </w:t>
-      </w:r>
-      <w:r>
-        <w:t>A Bootstraphez hasonló 12 oszlopos grid, melyen meg lehet adni az egyes elemeknek, adott képernyőméreten hány oszlopot foglaljanak el. További Class-ok hozzáadásával az egyes elemek közötti távolságokat, azok igazítását, margint és paddinget lehet állítani többek között.</w:t>
+        <w:t>&lt;</w:t>
+      </w:r>
+      <w:proofErr w:type="spellStart"/>
+      <w:r>
+        <w:t>MudGrid</w:t>
+      </w:r>
+      <w:proofErr w:type="spellEnd"/>
+      <w:r>
+        <w:t xml:space="preserve">&gt;: </w:t>
+      </w:r>
+      <w:r>
+        <w:t xml:space="preserve">A </w:t>
+      </w:r>
+      <w:proofErr w:type="spellStart"/>
+      <w:r>
+        <w:t>Bootstraphez</w:t>
+      </w:r>
+      <w:proofErr w:type="spellEnd"/>
+      <w:r>
+        <w:t xml:space="preserve"> hasonló 12 oszlopos </w:t>
+      </w:r>
+      <w:proofErr w:type="spellStart"/>
+      <w:r>
+        <w:t>grid</w:t>
+      </w:r>
+      <w:proofErr w:type="spellEnd"/>
+      <w:r>
+        <w:t xml:space="preserve">, melyen meg lehet adni az egyes elemeknek, adott képernyőméreten hány oszlopot foglaljanak el. További </w:t>
+      </w:r>
+      <w:proofErr w:type="spellStart"/>
+      <w:r>
+        <w:t>Class</w:t>
+      </w:r>
+      <w:proofErr w:type="spellEnd"/>
+      <w:r>
+        <w:t xml:space="preserve">-ok hozzáadásával az egyes elemek közötti távolságokat, azok igazítását, margint és </w:t>
+      </w:r>
+      <w:proofErr w:type="spellStart"/>
+      <w:r>
+        <w:t>paddinget</w:t>
+      </w:r>
+      <w:proofErr w:type="spellEnd"/>
+      <w:r>
+        <w:t xml:space="preserve"> lehet állítani többek között.</w:t>
       </w:r>
     </w:p>
     <w:p>
@@ -189,7 +478,15 @@
         <w:ind w:hanging="306"/>
       </w:pPr>
       <w:r>
-        <w:t>&lt;MudPaper&gt;: Ebbe csomagolva más komponenseket, megkönnyíti azok formázását.</w:t>
+        <w:t>&lt;</w:t>
+      </w:r>
+      <w:proofErr w:type="spellStart"/>
+      <w:r>
+        <w:t>MudPaper</w:t>
+      </w:r>
+      <w:proofErr w:type="spellEnd"/>
+      <w:r>
+        <w:t>&gt;: Ebbe csomagolva más komponenseket, megkönnyíti azok formázását.</w:t>
       </w:r>
     </w:p>
     <w:p>
@@ -202,61 +499,171 @@
         <w:ind w:hanging="306"/>
       </w:pPr>
       <w:r>
-        <w:t>&lt;MudToolBar&gt;: AppBarhoz hasonló megjelenésű toolbar leszámítva, hogy akárhova elhelyezhető</w:t>
-      </w:r>
-    </w:p>
-    <w:p>
-      <w:pPr>
-        <w:ind w:left="1134"/>
-      </w:pPr>
-      <w:r>
-        <w:rPr>
-          <w:noProof/>
-        </w:rPr>
+        <w:t>&lt;</w:t>
+      </w:r>
+      <w:proofErr w:type="spellStart"/>
+      <w:r>
+        <w:t>MudToolBar</w:t>
+      </w:r>
+      <w:proofErr w:type="spellEnd"/>
+      <w:r>
+        <w:t xml:space="preserve">&gt;: AppBarhoz hasonló megjelenésű </w:t>
+      </w:r>
+      <w:proofErr w:type="spellStart"/>
+      <w:r>
+        <w:t>toolbar</w:t>
+      </w:r>
+      <w:proofErr w:type="spellEnd"/>
+      <w:r>
+        <w:t xml:space="preserve"> leszámítva, hogy akárhova elhelyezhető</w:t>
+      </w:r>
+      <w:r>
+        <w:t>.</w:t>
+      </w:r>
+    </w:p>
+    <w:p>
+      <w:pPr>
+        <w:pStyle w:val="Cmsor2"/>
+      </w:pPr>
+      <w:r>
+        <w:t>Táblázat</w:t>
+      </w:r>
+    </w:p>
+    <w:p>
+      <w:pPr>
+        <w:pStyle w:val="Listaszerbekezds"/>
+        <w:numPr>
+          <w:ilvl w:val="0"/>
+          <w:numId w:val="1"/>
+        </w:numPr>
+        <w:rPr>
+          <w:b/>
+          <w:bCs/>
+        </w:rPr>
+      </w:pPr>
+      <w:r>
+        <w:rPr>
+          <w:b/>
+          <w:bCs/>
+        </w:rPr>
+        <w:t>Van-e táblázat komponens?</w:t>
+      </w:r>
+    </w:p>
+    <w:p>
+      <w:pPr>
+        <w:pStyle w:val="Listaszerbekezds"/>
+      </w:pPr>
+      <w:r>
+        <w:t xml:space="preserve">Van, </w:t>
+      </w:r>
+      <w:r>
+        <w:t>&lt;</w:t>
+      </w:r>
+      <w:proofErr w:type="spellStart"/>
+      <w:r>
+        <w:t>MudTable</w:t>
+      </w:r>
+      <w:proofErr w:type="spellEnd"/>
+      <w:r>
+        <w:t>&gt;</w:t>
+      </w:r>
+      <w:r>
+        <w:t xml:space="preserve"> a megnevezése.</w:t>
+      </w:r>
+      <w:r>
+        <w:t xml:space="preserve"> A </w:t>
+      </w:r>
+      <w:proofErr w:type="spellStart"/>
+      <w:r>
+        <w:t>legalapabb</w:t>
+      </w:r>
+      <w:proofErr w:type="spellEnd"/>
+      <w:r>
+        <w:t xml:space="preserve"> elrendezésében tartalmaz egy &lt;</w:t>
+      </w:r>
+      <w:proofErr w:type="spellStart"/>
+      <w:r>
+        <w:t>HeaderContent</w:t>
+      </w:r>
+      <w:proofErr w:type="spellEnd"/>
+      <w:r>
+        <w:t>&gt; komponenst, amiben az oszlopcímeket tudjuk beállítani, illetve egy &lt;</w:t>
+      </w:r>
+      <w:proofErr w:type="spellStart"/>
+      <w:r>
+        <w:t>RowTemplate</w:t>
+      </w:r>
+      <w:proofErr w:type="spellEnd"/>
+      <w:r>
+        <w:t>&gt; komponenst, amiben az egyes oszlopokban lévő adatokat tudjuk definiálni.</w:t>
+      </w:r>
+      <w:r>
+        <w:t xml:space="preserve"> A &lt;</w:t>
+      </w:r>
+      <w:proofErr w:type="spellStart"/>
+      <w:r>
+        <w:t>RowTemplate</w:t>
+      </w:r>
+      <w:proofErr w:type="spellEnd"/>
+      <w:r>
+        <w:t xml:space="preserve">&gt; elemen belül a @context attribútumon keresztül tudjuk elérni magát az </w:t>
+      </w:r>
+      <w:r>
         <w:lastRenderedPageBreak/>
-        <w:drawing>
-          <wp:inline distT="0" distB="0" distL="0" distR="0" wp14:anchorId="1B76B455" wp14:editId="6C341B1F">
-            <wp:extent cx="5130342" cy="3581400"/>
-            <wp:effectExtent l="0" t="0" r="0" b="0"/>
-            <wp:docPr id="1" name="Kép 1"/>
-            <wp:cNvGraphicFramePr>
-              <a:graphicFrameLocks xmlns:a="http://schemas.openxmlformats.org/drawingml/2006/main" noChangeAspect="1"/>
-            </wp:cNvGraphicFramePr>
-            <a:graphic xmlns:a="http://schemas.openxmlformats.org/drawingml/2006/main">
-              <a:graphicData uri="http://schemas.openxmlformats.org/drawingml/2006/picture">
-                <pic:pic xmlns:pic="http://schemas.openxmlformats.org/drawingml/2006/picture">
-                  <pic:nvPicPr>
-                    <pic:cNvPr id="1" name=""/>
-                    <pic:cNvPicPr/>
-                  </pic:nvPicPr>
-                  <pic:blipFill>
-                    <a:blip r:embed="rId5"/>
-                    <a:stretch>
-                      <a:fillRect/>
-                    </a:stretch>
-                  </pic:blipFill>
-                  <pic:spPr>
-                    <a:xfrm>
-                      <a:off x="0" y="0"/>
-                      <a:ext cx="5151745" cy="3596341"/>
-                    </a:xfrm>
-                    <a:prstGeom prst="rect">
-                      <a:avLst/>
-                    </a:prstGeom>
-                  </pic:spPr>
-                </pic:pic>
-              </a:graphicData>
-            </a:graphic>
-          </wp:inline>
-        </w:drawing>
-      </w:r>
-    </w:p>
-    <w:p>
-      <w:pPr>
-        <w:pStyle w:val="Cmsor2"/>
-      </w:pPr>
-      <w:r>
-        <w:t>Táblázat</w:t>
+        <w:t>adatot.</w:t>
+      </w:r>
+      <w:r>
+        <w:t xml:space="preserve"> </w:t>
+      </w:r>
+      <w:r>
+        <w:t>A cella tartalmát &lt;</w:t>
+      </w:r>
+      <w:proofErr w:type="spellStart"/>
+      <w:r>
+        <w:t>MudTd</w:t>
+      </w:r>
+      <w:proofErr w:type="spellEnd"/>
+      <w:r>
+        <w:t xml:space="preserve">&gt; elemekben tudjuk </w:t>
+      </w:r>
+      <w:proofErr w:type="spellStart"/>
+      <w:r>
+        <w:t>testreszabni</w:t>
+      </w:r>
+      <w:proofErr w:type="spellEnd"/>
+      <w:r>
+        <w:t xml:space="preserve">. </w:t>
+      </w:r>
+      <w:r>
+        <w:t>A</w:t>
+      </w:r>
+      <w:r>
+        <w:t xml:space="preserve"> </w:t>
+      </w:r>
+      <w:r>
+        <w:t xml:space="preserve">táblázat elemeit a </w:t>
+      </w:r>
+      <w:r>
+        <w:t>&lt;</w:t>
+      </w:r>
+      <w:proofErr w:type="spellStart"/>
+      <w:r>
+        <w:t>MudTable</w:t>
+      </w:r>
+      <w:proofErr w:type="spellEnd"/>
+      <w:r>
+        <w:t>&gt;</w:t>
+      </w:r>
+      <w:r>
+        <w:t xml:space="preserve"> komponens </w:t>
+      </w:r>
+      <w:proofErr w:type="spellStart"/>
+      <w:r>
+        <w:t>Items</w:t>
+      </w:r>
+      <w:proofErr w:type="spellEnd"/>
+      <w:r>
+        <w:t xml:space="preserve"> paraméterével tudjuk beállítani.</w:t>
       </w:r>
     </w:p>
     <w:p>
@@ -276,54 +683,61 @@
           <w:b/>
           <w:bCs/>
         </w:rPr>
-        <w:t>Van-e táblázat komponens?</w:t>
-      </w:r>
-    </w:p>
-    <w:p>
-      <w:pPr>
-        <w:pStyle w:val="Listaszerbekezds"/>
-      </w:pPr>
-      <w:r>
-        <w:t xml:space="preserve">Van, </w:t>
-      </w:r>
-      <w:r>
-        <w:t>&lt;MudTable&gt;</w:t>
-      </w:r>
-      <w:r>
-        <w:t xml:space="preserve"> a megnevezése.</w:t>
-      </w:r>
-      <w:r>
-        <w:t xml:space="preserve"> A legalapabb elrendezésében tartalmaz egy &lt;HeaderContent&gt; komponenst, amiben az oszlopcímeket tudjuk beállítani, illetve egy &lt;RowTemplate&gt; komponenst, amiben az egyes oszlopokban lévő adatokat tudjuk definiálni.</w:t>
-      </w:r>
-      <w:r>
-        <w:t xml:space="preserve"> A &lt;RowTemplate&gt; elemen belül a @context attribútumon keresztül tudjuk elérni magát az adatot.</w:t>
-      </w:r>
-      <w:r>
-        <w:t xml:space="preserve"> </w:t>
-      </w:r>
-      <w:r>
-        <w:t xml:space="preserve">A cella tartalmát &lt;MudTd&gt; elemekben tudjuk </w:t>
-      </w:r>
-      <w:r>
-        <w:t>testreszabni</w:t>
-      </w:r>
-      <w:r>
-        <w:t xml:space="preserve">. </w:t>
-      </w:r>
-      <w:r>
-        <w:t>A</w:t>
-      </w:r>
-      <w:r>
-        <w:t xml:space="preserve"> </w:t>
-      </w:r>
-      <w:r>
-        <w:t xml:space="preserve">táblázat elemeit a </w:t>
-      </w:r>
-      <w:r>
-        <w:t>&lt;MudTable&gt;</w:t>
-      </w:r>
-      <w:r>
-        <w:t xml:space="preserve"> komponens Items paraméterével tudjuk beállítani.</w:t>
+        <w:t>Ha sok sor van, lehet-e lapozni? Lehet-e lejjebb görgetéssel újabb sorokat betölteni?</w:t>
+      </w:r>
+    </w:p>
+    <w:p>
+      <w:pPr>
+        <w:pStyle w:val="Listaszerbekezds"/>
+      </w:pPr>
+      <w:r>
+        <w:t xml:space="preserve">A </w:t>
+      </w:r>
+      <w:r>
+        <w:t>&lt;</w:t>
+      </w:r>
+      <w:proofErr w:type="spellStart"/>
+      <w:r>
+        <w:t>MudTable</w:t>
+      </w:r>
+      <w:proofErr w:type="spellEnd"/>
+      <w:r>
+        <w:t>&gt;</w:t>
+      </w:r>
+      <w:r>
+        <w:t xml:space="preserve"> komponenshez hozzá lehet adni a &lt;</w:t>
+      </w:r>
+      <w:proofErr w:type="spellStart"/>
+      <w:r>
+        <w:t>MudTablePager</w:t>
+      </w:r>
+      <w:proofErr w:type="spellEnd"/>
+      <w:r>
+        <w:t xml:space="preserve">&gt; komponenst, ami a lapozást teszi lehetővé. A </w:t>
+      </w:r>
+      <w:proofErr w:type="spellStart"/>
+      <w:r>
+        <w:t>pager-nek</w:t>
+      </w:r>
+      <w:proofErr w:type="spellEnd"/>
+      <w:r>
+        <w:t xml:space="preserve"> lehet adni </w:t>
+      </w:r>
+      <w:proofErr w:type="spellStart"/>
+      <w:r>
+        <w:t>PageSizeOptions</w:t>
+      </w:r>
+      <w:proofErr w:type="spellEnd"/>
+      <w:r>
+        <w:t xml:space="preserve">[] paramétert, amiben lévő int értékek reprezentálják a választási lehetőségeinket, hogy egy oldalon hány </w:t>
+      </w:r>
+      <w:proofErr w:type="spellStart"/>
+      <w:r>
+        <w:t>elemt</w:t>
+      </w:r>
+      <w:proofErr w:type="spellEnd"/>
+      <w:r>
+        <w:t xml:space="preserve"> szeretnénk megjeleníteni.</w:t>
       </w:r>
     </w:p>
     <w:p>
@@ -343,7 +757,7 @@
           <w:b/>
           <w:bCs/>
         </w:rPr>
-        <w:t>Ha sok sor van, lehet-e lapozni? Lehet-e lejjebb görgetéssel újabb sorokat betölteni?</w:t>
+        <w:t>Lehet-e fixálni sorokat és oszlopokat, hogy görgetéskor mindig látszódjanak?</w:t>
       </w:r>
     </w:p>
     <w:p>
@@ -354,10 +768,42 @@
         <w:t xml:space="preserve">A </w:t>
       </w:r>
       <w:r>
-        <w:t>&lt;MudTable&gt;</w:t>
-      </w:r>
-      <w:r>
-        <w:t xml:space="preserve"> komponenshez hozzá lehet adni a &lt;MudTablePager&gt; komponenst, ami a lapozást teszi lehetővé. A pager-nek lehet adni PageSizeOptions[] paramétert, amiben lévő int értékek reprezentálják a választási lehetőségeinket, hogy egy oldalon hány elemt szeretnénk megjeleníteni.</w:t>
+        <w:t>&lt;</w:t>
+      </w:r>
+      <w:proofErr w:type="spellStart"/>
+      <w:r>
+        <w:t>MudTable</w:t>
+      </w:r>
+      <w:proofErr w:type="spellEnd"/>
+      <w:r>
+        <w:t>&gt;</w:t>
+      </w:r>
+      <w:r>
+        <w:t xml:space="preserve"> komponens </w:t>
+      </w:r>
+      <w:proofErr w:type="spellStart"/>
+      <w:r>
+        <w:t>FixedHeader</w:t>
+      </w:r>
+      <w:proofErr w:type="spellEnd"/>
+      <w:r>
+        <w:t xml:space="preserve"> és/vagy </w:t>
+      </w:r>
+      <w:proofErr w:type="spellStart"/>
+      <w:r>
+        <w:t>FixedFooter</w:t>
+      </w:r>
+      <w:proofErr w:type="spellEnd"/>
+      <w:r>
+        <w:t xml:space="preserve"> paraméterét </w:t>
+      </w:r>
+      <w:proofErr w:type="spellStart"/>
+      <w:r>
+        <w:t>true-ra</w:t>
+      </w:r>
+      <w:proofErr w:type="spellEnd"/>
+      <w:r>
+        <w:t xml:space="preserve"> állítva, az oszlopcímeket tartalmazó sor fixen látható lesz görgetés közben.</w:t>
       </w:r>
     </w:p>
     <w:p>
@@ -377,21 +823,69 @@
           <w:b/>
           <w:bCs/>
         </w:rPr>
-        <w:t>Lehet-e fixálni sorokat és oszlopokat, hogy görgetéskor mindig látszódjanak?</w:t>
-      </w:r>
-    </w:p>
-    <w:p>
-      <w:pPr>
-        <w:pStyle w:val="Listaszerbekezds"/>
-      </w:pPr>
-      <w:r>
-        <w:t xml:space="preserve">A </w:t>
-      </w:r>
-      <w:r>
-        <w:t>&lt;MudTable&gt;</w:t>
-      </w:r>
-      <w:r>
-        <w:t xml:space="preserve"> komponens FixedHeader és/vagy FixedFooter paraméterét true-ra állítva, az oszlopcímeket tartalmazó sor fixen látható lesz görgetés közben.</w:t>
+        <w:t>Lehet-e rendezni a sorokat adott oszlop tartalma szerint?</w:t>
+      </w:r>
+    </w:p>
+    <w:p>
+      <w:pPr>
+        <w:pStyle w:val="Listaszerbekezds"/>
+      </w:pPr>
+      <w:r>
+        <w:t>A sorokat rendezhetővé úgy tudjuk tenni, ha az oszlopcímeket tartalmazó &lt;</w:t>
+      </w:r>
+      <w:proofErr w:type="spellStart"/>
+      <w:r>
+        <w:t>MudTh</w:t>
+      </w:r>
+      <w:proofErr w:type="spellEnd"/>
+      <w:r>
+        <w:t>&gt;</w:t>
+      </w:r>
+      <w:r>
+        <w:t xml:space="preserve"> tag-en belül &lt;</w:t>
+      </w:r>
+      <w:proofErr w:type="spellStart"/>
+      <w:r>
+        <w:t>MudTableSortLabel</w:t>
+      </w:r>
+      <w:proofErr w:type="spellEnd"/>
+      <w:r>
+        <w:t xml:space="preserve">&gt; címkéket használunk, melyeknek </w:t>
+      </w:r>
+      <w:proofErr w:type="spellStart"/>
+      <w:r>
+        <w:t>SortBy</w:t>
+      </w:r>
+      <w:proofErr w:type="spellEnd"/>
+      <w:r>
+        <w:t xml:space="preserve"> paraméterében egy </w:t>
+      </w:r>
+      <w:proofErr w:type="spellStart"/>
+      <w:r>
+        <w:t>delegate</w:t>
+      </w:r>
+      <w:proofErr w:type="spellEnd"/>
+      <w:r>
+        <w:t>-t megadva definiálhatjuk hogyan hasonlítsa össze az elemeket. A &lt;</w:t>
+      </w:r>
+      <w:proofErr w:type="spellStart"/>
+      <w:r>
+        <w:t>MudSortLabel</w:t>
+      </w:r>
+      <w:proofErr w:type="spellEnd"/>
+      <w:r>
+        <w:t>&gt; címkékre kattintva az oszlop szerint rendeződik a táblázat. Újabb kattintásra fordítva rendez, majd még egyszer kattintva megszünteti a rendezést.</w:t>
+      </w:r>
+      <w:r>
+        <w:t xml:space="preserve"> A rendezést le lehet tiltani az </w:t>
+      </w:r>
+      <w:proofErr w:type="spellStart"/>
+      <w:r>
+        <w:t>Enabled</w:t>
+      </w:r>
+      <w:proofErr w:type="spellEnd"/>
+      <w:r>
+        <w:t xml:space="preserve"> paraméterrel.</w:t>
       </w:r>
     </w:p>
     <w:p>
@@ -411,21 +905,15 @@
           <w:b/>
           <w:bCs/>
         </w:rPr>
-        <w:t>Lehet-e rendezni a sorokat adott oszlop tartalma szerint?</w:t>
-      </w:r>
-    </w:p>
-    <w:p>
-      <w:pPr>
-        <w:pStyle w:val="Listaszerbekezds"/>
-      </w:pPr>
-      <w:r>
-        <w:t>A sorokat rendezhetővé úgy tudjuk tenni, ha az oszlopcímeket tartalmazó &lt;MudTh&gt;</w:t>
-      </w:r>
-      <w:r>
-        <w:t xml:space="preserve"> tag-en belül &lt;MudTableSortLabel&gt; címkéket használunk, melyeknek SortBy paraméterében egy delegate-t megadva definiálhatjuk hogyan hasonlítsa össze az elemeket. A &lt;MudSortLabel&gt; címkékre kattintva az oszlop szerint rendeződik a táblázat. Újabb kattintásra fordítva rendez, majd még egyszer kattintva megszünteti a rendezést.</w:t>
-      </w:r>
-      <w:r>
-        <w:t xml:space="preserve"> A rendezést le lehet tiltani az Enabled paraméterrel.</w:t>
+        <w:t>Lehet-e egyszerre több oszlop tartalma rendezni a sorokat?</w:t>
+      </w:r>
+    </w:p>
+    <w:p>
+      <w:pPr>
+        <w:pStyle w:val="Listaszerbekezds"/>
+      </w:pPr>
+      <w:r>
+        <w:t>Nem, egyszerre csak egy oszlop szerint lehet rendezni.</w:t>
       </w:r>
     </w:p>
     <w:p>
@@ -445,15 +933,61 @@
           <w:b/>
           <w:bCs/>
         </w:rPr>
-        <w:t>Lehet-e egyszerre több oszlop tartalma rendezni a sorokat?</w:t>
-      </w:r>
-    </w:p>
-    <w:p>
-      <w:pPr>
-        <w:pStyle w:val="Listaszerbekezds"/>
-      </w:pPr>
-      <w:r>
-        <w:t>Nem, egyszerre csak egy oszlop szerint lehet rendezni.</w:t>
+        <w:t>Lehet-e szűrni a sorokat adott oszlop tartalma szerint?</w:t>
+      </w:r>
+    </w:p>
+    <w:p>
+      <w:pPr>
+        <w:pStyle w:val="Listaszerbekezds"/>
+      </w:pPr>
+      <w:r>
+        <w:t xml:space="preserve">Lehet, ha a </w:t>
+      </w:r>
+      <w:r>
+        <w:t>&lt;</w:t>
+      </w:r>
+      <w:proofErr w:type="spellStart"/>
+      <w:r>
+        <w:t>MudTable</w:t>
+      </w:r>
+      <w:proofErr w:type="spellEnd"/>
+      <w:r>
+        <w:t>&gt;</w:t>
+      </w:r>
+      <w:r>
+        <w:t xml:space="preserve"> komponensen beállítjuk a Filter paramétert egy </w:t>
+      </w:r>
+      <w:proofErr w:type="spellStart"/>
+      <w:r>
+        <w:t>delegate</w:t>
+      </w:r>
+      <w:proofErr w:type="spellEnd"/>
+      <w:r>
+        <w:t xml:space="preserve">-re, ami egy </w:t>
+      </w:r>
+      <w:proofErr w:type="spellStart"/>
+      <w:r>
+        <w:t>bool</w:t>
+      </w:r>
+      <w:proofErr w:type="spellEnd"/>
+      <w:r>
+        <w:t xml:space="preserve">-t visszaadva megmondja, hogy egy adott sor illeszkedik-e a filterre. A keresés paraméterét megadhatjuk mondjuk egy keresőmezővel, aminek értékét </w:t>
+      </w:r>
+      <w:proofErr w:type="spellStart"/>
+      <w:r>
+        <w:t>bind-oljuk</w:t>
+      </w:r>
+      <w:proofErr w:type="spellEnd"/>
+      <w:r>
+        <w:t xml:space="preserve"> egy változóhoz, majd a </w:t>
+      </w:r>
+      <w:proofErr w:type="spellStart"/>
+      <w:r>
+        <w:t>delegate-nek</w:t>
+      </w:r>
+      <w:proofErr w:type="spellEnd"/>
+      <w:r>
+        <w:t xml:space="preserve"> átadott függvényben a változó alapján eldöntjük mikor illeszkedik egy sor és mikor nem.</w:t>
       </w:r>
     </w:p>
     <w:p>
@@ -473,22 +1007,45 @@
           <w:b/>
           <w:bCs/>
         </w:rPr>
-        <w:t>Lehet-e szűrni a sorokat adott oszlop tartalma szerint?</w:t>
-      </w:r>
-    </w:p>
-    <w:p>
-      <w:pPr>
-        <w:pStyle w:val="Listaszerbekezds"/>
-      </w:pPr>
-      <w:r>
-        <w:lastRenderedPageBreak/>
-        <w:t xml:space="preserve">Lehet, ha a </w:t>
-      </w:r>
-      <w:r>
-        <w:t>&lt;MudTable&gt;</w:t>
-      </w:r>
-      <w:r>
-        <w:t xml:space="preserve"> komponensen beállítjuk a Filter paramétert egy delegate-re, ami egy bool-t visszaadva megmondja, hogy egy adott sor illeszkedik-e a filterre. A keresés paraméterét megadhatjuk mondjuk egy keresőmezővel, aminek értékét bind-oljuk egy változóhoz, majd a delegate-nek átadott függvényben a változó alapján eldöntjük mikor illeszkedik egy sor és mikor nem.</w:t>
+        <w:t>Lehet-e egyéni sablon alapján tartalmat adni a celláknak?</w:t>
+      </w:r>
+    </w:p>
+    <w:p>
+      <w:pPr>
+        <w:pStyle w:val="Listaszerbekezds"/>
+      </w:pPr>
+      <w:r>
+        <w:t>A &lt;</w:t>
+      </w:r>
+      <w:proofErr w:type="spellStart"/>
+      <w:r>
+        <w:t>RowTemplate</w:t>
+      </w:r>
+      <w:proofErr w:type="spellEnd"/>
+      <w:r>
+        <w:t>&gt; tagen belül lévő &lt;</w:t>
+      </w:r>
+      <w:proofErr w:type="spellStart"/>
+      <w:r>
+        <w:t>MudTd</w:t>
+      </w:r>
+      <w:proofErr w:type="spellEnd"/>
+      <w:r>
+        <w:t xml:space="preserve">&gt; elembe akármit belerakhatunk. Így olyan </w:t>
+      </w:r>
+      <w:proofErr w:type="spellStart"/>
+      <w:r>
+        <w:t>layoutot</w:t>
+      </w:r>
+      <w:proofErr w:type="spellEnd"/>
+      <w:r>
+        <w:t xml:space="preserve"> és olyan elemeket tudunk egy cellán belül</w:t>
+      </w:r>
+      <w:r>
+        <w:t xml:space="preserve"> létrehozni</w:t>
+      </w:r>
+      <w:r>
+        <w:t>, amilyet csak akarunk.</w:t>
       </w:r>
     </w:p>
     <w:p>
@@ -508,40 +1065,6 @@
           <w:b/>
           <w:bCs/>
         </w:rPr>
-        <w:t>Lehet-e egyéni sablon alapján tartalmat adni a celláknak?</w:t>
-      </w:r>
-    </w:p>
-    <w:p>
-      <w:pPr>
-        <w:pStyle w:val="Listaszerbekezds"/>
-      </w:pPr>
-      <w:r>
-        <w:t>A &lt;RowTemplate&gt; tagen belül lévő &lt;MudTd&gt; elembe akármit belerakhatunk. Így olyan layoutot és olyan elemeket tudunk egy cellán belül</w:t>
-      </w:r>
-      <w:r>
-        <w:t xml:space="preserve"> létrehozni</w:t>
-      </w:r>
-      <w:r>
-        <w:t>, amilyet csak akarunk.</w:t>
-      </w:r>
-    </w:p>
-    <w:p>
-      <w:pPr>
-        <w:pStyle w:val="Listaszerbekezds"/>
-        <w:numPr>
-          <w:ilvl w:val="0"/>
-          <w:numId w:val="1"/>
-        </w:numPr>
-        <w:rPr>
-          <w:b/>
-          <w:bCs/>
-        </w:rPr>
-      </w:pPr>
-      <w:r>
-        <w:rPr>
-          <w:b/>
-          <w:bCs/>
-        </w:rPr>
         <w:t>Lehet-e egyéni stílust adni oszlopoknak, soroknak vagy celláknak?</w:t>
       </w:r>
     </w:p>
@@ -550,7 +1073,15 @@
         <w:pStyle w:val="Listaszerbekezds"/>
       </w:pPr>
       <w:r>
-        <w:t xml:space="preserve">&lt;MudTable&gt; komponensbe elhelyezve egy &lt;ColGroup&gt; elemet, egyesével tudunk stílust beállítani az oszlopoknak. (pl.: </w:t>
+        <w:t>&lt;</w:t>
+      </w:r>
+      <w:proofErr w:type="spellStart"/>
+      <w:r>
+        <w:t>MudTable</w:t>
+      </w:r>
+      <w:proofErr w:type="spellEnd"/>
+      <w:r>
+        <w:t xml:space="preserve">&gt; komponensbe elhelyezve egy &lt;ColGroup&gt; elemet, egyesével tudunk stílust beállítani az oszlopoknak. (pl.: </w:t>
       </w:r>
       <w:r>
         <w:rPr>
@@ -579,6 +1110,7 @@
         </w:rPr>
         <w:t xml:space="preserve"> </w:t>
       </w:r>
+      <w:proofErr w:type="spellStart"/>
       <w:r>
         <w:rPr>
           <w:rFonts w:ascii="Cascadia Mono" w:hAnsi="Cascadia Mono" w:cs="Cascadia Mono"/>
@@ -588,6 +1120,7 @@
         </w:rPr>
         <w:t>style</w:t>
       </w:r>
+      <w:proofErr w:type="spellEnd"/>
       <w:r>
         <w:rPr>
           <w:rFonts w:ascii="Cascadia Mono" w:hAnsi="Cascadia Mono" w:cs="Cascadia Mono"/>
@@ -595,7 +1128,27 @@
           <w:sz w:val="19"/>
           <w:szCs w:val="19"/>
         </w:rPr>
-        <w:t>="width: 10%"</w:t>
+        <w:t>="</w:t>
+      </w:r>
+      <w:proofErr w:type="spellStart"/>
+      <w:r>
+        <w:rPr>
+          <w:rFonts w:ascii="Cascadia Mono" w:hAnsi="Cascadia Mono" w:cs="Cascadia Mono"/>
+          <w:color w:val="0000FF"/>
+          <w:sz w:val="19"/>
+          <w:szCs w:val="19"/>
+        </w:rPr>
+        <w:t>width</w:t>
+      </w:r>
+      <w:proofErr w:type="spellEnd"/>
+      <w:r>
+        <w:rPr>
+          <w:rFonts w:ascii="Cascadia Mono" w:hAnsi="Cascadia Mono" w:cs="Cascadia Mono"/>
+          <w:color w:val="0000FF"/>
+          <w:sz w:val="19"/>
+          <w:szCs w:val="19"/>
+        </w:rPr>
+        <w:t>: 10%"</w:t>
       </w:r>
       <w:r>
         <w:rPr>
@@ -644,8 +1197,17 @@
         <w:pStyle w:val="Listaszerbekezds"/>
       </w:pPr>
       <w:r>
-        <w:t xml:space="preserve">Nincs szép, beépített megoldás erre a MudBlazorben, viszont az oszlop stílusát a fentebb említett módon tudjuk állítani, így például egy </w:t>
-      </w:r>
+        <w:t xml:space="preserve">Nincs szép, beépített megoldás erre a </w:t>
+      </w:r>
+      <w:proofErr w:type="spellStart"/>
+      <w:r>
+        <w:t>MudBlazorben</w:t>
+      </w:r>
+      <w:proofErr w:type="spellEnd"/>
+      <w:r>
+        <w:t xml:space="preserve">, viszont az oszlop stílusát a fentebb említett módon tudjuk állítani, így például egy </w:t>
+      </w:r>
+      <w:proofErr w:type="spellStart"/>
       <w:r>
         <w:rPr>
           <w:rFonts w:ascii="Cascadia Mono" w:hAnsi="Cascadia Mono" w:cs="Cascadia Mono"/>
@@ -655,6 +1217,7 @@
         </w:rPr>
         <w:t>style</w:t>
       </w:r>
+      <w:proofErr w:type="spellEnd"/>
       <w:r>
         <w:rPr>
           <w:rFonts w:ascii="Cascadia Mono" w:hAnsi="Cascadia Mono" w:cs="Cascadia Mono"/>
@@ -662,7 +1225,7 @@
           <w:sz w:val="19"/>
           <w:szCs w:val="19"/>
         </w:rPr>
-        <w:t>="</w:t>
+        <w:t>="display:</w:t>
       </w:r>
       <w:r>
         <w:rPr>
@@ -671,8 +1234,9 @@
           <w:sz w:val="19"/>
           <w:szCs w:val="19"/>
         </w:rPr>
-        <w:t>display:</w:t>
-      </w:r>
+        <w:t xml:space="preserve"> </w:t>
+      </w:r>
+      <w:proofErr w:type="spellStart"/>
       <w:r>
         <w:rPr>
           <w:rFonts w:ascii="Cascadia Mono" w:hAnsi="Cascadia Mono" w:cs="Cascadia Mono"/>
@@ -680,8 +1244,9 @@
           <w:sz w:val="19"/>
           <w:szCs w:val="19"/>
         </w:rPr>
-        <w:t xml:space="preserve"> </w:t>
-      </w:r>
+        <w:t>none</w:t>
+      </w:r>
+      <w:proofErr w:type="spellEnd"/>
       <w:r>
         <w:rPr>
           <w:rFonts w:ascii="Cascadia Mono" w:hAnsi="Cascadia Mono" w:cs="Cascadia Mono"/>
@@ -689,28 +1254,557 @@
           <w:sz w:val="19"/>
           <w:szCs w:val="19"/>
         </w:rPr>
-        <w:t>none</w:t>
-      </w:r>
-      <w:r>
-        <w:rPr>
-          <w:rFonts w:ascii="Cascadia Mono" w:hAnsi="Cascadia Mono" w:cs="Cascadia Mono"/>
-          <w:color w:val="0000FF"/>
-          <w:sz w:val="19"/>
-          <w:szCs w:val="19"/>
-        </w:rPr>
-        <w:t>"</w:t>
-      </w:r>
-      <w:r>
-        <w:rPr>
-          <w:rFonts w:ascii="Cascadia Mono" w:hAnsi="Cascadia Mono" w:cs="Cascadia Mono"/>
-          <w:color w:val="0000FF"/>
-          <w:sz w:val="19"/>
-          <w:szCs w:val="19"/>
-        </w:rPr>
+        <w:t xml:space="preserve">" </w:t>
+      </w:r>
+      <w:r>
+        <w:t>-t beállíthatunk, ezzel elrejtve az oszlopot.</w:t>
+      </w:r>
+    </w:p>
+    <w:p>
+      <w:pPr>
+        <w:pStyle w:val="Listaszerbekezds"/>
+        <w:numPr>
+          <w:ilvl w:val="0"/>
+          <w:numId w:val="1"/>
+        </w:numPr>
+        <w:rPr>
+          <w:b/>
+          <w:bCs/>
+        </w:rPr>
+      </w:pPr>
+      <w:r>
+        <w:rPr>
+          <w:b/>
+          <w:bCs/>
+        </w:rPr>
+        <w:t>Át lehet-e rendezni oszlopokat?</w:t>
+      </w:r>
+    </w:p>
+    <w:p>
+      <w:pPr>
+        <w:pStyle w:val="Listaszerbekezds"/>
+      </w:pPr>
+      <w:r>
+        <w:t>Nincs rá beépített lehetőség.</w:t>
+      </w:r>
+    </w:p>
+    <w:p>
+      <w:pPr>
+        <w:pStyle w:val="Listaszerbekezds"/>
+        <w:numPr>
+          <w:ilvl w:val="0"/>
+          <w:numId w:val="1"/>
+        </w:numPr>
+        <w:rPr>
+          <w:b/>
+          <w:bCs/>
+        </w:rPr>
+      </w:pPr>
+      <w:r>
+        <w:rPr>
+          <w:b/>
+          <w:bCs/>
+        </w:rPr>
+        <w:t xml:space="preserve">Lehet-e dinamikusan generálni az oszlopokat? Ha pl. nagyon sok oszlop van, egy </w:t>
+      </w:r>
+      <w:proofErr w:type="spellStart"/>
+      <w:r>
+        <w:rPr>
+          <w:b/>
+          <w:bCs/>
+        </w:rPr>
+        <w:t>Selectből</w:t>
+      </w:r>
+      <w:proofErr w:type="spellEnd"/>
+      <w:r>
+        <w:rPr>
+          <w:b/>
+          <w:bCs/>
+        </w:rPr>
+        <w:t>/</w:t>
+      </w:r>
+      <w:proofErr w:type="spellStart"/>
+      <w:r>
+        <w:rPr>
+          <w:b/>
+          <w:bCs/>
+        </w:rPr>
+        <w:t>ComboBox-ból</w:t>
+      </w:r>
+      <w:proofErr w:type="spellEnd"/>
+      <w:r>
+        <w:rPr>
+          <w:b/>
+          <w:bCs/>
+        </w:rPr>
+        <w:t xml:space="preserve"> kiválasztott érték alapján más-más oszlopok látszódjanak.</w:t>
+      </w:r>
+    </w:p>
+    <w:p>
+      <w:pPr>
+        <w:pStyle w:val="Listaszerbekezds"/>
+      </w:pPr>
+      <w:r>
+        <w:t xml:space="preserve">Oszlopok elrejtésére és megjelenítésére nincs </w:t>
+      </w:r>
+      <w:proofErr w:type="spellStart"/>
+      <w:r>
+        <w:t>könnyenhasználható</w:t>
+      </w:r>
+      <w:proofErr w:type="spellEnd"/>
+      <w:r>
+        <w:t xml:space="preserve"> beépített megoldás, azonban olyat tudunk csinálni, hogy egy-egy sorhoz a &lt;</w:t>
+      </w:r>
+      <w:proofErr w:type="spellStart"/>
+      <w:r>
+        <w:t>ChildRowContent</w:t>
+      </w:r>
+      <w:proofErr w:type="spellEnd"/>
+      <w:r>
+        <w:t>&gt;</w:t>
+      </w:r>
+      <w:r>
+        <w:t xml:space="preserve"> elembe elhelyezhetünk olyan adatokat, amik az adott sorhoz tartoznak, de mondjuk csak egy gomb meg</w:t>
+      </w:r>
+      <w:r>
+        <w:t>n</w:t>
+      </w:r>
+      <w:r>
+        <w:t xml:space="preserve">yomására jelenjenek meg (pl.: egy </w:t>
+      </w:r>
+      <w:proofErr w:type="spellStart"/>
+      <w:r>
+        <w:t>Person</w:t>
+      </w:r>
+      <w:proofErr w:type="spellEnd"/>
+      <w:r>
+        <w:t xml:space="preserve"> típust megjelenítő sorhoz, az </w:t>
+      </w:r>
+      <w:proofErr w:type="spellStart"/>
+      <w:r>
+        <w:t>Address</w:t>
+      </w:r>
+      <w:proofErr w:type="spellEnd"/>
+      <w:r>
+        <w:t xml:space="preserve"> típust megjelenítő táblázat mint </w:t>
+      </w:r>
+      <w:proofErr w:type="spellStart"/>
+      <w:r>
+        <w:t>ChildRowContent</w:t>
+      </w:r>
+      <w:proofErr w:type="spellEnd"/>
+      <w:r>
+        <w:t>)</w:t>
+      </w:r>
+      <w:r>
+        <w:t>. A &lt;</w:t>
+      </w:r>
+      <w:proofErr w:type="spellStart"/>
+      <w:r>
+        <w:t>ChildRowContent</w:t>
+      </w:r>
+      <w:proofErr w:type="spellEnd"/>
+      <w:r>
+        <w:t>&gt;-be akármit elhelyezhetünk, és itt is rendelkezésünkre áll a @context változó, ami reprezentálja a sorhoz tartozó adatot.</w:t>
+      </w:r>
+    </w:p>
+    <w:p>
+      <w:pPr>
+        <w:pStyle w:val="Cmsor2"/>
+      </w:pPr>
+      <w:proofErr w:type="spellStart"/>
+      <w:r>
+        <w:lastRenderedPageBreak/>
+        <w:t>Tooltip</w:t>
+      </w:r>
+      <w:proofErr w:type="spellEnd"/>
+      <w:r>
+        <w:t>/Popover</w:t>
+      </w:r>
+    </w:p>
+    <w:p>
+      <w:pPr>
+        <w:pStyle w:val="Listaszerbekezds"/>
+        <w:numPr>
+          <w:ilvl w:val="0"/>
+          <w:numId w:val="1"/>
+        </w:numPr>
+        <w:rPr>
+          <w:b/>
+          <w:bCs/>
+        </w:rPr>
+      </w:pPr>
+      <w:r>
+        <w:rPr>
+          <w:b/>
+          <w:bCs/>
+        </w:rPr>
+        <w:t>Van-e felugró ablak komponens, amely akkor jelenik meg, ha az egérrel egy adott elem fölé megyünk?</w:t>
+      </w:r>
+    </w:p>
+    <w:p>
+      <w:pPr>
+        <w:pStyle w:val="Listaszerbekezds"/>
+      </w:pPr>
+      <w:r>
+        <w:t>Van, &lt;</w:t>
+      </w:r>
+      <w:proofErr w:type="spellStart"/>
+      <w:r>
+        <w:t>MudTooltip</w:t>
+      </w:r>
+      <w:proofErr w:type="spellEnd"/>
+      <w:r>
+        <w:t>&gt; a neve. Egyszerűen körbe kell venni egy komponens a &lt;</w:t>
+      </w:r>
+      <w:proofErr w:type="spellStart"/>
+      <w:r>
+        <w:t>MudTooltip</w:t>
+      </w:r>
+      <w:proofErr w:type="spellEnd"/>
+      <w:r>
+        <w:t xml:space="preserve">&gt; komponenssel, és megadni a Text tulajdonságot. A </w:t>
+      </w:r>
+      <w:proofErr w:type="spellStart"/>
+      <w:r>
+        <w:t>tooltipet</w:t>
+      </w:r>
+      <w:proofErr w:type="spellEnd"/>
+      <w:r>
+        <w:t xml:space="preserve"> lehet színezni, kis nyilat adni hozzá, késleltetve megjeleníteni, és beállítani melyik oldalon jelenjen meg.</w:t>
+      </w:r>
+    </w:p>
+    <w:p>
+      <w:pPr>
+        <w:pStyle w:val="Listaszerbekezds"/>
+        <w:numPr>
+          <w:ilvl w:val="0"/>
+          <w:numId w:val="1"/>
+        </w:numPr>
+        <w:rPr>
+          <w:b/>
+          <w:bCs/>
+        </w:rPr>
+      </w:pPr>
+      <w:r>
+        <w:rPr>
+          <w:b/>
+          <w:bCs/>
+        </w:rPr>
+        <w:t>Lehet-e HTML tartalommal feltölteni a felugró ablak tartalmát?</w:t>
+      </w:r>
+    </w:p>
+    <w:p>
+      <w:pPr>
+        <w:pStyle w:val="Listaszerbekezds"/>
+      </w:pPr>
+      <w:r>
+        <w:t xml:space="preserve">Igen, </w:t>
+      </w:r>
+      <w:r>
+        <w:t xml:space="preserve">a </w:t>
+      </w:r>
+      <w:proofErr w:type="spellStart"/>
+      <w:r>
+        <w:t>tooltip</w:t>
+      </w:r>
+      <w:proofErr w:type="spellEnd"/>
+      <w:r>
+        <w:t xml:space="preserve"> tartalmát a &lt;</w:t>
+      </w:r>
+      <w:proofErr w:type="spellStart"/>
+      <w:r>
+        <w:t>MudTolltip</w:t>
+      </w:r>
+      <w:proofErr w:type="spellEnd"/>
+      <w:r>
+        <w:t>&gt; tagen belül egy &lt;</w:t>
+      </w:r>
+      <w:proofErr w:type="spellStart"/>
+      <w:r>
+        <w:t>TooltipContent</w:t>
+      </w:r>
+      <w:proofErr w:type="spellEnd"/>
+      <w:r>
+        <w:t xml:space="preserve">&gt; tagen belül tudjuk definiálni. Ilyenkor a </w:t>
+      </w:r>
+      <w:r>
+        <w:t>komponenst,</w:t>
+      </w:r>
+      <w:r>
+        <w:t xml:space="preserve"> amihez akarjuk rendelni ezt a tooltipet, egy &lt;</w:t>
+      </w:r>
+      <w:proofErr w:type="spellStart"/>
+      <w:r>
+        <w:t>ChildContent</w:t>
+      </w:r>
+      <w:proofErr w:type="spellEnd"/>
+      <w:r>
+        <w:t>&gt; taggel kell körbevenni.</w:t>
+      </w:r>
+    </w:p>
+    <w:p>
+      <w:pPr>
+        <w:pStyle w:val="Listaszerbekezds"/>
+        <w:numPr>
+          <w:ilvl w:val="0"/>
+          <w:numId w:val="1"/>
+        </w:numPr>
+        <w:rPr>
+          <w:b/>
+          <w:bCs/>
+        </w:rPr>
+      </w:pPr>
+      <w:r>
+        <w:rPr>
+          <w:b/>
+          <w:bCs/>
+        </w:rPr>
+        <w:t>Lehet-e dinamikusan betölteni a tartalmat? Vagyis csak akkor történjen meg a felugró ablak tartalmának elkészítése és az ezzel kapcsolatos adatbázis-lekérdezés, amikor ténylegesen megjelenik az ablak?</w:t>
+      </w:r>
+    </w:p>
+    <w:p>
+      <w:pPr>
+        <w:pStyle w:val="Listaszerbekezds"/>
+      </w:pPr>
+    </w:p>
+    <w:p>
+      <w:pPr>
+        <w:pStyle w:val="Listaszerbekezds"/>
+        <w:numPr>
+          <w:ilvl w:val="0"/>
+          <w:numId w:val="1"/>
+        </w:numPr>
+        <w:rPr>
+          <w:b/>
+          <w:bCs/>
+        </w:rPr>
+      </w:pPr>
+      <w:r>
+        <w:rPr>
+          <w:b/>
+          <w:bCs/>
+        </w:rPr>
+        <w:t>Lehet-e körbe forgó töltés ikont megjeleníteni a felugró ablakban, amíg a tartalom dinamikusan töltődik a háttérben?</w:t>
+      </w:r>
+    </w:p>
+    <w:p>
+      <w:pPr>
+        <w:pStyle w:val="Listaszerbekezds"/>
+      </w:pPr>
+    </w:p>
+    <w:p>
+      <w:pPr>
+        <w:pStyle w:val="Cmsor2"/>
+      </w:pPr>
+      <w:proofErr w:type="spellStart"/>
+      <w:r>
+        <w:t>Select</w:t>
+      </w:r>
+      <w:proofErr w:type="spellEnd"/>
+      <w:r>
+        <w:t>/</w:t>
+      </w:r>
+      <w:proofErr w:type="spellStart"/>
+      <w:r>
+        <w:t>ComboBox</w:t>
+      </w:r>
+      <w:proofErr w:type="spellEnd"/>
+      <w:r>
+        <w:t>/</w:t>
+      </w:r>
+      <w:proofErr w:type="spellStart"/>
+      <w:r>
+        <w:t>Autocomplete</w:t>
+      </w:r>
+      <w:proofErr w:type="spellEnd"/>
+    </w:p>
+    <w:p>
+      <w:pPr>
+        <w:pStyle w:val="Listaszerbekezds"/>
+        <w:numPr>
+          <w:ilvl w:val="0"/>
+          <w:numId w:val="1"/>
+        </w:numPr>
+      </w:pPr>
+      <w:r>
+        <w:rPr>
+          <w:b/>
+          <w:bCs/>
+        </w:rPr>
+        <w:t xml:space="preserve">Van-e olyan komponens, amely fel tud sorolni kiválasztható alternatívákat (mint a </w:t>
+      </w:r>
+      <w:proofErr w:type="spellStart"/>
+      <w:r>
+        <w:rPr>
+          <w:b/>
+          <w:bCs/>
+        </w:rPr>
+        <w:t>Select</w:t>
+      </w:r>
+      <w:proofErr w:type="spellEnd"/>
+      <w:r>
+        <w:rPr>
+          <w:b/>
+          <w:bCs/>
+        </w:rPr>
+        <w:t>/</w:t>
+      </w:r>
+      <w:proofErr w:type="spellStart"/>
+      <w:r>
+        <w:rPr>
+          <w:b/>
+          <w:bCs/>
+        </w:rPr>
+        <w:t>ComboBox</w:t>
+      </w:r>
+      <w:proofErr w:type="spellEnd"/>
+      <w:r>
+        <w:rPr>
+          <w:b/>
+          <w:bCs/>
+        </w:rPr>
+        <w:t xml:space="preserve">) és lehetőséget ad arra is, hogy egyéni értéket írjunk bele (mint az </w:t>
+      </w:r>
+      <w:proofErr w:type="spellStart"/>
+      <w:r>
+        <w:rPr>
+          <w:b/>
+          <w:bCs/>
+        </w:rPr>
+        <w:t>InputText</w:t>
+      </w:r>
+      <w:proofErr w:type="spellEnd"/>
+      <w:r>
+        <w:rPr>
+          <w:b/>
+          <w:bCs/>
+        </w:rPr>
+        <w:t>)?</w:t>
+      </w:r>
+    </w:p>
+    <w:p>
+      <w:pPr>
+        <w:pStyle w:val="Listaszerbekezds"/>
+      </w:pPr>
+      <w:r>
+        <w:t>Van elemeket felsoroló komponens, &lt;</w:t>
+      </w:r>
+      <w:proofErr w:type="spellStart"/>
+      <w:r>
+        <w:t>MudSelect</w:t>
+      </w:r>
+      <w:proofErr w:type="spellEnd"/>
+      <w:r>
+        <w:t xml:space="preserve">&gt; a neve. Egyéni értéket nem tudunk közvetlenül a </w:t>
+      </w:r>
+      <w:proofErr w:type="spellStart"/>
+      <w:r>
+        <w:t>Select</w:t>
+      </w:r>
+      <w:proofErr w:type="spellEnd"/>
+      <w:r>
+        <w:t xml:space="preserve"> komponensnek megadni. Ha komponens</w:t>
+      </w:r>
+      <w:r>
+        <w:t xml:space="preserve">re kattintunk és leütünk egy karaktert, kitölti az első illeszkedő választási lehetőséggel, de ennél mélyebb </w:t>
+      </w:r>
+      <w:proofErr w:type="spellStart"/>
+      <w:r>
+        <w:t>autocomplete-et</w:t>
+      </w:r>
+      <w:proofErr w:type="spellEnd"/>
+      <w:r>
+        <w:t xml:space="preserve"> nem implementál.</w:t>
+      </w:r>
+    </w:p>
+    <w:p>
+      <w:pPr>
+        <w:pStyle w:val="Listaszerbekezds"/>
+        <w:numPr>
+          <w:ilvl w:val="0"/>
+          <w:numId w:val="1"/>
+        </w:numPr>
+        <w:rPr>
+          <w:b/>
+          <w:bCs/>
+        </w:rPr>
+      </w:pPr>
+      <w:r>
+        <w:rPr>
+          <w:b/>
+          <w:bCs/>
+        </w:rPr>
+        <w:t xml:space="preserve">Ha nincs, szimulálható-e ez a viselkedés </w:t>
+      </w:r>
+      <w:proofErr w:type="spellStart"/>
+      <w:r>
+        <w:rPr>
+          <w:b/>
+          <w:bCs/>
+        </w:rPr>
+        <w:t>Autocomplete</w:t>
+      </w:r>
+      <w:proofErr w:type="spellEnd"/>
+      <w:r>
+        <w:rPr>
+          <w:b/>
+          <w:bCs/>
+        </w:rPr>
+        <w:t xml:space="preserve"> segítségével?</w:t>
+      </w:r>
+    </w:p>
+    <w:p>
+      <w:pPr>
+        <w:pStyle w:val="Listaszerbekezds"/>
+      </w:pPr>
+      <w:proofErr w:type="spellStart"/>
+      <w:r>
+        <w:t>Lézetik</w:t>
+      </w:r>
+      <w:proofErr w:type="spellEnd"/>
+      <w:r>
+        <w:t xml:space="preserve"> külön &lt;</w:t>
+      </w:r>
+      <w:proofErr w:type="spellStart"/>
+      <w:r>
+        <w:t>MudAutoComplete</w:t>
+      </w:r>
+      <w:proofErr w:type="spellEnd"/>
+      <w:r>
+        <w:t>&gt; komponens is, ami amellett, hogy tud hasonlóan viselkedni mint a &lt;</w:t>
+      </w:r>
+      <w:proofErr w:type="spellStart"/>
+      <w:r>
+        <w:t>MudSelect</w:t>
+      </w:r>
+      <w:proofErr w:type="spellEnd"/>
+      <w:r>
+        <w:t xml:space="preserve">&gt; komponens, képes egyéni bemenetet is kezelni, illetve meg lehet neki adni egy </w:t>
+      </w:r>
+      <w:proofErr w:type="spellStart"/>
+      <w:r>
+        <w:t>search</w:t>
+      </w:r>
+      <w:proofErr w:type="spellEnd"/>
+      <w:r>
         <w:t xml:space="preserve"> </w:t>
       </w:r>
-      <w:r>
-        <w:t>-t beállíthatunk, ezzel elrejtve az oszlopot.</w:t>
+      <w:proofErr w:type="spellStart"/>
+      <w:r>
+        <w:t>function</w:t>
+      </w:r>
+      <w:proofErr w:type="spellEnd"/>
+      <w:r>
+        <w:t xml:space="preserve">-t, aminek segítségével </w:t>
+      </w:r>
+      <w:proofErr w:type="spellStart"/>
+      <w:r>
+        <w:t>autocomplete</w:t>
+      </w:r>
+      <w:proofErr w:type="spellEnd"/>
+      <w:r>
+        <w:t xml:space="preserve"> viselkedést valósít meg.</w:t>
       </w:r>
     </w:p>
     <w:p>
@@ -730,15 +1824,50 @@
           <w:b/>
           <w:bCs/>
         </w:rPr>
-        <w:t>Át lehet-e rendezni oszlopokat?</w:t>
-      </w:r>
-    </w:p>
-    <w:p>
-      <w:pPr>
-        <w:pStyle w:val="Listaszerbekezds"/>
-      </w:pPr>
-      <w:r>
-        <w:t>Nincs rá beépített lehetőség.</w:t>
+        <w:t xml:space="preserve">Az </w:t>
+      </w:r>
+      <w:proofErr w:type="spellStart"/>
+      <w:r>
+        <w:rPr>
+          <w:b/>
+          <w:bCs/>
+        </w:rPr>
+        <w:t>Autocomplete</w:t>
+      </w:r>
+      <w:proofErr w:type="spellEnd"/>
+      <w:r>
+        <w:rPr>
+          <w:b/>
+          <w:bCs/>
+        </w:rPr>
+        <w:t xml:space="preserve"> beállítható-e úgy, hogy mindig kinyíljon, ha a fókusz a komponensre kerül?</w:t>
+      </w:r>
+    </w:p>
+    <w:p>
+      <w:pPr>
+        <w:pStyle w:val="Listaszerbekezds"/>
+      </w:pPr>
+      <w:r>
+        <w:t>Ez az alapvető viselkedése a komponensnek. A különböző beállításaitól függ, hogy rögtön megjeleníti-e</w:t>
+      </w:r>
+      <w:r>
+        <w:t xml:space="preserve"> a lista elemeit, vagy csak miután elkezdtünk gépelni (</w:t>
+      </w:r>
+      <w:proofErr w:type="spellStart"/>
+      <w:r>
+        <w:t>pl</w:t>
+      </w:r>
+      <w:proofErr w:type="spellEnd"/>
+      <w:r>
+        <w:t xml:space="preserve"> </w:t>
+      </w:r>
+      <w:proofErr w:type="spellStart"/>
+      <w:r>
+        <w:t>CoerceText</w:t>
+      </w:r>
+      <w:proofErr w:type="spellEnd"/>
+      <w:r>
+        <w:t xml:space="preserve"> attribútum).</w:t>
       </w:r>
     </w:p>
     <w:p>
@@ -758,27 +1887,47 @@
           <w:b/>
           <w:bCs/>
         </w:rPr>
-        <w:t>Lehet-e dinamikusan generálni az oszlopokat? Ha pl. nagyon sok oszlop van, egy Selectből/ComboBox-ból kiválasztott érték alapján más-más oszlopok látszódjanak.</w:t>
-      </w:r>
-    </w:p>
-    <w:p>
-      <w:pPr>
-        <w:pStyle w:val="Listaszerbekezds"/>
-      </w:pPr>
-      <w:r>
-        <w:t>Oszlopok elrejtésére és megjelenítésére nincs könnyenhasználható beépített megoldás, azonban olyat tudunk csinálni, hogy egy-egy sorhoz a &lt;ChildRowContent&gt;</w:t>
-      </w:r>
-      <w:r>
-        <w:t xml:space="preserve"> elembe elhelyezhetünk olyan adatokat, amik az adott sorhoz tartoznak, de mondjuk csak egy gomb meg</w:t>
-      </w:r>
-      <w:r>
-        <w:t>n</w:t>
-      </w:r>
-      <w:r>
-        <w:t>yomására jelenjenek meg (pl.: egy Person típust megjelenítő sorhoz, az Address típust megjelenítő táblázat mint ChildRowContent)</w:t>
-      </w:r>
-      <w:r>
-        <w:t>. A &lt;ChildRowContent&gt;-be akármit elhelyezhetünk, és itt is rendelkezésünkre áll a @context változó, ami reprezentálja a sorhoz tartozó adatot.</w:t>
+        <w:t xml:space="preserve">Lehet-e lenyitó ikont rakni az </w:t>
+      </w:r>
+      <w:proofErr w:type="spellStart"/>
+      <w:r>
+        <w:rPr>
+          <w:b/>
+          <w:bCs/>
+        </w:rPr>
+        <w:t>Autocomplete</w:t>
+      </w:r>
+      <w:proofErr w:type="spellEnd"/>
+      <w:r>
+        <w:rPr>
+          <w:b/>
+          <w:bCs/>
+        </w:rPr>
+        <w:t>-re, hogy ha erre az ikonra kattintunk, akkor kinyíljon?</w:t>
+      </w:r>
+    </w:p>
+    <w:p>
+      <w:pPr>
+        <w:pStyle w:val="Listaszerbekezds"/>
+      </w:pPr>
+      <w:r>
+        <w:t xml:space="preserve">A komponensen alapból van lenyitó ikon, amit az </w:t>
+      </w:r>
+      <w:proofErr w:type="spellStart"/>
+      <w:r>
+        <w:t>Adornment</w:t>
+      </w:r>
+      <w:proofErr w:type="spellEnd"/>
+      <w:r>
+        <w:t xml:space="preserve"> tulajdonsággal lehet </w:t>
+      </w:r>
+      <w:proofErr w:type="spellStart"/>
+      <w:r>
+        <w:t>testreszabni</w:t>
+      </w:r>
+      <w:proofErr w:type="spellEnd"/>
+      <w:r>
+        <w:t>.</w:t>
       </w:r>
     </w:p>
     <w:p>
@@ -786,7 +1935,7 @@
         <w:pStyle w:val="Cmsor2"/>
       </w:pPr>
       <w:r>
-        <w:t>Tooltip/Popover</w:t>
+        <w:t>Dátum</w:t>
       </w:r>
     </w:p>
     <w:p>
@@ -806,13 +1955,24 @@
           <w:b/>
           <w:bCs/>
         </w:rPr>
-        <w:t>Van-e felugró ablak komponens, amely akkor jelenik meg, ha az egérrel egy adott elem fölé megyünk?</w:t>
-      </w:r>
-    </w:p>
-    <w:p>
-      <w:pPr>
-        <w:pStyle w:val="Listaszerbekezds"/>
-      </w:pPr>
+        <w:t>Van-e dátumválasztó komponens?</w:t>
+      </w:r>
+    </w:p>
+    <w:p>
+      <w:pPr>
+        <w:pStyle w:val="Listaszerbekezds"/>
+      </w:pPr>
+      <w:r>
+        <w:t>Van, &lt;</w:t>
+      </w:r>
+      <w:proofErr w:type="spellStart"/>
+      <w:r>
+        <w:t>MudDatePicker</w:t>
+      </w:r>
+      <w:proofErr w:type="spellEnd"/>
+      <w:r>
+        <w:t>&gt; a komponens neve.</w:t>
+      </w:r>
     </w:p>
     <w:p>
       <w:pPr>
@@ -831,13 +1991,32 @@
           <w:b/>
           <w:bCs/>
         </w:rPr>
-        <w:t>Lehet-e HTML tartalommal feltölteni a felugró ablak tartalmát?</w:t>
-      </w:r>
-    </w:p>
-    <w:p>
-      <w:pPr>
-        <w:pStyle w:val="Listaszerbekezds"/>
-      </w:pPr>
+        <w:t>Lehet-e konfigurálni az időzónát?</w:t>
+      </w:r>
+    </w:p>
+    <w:p>
+      <w:pPr>
+        <w:pStyle w:val="Listaszerbekezds"/>
+      </w:pPr>
+      <w:r>
+        <w:t xml:space="preserve">Időzónát közvetlenül nem kezeli a komponens. Ha a @bind-Date paraméter segítségével összekötjük egy </w:t>
+      </w:r>
+      <w:proofErr w:type="spellStart"/>
+      <w:r>
+        <w:t>DateTime</w:t>
+      </w:r>
+      <w:proofErr w:type="spellEnd"/>
+      <w:r>
+        <w:t xml:space="preserve"> változóval, akkor van objektumunk a helyi időre, amit aztán a </w:t>
+      </w:r>
+      <w:proofErr w:type="spellStart"/>
+      <w:r>
+        <w:t>TimeZoneInfo.ConvertTimeToUtc</w:t>
+      </w:r>
+      <w:proofErr w:type="spellEnd"/>
+      <w:r>
+        <w:t xml:space="preserve"> metódussal UTC-re konvertálhatunk majd tetszőleges eltolást alkalmazhatunk rajta.</w:t>
+      </w:r>
     </w:p>
     <w:p>
       <w:pPr>
@@ -856,13 +2035,118 @@
           <w:b/>
           <w:bCs/>
         </w:rPr>
-        <w:t>Lehet-e dinamikusan betölteni a tartalmat? Vagyis csak akkor történjen meg a felugró ablak tartalmának elkészítése és az ezzel kapcsolatos adatbázis-lekérdezés, amikor ténylegesen megjelenik az ablak?</w:t>
-      </w:r>
-    </w:p>
-    <w:p>
-      <w:pPr>
-        <w:pStyle w:val="Listaszerbekezds"/>
-      </w:pPr>
+        <w:lastRenderedPageBreak/>
+        <w:t>Lehet-e konfigurálni a dátum megjelenési formátumát?</w:t>
+      </w:r>
+    </w:p>
+    <w:p>
+      <w:pPr>
+        <w:pStyle w:val="Listaszerbekezds"/>
+      </w:pPr>
+      <w:r>
+        <w:t xml:space="preserve">A </w:t>
+      </w:r>
+      <w:proofErr w:type="spellStart"/>
+      <w:r>
+        <w:t>DateFormat</w:t>
+      </w:r>
+      <w:proofErr w:type="spellEnd"/>
+      <w:r>
+        <w:t xml:space="preserve"> paraméterben megadhatjuk a dátum megjelenési formáját (</w:t>
+      </w:r>
+      <w:proofErr w:type="spellStart"/>
+      <w:r>
+        <w:t>pl</w:t>
+      </w:r>
+      <w:proofErr w:type="spellEnd"/>
+      <w:r>
+        <w:t>: „</w:t>
+      </w:r>
+      <w:proofErr w:type="spellStart"/>
+      <w:r>
+        <w:t>yyyy-MM-DD</w:t>
+      </w:r>
+      <w:proofErr w:type="spellEnd"/>
+      <w:r>
+        <w:t>”)</w:t>
+      </w:r>
+      <w:r>
+        <w:t xml:space="preserve">. Megadhatunk egy </w:t>
+      </w:r>
+      <w:proofErr w:type="spellStart"/>
+      <w:r>
+        <w:t>DateMask</w:t>
+      </w:r>
+      <w:proofErr w:type="spellEnd"/>
+      <w:r>
+        <w:t xml:space="preserve"> paramétert is, ami kézzel való begépelés során segít betartani a megadott dátum formátumot (</w:t>
+      </w:r>
+      <w:proofErr w:type="spellStart"/>
+      <w:r>
+        <w:t>pl</w:t>
+      </w:r>
+      <w:proofErr w:type="spellEnd"/>
+      <w:r>
+        <w:t xml:space="preserve">: kirakja helyettünk a kötőjeleket). A dátumválasztást természetesen egy felugró dialógusablakkal is véghez lehet vinni, ami hasonlít az alap HTML </w:t>
+      </w:r>
+      <w:proofErr w:type="spellStart"/>
+      <w:r>
+        <w:t>type</w:t>
+      </w:r>
+      <w:proofErr w:type="spellEnd"/>
+      <w:r>
+        <w:t>=</w:t>
+      </w:r>
+      <w:proofErr w:type="spellStart"/>
+      <w:r>
+        <w:t>date</w:t>
+      </w:r>
+      <w:proofErr w:type="spellEnd"/>
+      <w:r>
+        <w:t xml:space="preserve"> input </w:t>
+      </w:r>
+      <w:proofErr w:type="spellStart"/>
+      <w:r>
+        <w:t>element</w:t>
+      </w:r>
+      <w:proofErr w:type="spellEnd"/>
+      <w:r>
+        <w:t xml:space="preserve"> dialógusára. A dátumválasztó-dialógus rengeteg testreszabási lehetőséggel rendelkezik, és természetesen a kiválasztott dátum illeni fog a </w:t>
+      </w:r>
+      <w:proofErr w:type="spellStart"/>
+      <w:r>
+        <w:t>DateFormat-ra</w:t>
+      </w:r>
+      <w:proofErr w:type="spellEnd"/>
+      <w:r>
+        <w:t xml:space="preserve">. (Fontos, hogy </w:t>
+      </w:r>
+      <w:proofErr w:type="spellStart"/>
+      <w:r>
+        <w:t>DateMask</w:t>
+      </w:r>
+      <w:proofErr w:type="spellEnd"/>
+      <w:r>
+        <w:t xml:space="preserve"> használat esetén az értéke megegyezzen a </w:t>
+      </w:r>
+      <w:proofErr w:type="spellStart"/>
+      <w:r>
+        <w:t>DateFormat</w:t>
+      </w:r>
+      <w:proofErr w:type="spellEnd"/>
+      <w:r>
+        <w:t xml:space="preserve"> értékével)</w:t>
+      </w:r>
+    </w:p>
+    <w:p>
+      <w:pPr>
+        <w:pStyle w:val="Cmsor2"/>
+      </w:pPr>
+      <w:proofErr w:type="spellStart"/>
+      <w:r>
+        <w:t>ProgressBar</w:t>
+      </w:r>
+      <w:proofErr w:type="spellEnd"/>
     </w:p>
     <w:p>
       <w:pPr>
@@ -881,7 +2165,7 @@
           <w:b/>
           <w:bCs/>
         </w:rPr>
-        <w:t>Lehet-e körbe forgó töltés ikont megjeleníteni a felugró ablakban, amíg a tartalom dinamikusan töltődik a háttérben?</w:t>
+        <w:t>Van-e lehetőség kijelezni, hogy hol tart egy háttérfolyamat?</w:t>
       </w:r>
     </w:p>
     <w:p>
@@ -893,9 +2177,11 @@
       <w:pPr>
         <w:pStyle w:val="Cmsor2"/>
       </w:pPr>
-      <w:r>
-        <w:t>Select/ComboBox/Autocomplete</w:t>
-      </w:r>
+      <w:proofErr w:type="spellStart"/>
+      <w:r>
+        <w:t>Form</w:t>
+      </w:r>
+      <w:proofErr w:type="spellEnd"/>
     </w:p>
     <w:p>
       <w:pPr>
@@ -904,13 +2190,26 @@
           <w:ilvl w:val="0"/>
           <w:numId w:val="1"/>
         </w:numPr>
-      </w:pPr>
-      <w:r>
-        <w:rPr>
-          <w:b/>
-          <w:bCs/>
-        </w:rPr>
-        <w:t>Van-e olyan komponens, amely fel tud sorolni kiválasztható alternatívákat (mint a Select/ComboBox) és lehetőséget ad arra is, hogy egyéni értéket írjunk bele (mint az InputText)?</w:t>
+        <w:rPr>
+          <w:b/>
+          <w:bCs/>
+        </w:rPr>
+      </w:pPr>
+      <w:proofErr w:type="spellStart"/>
+      <w:r>
+        <w:rPr>
+          <w:b/>
+          <w:bCs/>
+        </w:rPr>
+        <w:t>Formok</w:t>
+      </w:r>
+      <w:proofErr w:type="spellEnd"/>
+      <w:r>
+        <w:rPr>
+          <w:b/>
+          <w:bCs/>
+        </w:rPr>
+        <w:t xml:space="preserve"> validációja hogyan történik?</w:t>
       </w:r>
     </w:p>
     <w:p>
@@ -935,7 +2234,7 @@
           <w:b/>
           <w:bCs/>
         </w:rPr>
-        <w:t>Ha nincs, szimulálható-e ez a viselkedés Autocomplete segítségével?</w:t>
+        <w:t>Látszik-e pirossal a hibásan kitöltött mező, zölddel helyesen kitöltött/javított mező?</w:t>
       </w:r>
     </w:p>
     <w:p>
@@ -960,14 +2259,392 @@
           <w:b/>
           <w:bCs/>
         </w:rPr>
+        <w:t>Lehet-e a hibaüzeneteket a mezők mellé/alá írni?</w:t>
+      </w:r>
+    </w:p>
+    <w:p>
+      <w:pPr>
+        <w:pStyle w:val="Listaszerbekezds"/>
+      </w:pPr>
+    </w:p>
+    <w:p>
+      <w:pPr>
+        <w:pStyle w:val="Listaszerbekezds"/>
+        <w:numPr>
+          <w:ilvl w:val="0"/>
+          <w:numId w:val="1"/>
+        </w:numPr>
+        <w:rPr>
+          <w:b/>
+          <w:bCs/>
+        </w:rPr>
+      </w:pPr>
+      <w:r>
+        <w:rPr>
+          <w:b/>
+          <w:bCs/>
+        </w:rPr>
+        <w:t>Ki lehet-e külön gyűjteni a hibaüzeneteket?</w:t>
+      </w:r>
+    </w:p>
+    <w:p>
+      <w:pPr>
+        <w:pStyle w:val="Listaszerbekezds"/>
+      </w:pPr>
+    </w:p>
+    <w:p>
+      <w:pPr>
+        <w:pStyle w:val="Listaszerbekezds"/>
+        <w:numPr>
+          <w:ilvl w:val="0"/>
+          <w:numId w:val="1"/>
+        </w:numPr>
+        <w:rPr>
+          <w:b/>
+          <w:bCs/>
+        </w:rPr>
+      </w:pPr>
+      <w:r>
+        <w:rPr>
+          <w:b/>
+          <w:bCs/>
+        </w:rPr>
+        <w:t>Lehet-e saját ellenőrzési szabályt felvenni?</w:t>
+      </w:r>
+    </w:p>
+    <w:p>
+      <w:pPr>
+        <w:pStyle w:val="Listaszerbekezds"/>
+      </w:pPr>
+    </w:p>
+    <w:p>
+      <w:pPr>
+        <w:pStyle w:val="Cmsor2"/>
+      </w:pPr>
+      <w:r>
+        <w:t>Naptár</w:t>
+      </w:r>
+    </w:p>
+    <w:p>
+      <w:pPr>
+        <w:pStyle w:val="Listaszerbekezds"/>
+        <w:numPr>
+          <w:ilvl w:val="0"/>
+          <w:numId w:val="1"/>
+        </w:numPr>
+        <w:rPr>
+          <w:b/>
+          <w:bCs/>
+        </w:rPr>
+      </w:pPr>
+      <w:r>
+        <w:rPr>
+          <w:b/>
+          <w:bCs/>
+        </w:rPr>
+        <w:t xml:space="preserve">Van-e naptár komponens (Google </w:t>
+      </w:r>
+      <w:proofErr w:type="spellStart"/>
+      <w:r>
+        <w:rPr>
+          <w:b/>
+          <w:bCs/>
+        </w:rPr>
+        <w:t>Calendar</w:t>
+      </w:r>
+      <w:proofErr w:type="spellEnd"/>
+      <w:r>
+        <w:rPr>
+          <w:b/>
+          <w:bCs/>
+        </w:rPr>
+        <w:t>-hoz hasonló)?</w:t>
+      </w:r>
+    </w:p>
+    <w:p>
+      <w:pPr>
+        <w:pStyle w:val="Listaszerbekezds"/>
+      </w:pPr>
+    </w:p>
+    <w:p>
+      <w:pPr>
+        <w:pStyle w:val="Listaszerbekezds"/>
+        <w:numPr>
+          <w:ilvl w:val="0"/>
+          <w:numId w:val="1"/>
+        </w:numPr>
+        <w:rPr>
+          <w:b/>
+          <w:bCs/>
+        </w:rPr>
+      </w:pPr>
+      <w:r>
+        <w:rPr>
+          <w:b/>
+          <w:bCs/>
+        </w:rPr>
+        <w:t>Lehet-e eseményeket felvenni, törölni, módosítani?</w:t>
+      </w:r>
+    </w:p>
+    <w:p>
+      <w:pPr>
+        <w:pStyle w:val="Listaszerbekezds"/>
+      </w:pPr>
+    </w:p>
+    <w:p>
+      <w:pPr>
+        <w:pStyle w:val="Cmsor2"/>
+      </w:pPr>
+      <w:r>
+        <w:t>Grafikon</w:t>
+      </w:r>
+    </w:p>
+    <w:p>
+      <w:pPr>
+        <w:pStyle w:val="Listaszerbekezds"/>
+        <w:numPr>
+          <w:ilvl w:val="0"/>
+          <w:numId w:val="1"/>
+        </w:numPr>
+        <w:rPr>
+          <w:b/>
+          <w:bCs/>
+        </w:rPr>
+      </w:pPr>
+      <w:r>
+        <w:rPr>
+          <w:b/>
+          <w:bCs/>
+        </w:rPr>
+        <w:t>Lehet-e grafikonokat rajzolni?</w:t>
+      </w:r>
+    </w:p>
+    <w:p>
+      <w:pPr>
+        <w:pStyle w:val="Listaszerbekezds"/>
+      </w:pPr>
+    </w:p>
+    <w:p>
+      <w:pPr>
+        <w:pStyle w:val="Listaszerbekezds"/>
+        <w:numPr>
+          <w:ilvl w:val="0"/>
+          <w:numId w:val="1"/>
+        </w:numPr>
+        <w:rPr>
+          <w:b/>
+          <w:bCs/>
+        </w:rPr>
+      </w:pPr>
+      <w:r>
+        <w:rPr>
+          <w:b/>
+          <w:bCs/>
+        </w:rPr>
+        <w:t>Milyen grafikonok vannak? (kördiagram, oszlopdiagram, stb.)</w:t>
+      </w:r>
+    </w:p>
+    <w:p>
+      <w:pPr>
+        <w:pStyle w:val="Listaszerbekezds"/>
+      </w:pPr>
+    </w:p>
+    <w:p>
+      <w:pPr>
+        <w:pStyle w:val="Listaszerbekezds"/>
+        <w:numPr>
+          <w:ilvl w:val="0"/>
+          <w:numId w:val="1"/>
+        </w:numPr>
+        <w:rPr>
+          <w:b/>
+          <w:bCs/>
+        </w:rPr>
+      </w:pPr>
+      <w:r>
+        <w:rPr>
+          <w:b/>
+          <w:bCs/>
+        </w:rPr>
+        <w:t xml:space="preserve">Lehet-e </w:t>
+      </w:r>
+      <w:proofErr w:type="spellStart"/>
+      <w:r>
+        <w:rPr>
+          <w:b/>
+          <w:bCs/>
+        </w:rPr>
+        <w:t>real-time</w:t>
+      </w:r>
+      <w:proofErr w:type="spellEnd"/>
+      <w:r>
+        <w:rPr>
+          <w:b/>
+          <w:bCs/>
+        </w:rPr>
+        <w:t xml:space="preserve"> grafikont rajzolni? (pl. tőzsdei árfolyam)</w:t>
+      </w:r>
+    </w:p>
+    <w:p>
+      <w:pPr>
+        <w:pStyle w:val="Listaszerbekezds"/>
+      </w:pPr>
+    </w:p>
+    <w:p>
+      <w:pPr>
+        <w:pStyle w:val="Cmsor2"/>
+      </w:pPr>
+      <w:r>
+        <w:t>Rajzolás</w:t>
+      </w:r>
+    </w:p>
+    <w:p>
+      <w:pPr>
+        <w:pStyle w:val="Listaszerbekezds"/>
+        <w:numPr>
+          <w:ilvl w:val="0"/>
+          <w:numId w:val="1"/>
+        </w:numPr>
+        <w:rPr>
+          <w:b/>
+          <w:bCs/>
+        </w:rPr>
+      </w:pPr>
+      <w:r>
+        <w:rPr>
+          <w:b/>
+          <w:bCs/>
+        </w:rPr>
+        <w:t xml:space="preserve">Lehet-e saját képet rajzolni valamilyen vászonra? (pl. saját </w:t>
+      </w:r>
+      <w:proofErr w:type="spellStart"/>
+      <w:r>
+        <w:rPr>
+          <w:b/>
+          <w:bCs/>
+        </w:rPr>
+        <w:t>rajzolású</w:t>
+      </w:r>
+      <w:proofErr w:type="spellEnd"/>
+      <w:r>
+        <w:rPr>
+          <w:b/>
+          <w:bCs/>
+        </w:rPr>
+        <w:t xml:space="preserve"> grafikon)</w:t>
+      </w:r>
+    </w:p>
+    <w:p>
+      <w:pPr>
+        <w:pStyle w:val="Listaszerbekezds"/>
+      </w:pPr>
+    </w:p>
+    <w:p>
+      <w:pPr>
+        <w:pStyle w:val="Listaszerbekezds"/>
+        <w:numPr>
+          <w:ilvl w:val="0"/>
+          <w:numId w:val="1"/>
+        </w:numPr>
+        <w:rPr>
+          <w:b/>
+          <w:bCs/>
+        </w:rPr>
+      </w:pPr>
+      <w:r>
+        <w:rPr>
+          <w:b/>
+          <w:bCs/>
+        </w:rPr>
+        <w:t xml:space="preserve">Raszteres (pl. </w:t>
+      </w:r>
+      <w:proofErr w:type="spellStart"/>
+      <w:r>
+        <w:rPr>
+          <w:b/>
+          <w:bCs/>
+        </w:rPr>
+        <w:t>png</w:t>
+      </w:r>
+      <w:proofErr w:type="spellEnd"/>
+      <w:r>
+        <w:rPr>
+          <w:b/>
+          <w:bCs/>
+        </w:rPr>
+        <w:t xml:space="preserve">) és vektoros (pl. </w:t>
+      </w:r>
+      <w:proofErr w:type="spellStart"/>
+      <w:r>
+        <w:rPr>
+          <w:b/>
+          <w:bCs/>
+        </w:rPr>
+        <w:t>svg</w:t>
+      </w:r>
+      <w:proofErr w:type="spellEnd"/>
+      <w:r>
+        <w:rPr>
+          <w:b/>
+          <w:bCs/>
+        </w:rPr>
+        <w:t>) kép is készíthető?</w:t>
+      </w:r>
+    </w:p>
+    <w:p>
+      <w:pPr>
+        <w:pStyle w:val="Listaszerbekezds"/>
+      </w:pPr>
+    </w:p>
+    <w:p>
+      <w:pPr>
+        <w:pStyle w:val="Listaszerbekezds"/>
+        <w:numPr>
+          <w:ilvl w:val="0"/>
+          <w:numId w:val="1"/>
+        </w:numPr>
+        <w:rPr>
+          <w:b/>
+          <w:bCs/>
+        </w:rPr>
+      </w:pPr>
+      <w:r>
+        <w:rPr>
+          <w:b/>
+          <w:bCs/>
+        </w:rPr>
+        <w:t xml:space="preserve">Lehet-e </w:t>
+      </w:r>
+      <w:proofErr w:type="spellStart"/>
+      <w:r>
+        <w:rPr>
+          <w:b/>
+          <w:bCs/>
+        </w:rPr>
+        <w:t>real-time</w:t>
+      </w:r>
+      <w:proofErr w:type="spellEnd"/>
+      <w:r>
+        <w:rPr>
+          <w:b/>
+          <w:bCs/>
+        </w:rPr>
+        <w:t xml:space="preserve"> frissíteni a kép tartalmát?</w:t>
+      </w:r>
+    </w:p>
+    <w:p>
+      <w:pPr>
+        <w:pStyle w:val="Listaszerbekezds"/>
+      </w:pPr>
+    </w:p>
+    <w:p>
+      <w:pPr>
+        <w:pStyle w:val="Cmsor2"/>
+      </w:pPr>
+      <w:r>
         <w:lastRenderedPageBreak/>
-        <w:t>Az Autocomplete beállítható-e úgy, hogy mindig kinyíljon, ha a fókusz a komponensre kerül?</w:t>
-      </w:r>
-    </w:p>
-    <w:p>
-      <w:pPr>
-        <w:pStyle w:val="Listaszerbekezds"/>
-      </w:pPr>
+        <w:t>Térkép</w:t>
+      </w:r>
     </w:p>
     <w:p>
       <w:pPr>
@@ -986,7 +2663,73 @@
           <w:b/>
           <w:bCs/>
         </w:rPr>
-        <w:t>Lehet-e lenyitó ikont rakni az Autocomplete-re, hogy ha erre az ikonra kattintunk, akkor kinyíljon?</w:t>
+        <w:t xml:space="preserve">Van-e lehetőség térkép megjelenítésére? (pl. Google </w:t>
+      </w:r>
+      <w:proofErr w:type="spellStart"/>
+      <w:r>
+        <w:rPr>
+          <w:b/>
+          <w:bCs/>
+        </w:rPr>
+        <w:t>Maps</w:t>
+      </w:r>
+      <w:proofErr w:type="spellEnd"/>
+      <w:r>
+        <w:rPr>
+          <w:b/>
+          <w:bCs/>
+        </w:rPr>
+        <w:t>)</w:t>
+      </w:r>
+    </w:p>
+    <w:p>
+      <w:pPr>
+        <w:pStyle w:val="Listaszerbekezds"/>
+      </w:pPr>
+    </w:p>
+    <w:p>
+      <w:pPr>
+        <w:pStyle w:val="Listaszerbekezds"/>
+        <w:numPr>
+          <w:ilvl w:val="0"/>
+          <w:numId w:val="1"/>
+        </w:numPr>
+        <w:rPr>
+          <w:b/>
+          <w:bCs/>
+        </w:rPr>
+      </w:pPr>
+      <w:r>
+        <w:rPr>
+          <w:b/>
+          <w:bCs/>
+        </w:rPr>
+        <w:t>Van-e lehetőség a térképen helyek vagy útvonalak jelölésére?</w:t>
+      </w:r>
+    </w:p>
+    <w:p>
+      <w:pPr>
+        <w:pStyle w:val="Listaszerbekezds"/>
+      </w:pPr>
+    </w:p>
+    <w:p>
+      <w:pPr>
+        <w:pStyle w:val="Listaszerbekezds"/>
+        <w:numPr>
+          <w:ilvl w:val="0"/>
+          <w:numId w:val="1"/>
+        </w:numPr>
+        <w:rPr>
+          <w:b/>
+          <w:bCs/>
+        </w:rPr>
+      </w:pPr>
+      <w:r>
+        <w:rPr>
+          <w:b/>
+          <w:bCs/>
+        </w:rPr>
+        <w:t>Van-e lehetőség mozgást animálni a térképen?</w:t>
       </w:r>
     </w:p>
     <w:p>
@@ -999,7 +2742,7 @@
         <w:pStyle w:val="Cmsor2"/>
       </w:pPr>
       <w:r>
-        <w:t>Dátum</w:t>
+        <w:t>Dialógus ablak</w:t>
       </w:r>
     </w:p>
     <w:p>
@@ -1019,7 +2762,7 @@
           <w:b/>
           <w:bCs/>
         </w:rPr>
-        <w:t>Van-e dátumválasztó komponens?</w:t>
+        <w:t>Van-e lehetőség saját dialógus ablak megjelenítésére?</w:t>
       </w:r>
     </w:p>
     <w:p>
@@ -1044,563 +2787,23 @@
           <w:b/>
           <w:bCs/>
         </w:rPr>
-        <w:t>Lehet-e konfigurálni az időzónát?</w:t>
-      </w:r>
-    </w:p>
-    <w:p>
-      <w:pPr>
-        <w:pStyle w:val="Listaszerbekezds"/>
-      </w:pPr>
-    </w:p>
-    <w:p>
-      <w:pPr>
-        <w:pStyle w:val="Listaszerbekezds"/>
-        <w:numPr>
-          <w:ilvl w:val="0"/>
-          <w:numId w:val="1"/>
-        </w:numPr>
-        <w:rPr>
-          <w:b/>
-          <w:bCs/>
-        </w:rPr>
-      </w:pPr>
-      <w:r>
-        <w:rPr>
-          <w:b/>
-          <w:bCs/>
-        </w:rPr>
-        <w:t>Lehet-e konfigurálni a dátum megjelenési formátumát?</w:t>
-      </w:r>
-    </w:p>
-    <w:p>
-      <w:pPr>
-        <w:pStyle w:val="Listaszerbekezds"/>
-      </w:pPr>
-    </w:p>
-    <w:p>
-      <w:pPr>
-        <w:pStyle w:val="Cmsor2"/>
-      </w:pPr>
-      <w:r>
-        <w:t>ProgressBar</w:t>
-      </w:r>
-    </w:p>
-    <w:p>
-      <w:pPr>
-        <w:pStyle w:val="Listaszerbekezds"/>
-        <w:numPr>
-          <w:ilvl w:val="0"/>
-          <w:numId w:val="1"/>
-        </w:numPr>
-        <w:rPr>
-          <w:b/>
-          <w:bCs/>
-        </w:rPr>
-      </w:pPr>
-      <w:r>
-        <w:rPr>
-          <w:b/>
-          <w:bCs/>
-        </w:rPr>
-        <w:t>Van-e lehetőség kijelezni, hogy hol tart egy háttérfolyamat?</w:t>
-      </w:r>
-    </w:p>
-    <w:p>
-      <w:pPr>
-        <w:pStyle w:val="Listaszerbekezds"/>
-      </w:pPr>
-    </w:p>
-    <w:p>
-      <w:pPr>
-        <w:pStyle w:val="Cmsor2"/>
-      </w:pPr>
-      <w:r>
-        <w:t>Form</w:t>
-      </w:r>
-    </w:p>
-    <w:p>
-      <w:pPr>
-        <w:pStyle w:val="Listaszerbekezds"/>
-        <w:numPr>
-          <w:ilvl w:val="0"/>
-          <w:numId w:val="1"/>
-        </w:numPr>
-        <w:rPr>
-          <w:b/>
-          <w:bCs/>
-        </w:rPr>
-      </w:pPr>
-      <w:r>
-        <w:rPr>
-          <w:b/>
-          <w:bCs/>
-        </w:rPr>
-        <w:t>Formok validációja hogyan történik?</w:t>
-      </w:r>
-    </w:p>
-    <w:p>
-      <w:pPr>
-        <w:pStyle w:val="Listaszerbekezds"/>
-      </w:pPr>
-    </w:p>
-    <w:p>
-      <w:pPr>
-        <w:pStyle w:val="Listaszerbekezds"/>
-        <w:numPr>
-          <w:ilvl w:val="0"/>
-          <w:numId w:val="1"/>
-        </w:numPr>
-        <w:rPr>
-          <w:b/>
-          <w:bCs/>
-        </w:rPr>
-      </w:pPr>
-      <w:r>
-        <w:rPr>
-          <w:b/>
-          <w:bCs/>
-        </w:rPr>
-        <w:t>Látszik-e pirossal a hibásan kitöltött mező, zölddel helyesen kitöltött/javított mező?</w:t>
-      </w:r>
-    </w:p>
-    <w:p>
-      <w:pPr>
-        <w:pStyle w:val="Listaszerbekezds"/>
-      </w:pPr>
-    </w:p>
-    <w:p>
-      <w:pPr>
-        <w:pStyle w:val="Listaszerbekezds"/>
-        <w:numPr>
-          <w:ilvl w:val="0"/>
-          <w:numId w:val="1"/>
-        </w:numPr>
-        <w:rPr>
-          <w:b/>
-          <w:bCs/>
-        </w:rPr>
-      </w:pPr>
-      <w:r>
-        <w:rPr>
-          <w:b/>
-          <w:bCs/>
-        </w:rPr>
-        <w:t>Lehet-e a hibaüzeneteket a mezők mellé/alá írni?</w:t>
-      </w:r>
-    </w:p>
-    <w:p>
-      <w:pPr>
-        <w:pStyle w:val="Listaszerbekezds"/>
-      </w:pPr>
-    </w:p>
-    <w:p>
-      <w:pPr>
-        <w:pStyle w:val="Listaszerbekezds"/>
-        <w:numPr>
-          <w:ilvl w:val="0"/>
-          <w:numId w:val="1"/>
-        </w:numPr>
-        <w:rPr>
-          <w:b/>
-          <w:bCs/>
-        </w:rPr>
-      </w:pPr>
-      <w:r>
-        <w:rPr>
-          <w:b/>
-          <w:bCs/>
-        </w:rPr>
-        <w:t>Ki lehet-e külön gyűjteni a hibaüzeneteket?</w:t>
-      </w:r>
-    </w:p>
-    <w:p>
-      <w:pPr>
-        <w:pStyle w:val="Listaszerbekezds"/>
-      </w:pPr>
-    </w:p>
-    <w:p>
-      <w:pPr>
-        <w:pStyle w:val="Listaszerbekezds"/>
-        <w:numPr>
-          <w:ilvl w:val="0"/>
-          <w:numId w:val="1"/>
-        </w:numPr>
-        <w:rPr>
-          <w:b/>
-          <w:bCs/>
-        </w:rPr>
-      </w:pPr>
-      <w:r>
-        <w:rPr>
-          <w:b/>
-          <w:bCs/>
-        </w:rPr>
-        <w:t>Lehet-e saját ellenőrzési szabályt felvenni?</w:t>
-      </w:r>
-    </w:p>
-    <w:p>
-      <w:pPr>
-        <w:pStyle w:val="Listaszerbekezds"/>
-      </w:pPr>
-    </w:p>
-    <w:p>
-      <w:pPr>
-        <w:pStyle w:val="Cmsor2"/>
-      </w:pPr>
-      <w:r>
-        <w:t>Naptár</w:t>
-      </w:r>
-    </w:p>
-    <w:p>
-      <w:pPr>
-        <w:pStyle w:val="Listaszerbekezds"/>
-        <w:numPr>
-          <w:ilvl w:val="0"/>
-          <w:numId w:val="1"/>
-        </w:numPr>
-        <w:rPr>
-          <w:b/>
-          <w:bCs/>
-        </w:rPr>
-      </w:pPr>
-      <w:r>
-        <w:rPr>
-          <w:b/>
-          <w:bCs/>
-        </w:rPr>
-        <w:t>Van-e naptár komponens (Google Calendar-hoz hasonló)?</w:t>
-      </w:r>
-    </w:p>
-    <w:p>
-      <w:pPr>
-        <w:pStyle w:val="Listaszerbekezds"/>
-      </w:pPr>
-    </w:p>
-    <w:p>
-      <w:pPr>
-        <w:pStyle w:val="Listaszerbekezds"/>
-        <w:numPr>
-          <w:ilvl w:val="0"/>
-          <w:numId w:val="1"/>
-        </w:numPr>
-        <w:rPr>
-          <w:b/>
-          <w:bCs/>
-        </w:rPr>
-      </w:pPr>
-      <w:r>
-        <w:rPr>
-          <w:b/>
-          <w:bCs/>
-        </w:rPr>
-        <w:t>Lehet-e eseményeket felvenni, törölni, módosítani?</w:t>
-      </w:r>
-    </w:p>
-    <w:p>
-      <w:pPr>
-        <w:pStyle w:val="Listaszerbekezds"/>
-      </w:pPr>
-    </w:p>
-    <w:p>
-      <w:pPr>
-        <w:pStyle w:val="Cmsor2"/>
-      </w:pPr>
-      <w:r>
-        <w:t>Grafikon</w:t>
-      </w:r>
-    </w:p>
-    <w:p>
-      <w:pPr>
-        <w:pStyle w:val="Listaszerbekezds"/>
-        <w:numPr>
-          <w:ilvl w:val="0"/>
-          <w:numId w:val="1"/>
-        </w:numPr>
-        <w:rPr>
-          <w:b/>
-          <w:bCs/>
-        </w:rPr>
-      </w:pPr>
-      <w:r>
-        <w:rPr>
-          <w:b/>
-          <w:bCs/>
-        </w:rPr>
-        <w:t>Lehet-e grafikonokat rajzolni?</w:t>
-      </w:r>
-    </w:p>
-    <w:p>
-      <w:pPr>
-        <w:pStyle w:val="Listaszerbekezds"/>
-      </w:pPr>
-    </w:p>
-    <w:p>
-      <w:pPr>
-        <w:pStyle w:val="Listaszerbekezds"/>
-        <w:numPr>
-          <w:ilvl w:val="0"/>
-          <w:numId w:val="1"/>
-        </w:numPr>
-        <w:rPr>
-          <w:b/>
-          <w:bCs/>
-        </w:rPr>
-      </w:pPr>
-      <w:r>
-        <w:rPr>
-          <w:b/>
-          <w:bCs/>
-        </w:rPr>
-        <w:t>Milyen grafikonok vannak? (kördiagram, oszlopdiagram, stb.)</w:t>
-      </w:r>
-    </w:p>
-    <w:p>
-      <w:pPr>
-        <w:pStyle w:val="Listaszerbekezds"/>
-      </w:pPr>
-    </w:p>
-    <w:p>
-      <w:pPr>
-        <w:pStyle w:val="Listaszerbekezds"/>
-        <w:numPr>
-          <w:ilvl w:val="0"/>
-          <w:numId w:val="1"/>
-        </w:numPr>
-        <w:rPr>
-          <w:b/>
-          <w:bCs/>
-        </w:rPr>
-      </w:pPr>
-      <w:r>
-        <w:rPr>
-          <w:b/>
-          <w:bCs/>
-        </w:rPr>
-        <w:t>Lehet-e real-time grafikont rajzolni? (pl. tőzsdei árfolyam)</w:t>
-      </w:r>
-    </w:p>
-    <w:p>
-      <w:pPr>
-        <w:pStyle w:val="Listaszerbekezds"/>
-      </w:pPr>
-    </w:p>
-    <w:p>
-      <w:pPr>
-        <w:pStyle w:val="Cmsor2"/>
-      </w:pPr>
-      <w:r>
-        <w:t>Rajzolás</w:t>
-      </w:r>
-    </w:p>
-    <w:p>
-      <w:pPr>
-        <w:pStyle w:val="Listaszerbekezds"/>
-        <w:numPr>
-          <w:ilvl w:val="0"/>
-          <w:numId w:val="1"/>
-        </w:numPr>
-        <w:rPr>
-          <w:b/>
-          <w:bCs/>
-        </w:rPr>
-      </w:pPr>
-      <w:r>
-        <w:rPr>
-          <w:b/>
-          <w:bCs/>
-        </w:rPr>
-        <w:t>Lehet-e saját képet rajzolni valamilyen vászonra? (pl. saját rajzolású grafikon)</w:t>
-      </w:r>
-    </w:p>
-    <w:p>
-      <w:pPr>
-        <w:pStyle w:val="Listaszerbekezds"/>
-      </w:pPr>
-    </w:p>
-    <w:p>
-      <w:pPr>
-        <w:pStyle w:val="Listaszerbekezds"/>
-        <w:numPr>
-          <w:ilvl w:val="0"/>
-          <w:numId w:val="1"/>
-        </w:numPr>
-        <w:rPr>
-          <w:b/>
-          <w:bCs/>
-        </w:rPr>
-      </w:pPr>
-      <w:r>
-        <w:rPr>
-          <w:b/>
-          <w:bCs/>
-        </w:rPr>
-        <w:t>Raszteres (pl. png) és vektoros (pl. svg) kép is készíthető?</w:t>
-      </w:r>
-    </w:p>
-    <w:p>
-      <w:pPr>
-        <w:pStyle w:val="Listaszerbekezds"/>
-      </w:pPr>
-    </w:p>
-    <w:p>
-      <w:pPr>
-        <w:pStyle w:val="Listaszerbekezds"/>
-        <w:numPr>
-          <w:ilvl w:val="0"/>
-          <w:numId w:val="1"/>
-        </w:numPr>
-        <w:rPr>
-          <w:b/>
-          <w:bCs/>
-        </w:rPr>
-      </w:pPr>
-      <w:r>
-        <w:rPr>
-          <w:b/>
-          <w:bCs/>
-        </w:rPr>
-        <w:t>Lehet-e real-time frissíteni a kép tartalmát?</w:t>
-      </w:r>
-    </w:p>
-    <w:p>
-      <w:pPr>
-        <w:pStyle w:val="Listaszerbekezds"/>
-      </w:pPr>
-    </w:p>
-    <w:p>
-      <w:pPr>
-        <w:pStyle w:val="Cmsor2"/>
-      </w:pPr>
-      <w:r>
-        <w:t>Térkép</w:t>
-      </w:r>
-    </w:p>
-    <w:p>
-      <w:pPr>
-        <w:pStyle w:val="Listaszerbekezds"/>
-        <w:numPr>
-          <w:ilvl w:val="0"/>
-          <w:numId w:val="1"/>
-        </w:numPr>
-        <w:rPr>
-          <w:b/>
-          <w:bCs/>
-        </w:rPr>
-      </w:pPr>
-      <w:r>
-        <w:rPr>
-          <w:b/>
-          <w:bCs/>
-        </w:rPr>
-        <w:t>Van-e lehetőség térkép megjelenítésére? (pl. Google Maps)</w:t>
-      </w:r>
-    </w:p>
-    <w:p>
-      <w:pPr>
-        <w:pStyle w:val="Listaszerbekezds"/>
-      </w:pPr>
-    </w:p>
-    <w:p>
-      <w:pPr>
-        <w:pStyle w:val="Listaszerbekezds"/>
-        <w:numPr>
-          <w:ilvl w:val="0"/>
-          <w:numId w:val="1"/>
-        </w:numPr>
-        <w:rPr>
-          <w:b/>
-          <w:bCs/>
-        </w:rPr>
-      </w:pPr>
-      <w:r>
-        <w:rPr>
-          <w:b/>
-          <w:bCs/>
-        </w:rPr>
-        <w:t>Van-e lehetőség a térképen helyek vagy útvonalak jelölésére?</w:t>
-      </w:r>
-    </w:p>
-    <w:p>
-      <w:pPr>
-        <w:pStyle w:val="Listaszerbekezds"/>
-      </w:pPr>
-    </w:p>
-    <w:p>
-      <w:pPr>
-        <w:pStyle w:val="Listaszerbekezds"/>
-        <w:numPr>
-          <w:ilvl w:val="0"/>
-          <w:numId w:val="1"/>
-        </w:numPr>
-        <w:rPr>
-          <w:b/>
-          <w:bCs/>
-        </w:rPr>
-      </w:pPr>
-      <w:r>
-        <w:rPr>
-          <w:b/>
-          <w:bCs/>
-        </w:rPr>
-        <w:t>Van-e lehetőség mozgást animálni a térképen?</w:t>
-      </w:r>
-    </w:p>
-    <w:p>
-      <w:pPr>
-        <w:pStyle w:val="Listaszerbekezds"/>
-      </w:pPr>
-    </w:p>
-    <w:p>
-      <w:pPr>
-        <w:pStyle w:val="Cmsor2"/>
-      </w:pPr>
-      <w:r>
-        <w:t>Dialógus ablak</w:t>
-      </w:r>
-    </w:p>
-    <w:p>
-      <w:pPr>
-        <w:pStyle w:val="Listaszerbekezds"/>
-        <w:numPr>
-          <w:ilvl w:val="0"/>
-          <w:numId w:val="1"/>
-        </w:numPr>
-        <w:rPr>
-          <w:b/>
-          <w:bCs/>
-        </w:rPr>
-      </w:pPr>
-      <w:r>
-        <w:rPr>
-          <w:b/>
-          <w:bCs/>
-        </w:rPr>
-        <w:t>Van-e lehetőség saját dialógus ablak megjelenítésére?</w:t>
-      </w:r>
-    </w:p>
-    <w:p>
-      <w:pPr>
-        <w:pStyle w:val="Listaszerbekezds"/>
-      </w:pPr>
-    </w:p>
-    <w:p>
-      <w:pPr>
-        <w:pStyle w:val="Listaszerbekezds"/>
-        <w:numPr>
-          <w:ilvl w:val="0"/>
-          <w:numId w:val="1"/>
-        </w:numPr>
-        <w:rPr>
-          <w:b/>
-          <w:bCs/>
-        </w:rPr>
-      </w:pPr>
-      <w:r>
-        <w:rPr>
-          <w:b/>
-          <w:bCs/>
-        </w:rPr>
-        <w:t>Van-e lehetőség beépített dialógus ablak megjelenítésére (pl. szöveg + csak OK gomb, csak OKCancel gomb tartalommal)</w:t>
+        <w:t xml:space="preserve">Van-e lehetőség beépített dialógus ablak megjelenítésére (pl. szöveg + csak OK gomb, csak </w:t>
+      </w:r>
+      <w:proofErr w:type="spellStart"/>
+      <w:r>
+        <w:rPr>
+          <w:b/>
+          <w:bCs/>
+        </w:rPr>
+        <w:t>OKCancel</w:t>
+      </w:r>
+      <w:proofErr w:type="spellEnd"/>
+      <w:r>
+        <w:rPr>
+          <w:b/>
+          <w:bCs/>
+        </w:rPr>
+        <w:t xml:space="preserve"> gomb tartalommal)</w:t>
       </w:r>
     </w:p>
     <w:p>

</xml_diff>

<commit_message>
Added ThemeManager, dokumentáció Progress-hez
</commit_message>
<xml_diff>
--- a/MudBlazor komponens könyvtár vizsgálata.docx
+++ b/MudBlazor komponens könyvtár vizsgálata.docx
@@ -8,18 +8,10 @@
         <w:jc w:val="center"/>
       </w:pPr>
       <w:r>
-        <w:t xml:space="preserve"> </w:t>
-      </w:r>
-      <w:proofErr w:type="spellStart"/>
-      <w:r>
-        <w:t>Mud</w:t>
-      </w:r>
-      <w:r>
-        <w:t>Blazor</w:t>
-      </w:r>
-      <w:proofErr w:type="spellEnd"/>
-      <w:r>
-        <w:t xml:space="preserve"> komponens könyvtár vizsgálata</w:t>
+        <w:t xml:space="preserve"> Mud</w:t>
+      </w:r>
+      <w:r>
+        <w:t>Blazor komponens könyvtár vizsgálata</w:t>
       </w:r>
     </w:p>
     <w:p>
@@ -34,66 +26,40 @@
       <w:pPr>
         <w:pStyle w:val="Cmsor2"/>
       </w:pPr>
-      <w:proofErr w:type="spellStart"/>
       <w:r>
         <w:t>Layout</w:t>
       </w:r>
-      <w:proofErr w:type="spellEnd"/>
-    </w:p>
-    <w:p>
-      <w:pPr>
-        <w:pStyle w:val="Listaszerbekezds"/>
-        <w:numPr>
-          <w:ilvl w:val="0"/>
-          <w:numId w:val="1"/>
-        </w:numPr>
-        <w:rPr>
-          <w:b/>
-          <w:bCs/>
-        </w:rPr>
-      </w:pPr>
-      <w:r>
-        <w:rPr>
-          <w:b/>
-          <w:bCs/>
-        </w:rPr>
-        <w:t xml:space="preserve">Össze lehet-e rakni a </w:t>
-      </w:r>
-      <w:proofErr w:type="spellStart"/>
-      <w:r>
-        <w:rPr>
-          <w:b/>
-          <w:bCs/>
-        </w:rPr>
-        <w:t>Blazor</w:t>
-      </w:r>
-      <w:proofErr w:type="spellEnd"/>
-      <w:r>
-        <w:rPr>
-          <w:b/>
-          <w:bCs/>
-        </w:rPr>
-        <w:t xml:space="preserve"> alap elrendezését a könyvtár segítségével? (Fent fejléc, Bal oldalon menü, Menü összecsukható)</w:t>
-      </w:r>
-    </w:p>
-    <w:p>
-      <w:pPr>
-        <w:pStyle w:val="Listaszerbekezds"/>
-        <w:rPr>
-          <w:b/>
-          <w:bCs/>
-        </w:rPr>
-      </w:pPr>
-      <w:r>
-        <w:t xml:space="preserve">A könyvtár sokféle lehetőséget biztosít az alap </w:t>
-      </w:r>
-      <w:proofErr w:type="spellStart"/>
-      <w:r>
-        <w:t>layout</w:t>
-      </w:r>
-      <w:proofErr w:type="spellEnd"/>
-      <w:r>
-        <w:t xml:space="preserve"> kialakítására:</w:t>
+    </w:p>
+    <w:p>
+      <w:pPr>
+        <w:pStyle w:val="Listaszerbekezds"/>
+        <w:numPr>
+          <w:ilvl w:val="0"/>
+          <w:numId w:val="1"/>
+        </w:numPr>
+        <w:rPr>
+          <w:b/>
+          <w:bCs/>
+        </w:rPr>
+      </w:pPr>
+      <w:r>
+        <w:rPr>
+          <w:b/>
+          <w:bCs/>
+        </w:rPr>
+        <w:t>Össze lehet-e rakni a Blazor alap elrendezését a könyvtár segítségével? (Fent fejléc, Bal oldalon menü, Menü összecsukható)</w:t>
+      </w:r>
+    </w:p>
+    <w:p>
+      <w:pPr>
+        <w:pStyle w:val="Listaszerbekezds"/>
+        <w:rPr>
+          <w:b/>
+          <w:bCs/>
+        </w:rPr>
+      </w:pPr>
+      <w:r>
+        <w:t>A könyvtár sokféle lehetőséget biztosít az alap layout kialakítására:</w:t>
       </w:r>
     </w:p>
     <w:p>
@@ -106,15 +72,7 @@
         <w:ind w:hanging="306"/>
       </w:pPr>
       <w:r>
-        <w:t>&lt;</w:t>
-      </w:r>
-      <w:proofErr w:type="spellStart"/>
-      <w:r>
-        <w:t>MudAppBar</w:t>
-      </w:r>
-      <w:proofErr w:type="spellEnd"/>
-      <w:r>
-        <w:t>&gt;: Fejléc, melyre ikonokat, szöveget, linkeket tudunk elhelyezni többek között.</w:t>
+        <w:t>&lt;MudAppBar&gt;: Fejléc, melyre ikonokat, szöveget, linkeket tudunk elhelyezni többek között.</w:t>
       </w:r>
     </w:p>
     <w:p>
@@ -127,74 +85,10 @@
         <w:ind w:hanging="306"/>
       </w:pPr>
       <w:r>
-        <w:t>&lt;</w:t>
-      </w:r>
-      <w:proofErr w:type="spellStart"/>
-      <w:r>
-        <w:t>MudDrawer</w:t>
-      </w:r>
-      <w:proofErr w:type="spellEnd"/>
-      <w:r>
-        <w:t xml:space="preserve">&gt;: </w:t>
-      </w:r>
-      <w:proofErr w:type="spellStart"/>
-      <w:r>
-        <w:t>Navigation</w:t>
-      </w:r>
-      <w:proofErr w:type="spellEnd"/>
-      <w:r>
-        <w:t xml:space="preserve"> </w:t>
-      </w:r>
-      <w:proofErr w:type="spellStart"/>
-      <w:r>
-        <w:t>Drawer</w:t>
-      </w:r>
-      <w:proofErr w:type="spellEnd"/>
-      <w:r>
-        <w:t>, melynek fejlécét a &lt;</w:t>
-      </w:r>
-      <w:proofErr w:type="spellStart"/>
-      <w:r>
-        <w:t>MudDrawerHeader</w:t>
-      </w:r>
-      <w:proofErr w:type="spellEnd"/>
-      <w:r>
-        <w:t>&gt; komponenssel tudjuk személyre szabni. A &lt;</w:t>
-      </w:r>
-      <w:proofErr w:type="spellStart"/>
-      <w:r>
-        <w:t>MudDrawerContainer</w:t>
-      </w:r>
-      <w:proofErr w:type="spellEnd"/>
-      <w:r>
-        <w:t xml:space="preserve">&gt; komponenssel a </w:t>
-      </w:r>
-      <w:proofErr w:type="spellStart"/>
-      <w:r>
-        <w:t>Drawer</w:t>
-      </w:r>
-      <w:proofErr w:type="spellEnd"/>
-      <w:r>
-        <w:t xml:space="preserve"> tartalmához tudunk extra formázást adni. A @bind-Open</w:t>
-      </w:r>
-      <w:r>
-        <w:t xml:space="preserve">=”…” használatával a </w:t>
-      </w:r>
-      <w:proofErr w:type="spellStart"/>
-      <w:r>
-        <w:t>Drawer</w:t>
-      </w:r>
-      <w:proofErr w:type="spellEnd"/>
-      <w:r>
-        <w:t xml:space="preserve"> automatikusan bezáródik navigáció hatására. A </w:t>
-      </w:r>
-      <w:proofErr w:type="spellStart"/>
-      <w:r>
-        <w:t>MudDrawer</w:t>
-      </w:r>
-      <w:proofErr w:type="spellEnd"/>
-      <w:r>
-        <w:t xml:space="preserve"> több variációval rendelkezik:</w:t>
+        <w:t>&lt;MudDrawer&gt;: Navigation Drawer, melynek fejlécét a &lt;MudDrawerHeader&gt; komponenssel tudjuk személyre szabni. A &lt;MudDrawerContainer&gt; komponenssel a Drawer tartalmához tudunk extra formázást adni. A @bind-Open</w:t>
+      </w:r>
+      <w:r>
+        <w:t>=”…” használatával a Drawer automatikusan bezáródik navigáció hatására. A MudDrawer több variációval rendelkezik:</w:t>
       </w:r>
     </w:p>
     <w:p>
@@ -205,13 +99,8 @@
           <w:numId w:val="1"/>
         </w:numPr>
       </w:pPr>
-      <w:proofErr w:type="spellStart"/>
-      <w:r>
-        <w:t>Temporary</w:t>
-      </w:r>
-      <w:proofErr w:type="spellEnd"/>
-      <w:r>
-        <w:t>: Az oldal tartalma fölé gördül be. Elem kiválasztására, vagy egyéb akcióra magától bezáródik.</w:t>
+      <w:r>
+        <w:t>Temporary: Az oldal tartalma fölé gördül be. Elem kiválasztására, vagy egyéb akcióra magától bezáródik.</w:t>
       </w:r>
     </w:p>
     <w:p>
@@ -222,29 +111,8 @@
           <w:numId w:val="1"/>
         </w:numPr>
       </w:pPr>
-      <w:proofErr w:type="spellStart"/>
-      <w:r>
-        <w:t>Persistent</w:t>
-      </w:r>
-      <w:proofErr w:type="spellEnd"/>
-      <w:r>
-        <w:t>: Arrébb tolja az oldal tartalmát mikor kinyílik. Nem csukódik be magától, csak explicit Open=”</w:t>
-      </w:r>
-      <w:proofErr w:type="spellStart"/>
-      <w:r>
-        <w:t>false</w:t>
-      </w:r>
-      <w:proofErr w:type="spellEnd"/>
-      <w:r>
-        <w:t xml:space="preserve">” </w:t>
-      </w:r>
-      <w:proofErr w:type="spellStart"/>
-      <w:r>
-        <w:t>parameter</w:t>
-      </w:r>
-      <w:proofErr w:type="spellEnd"/>
-      <w:r>
-        <w:t xml:space="preserve"> beállításra.</w:t>
+      <w:r>
+        <w:t>Persistent: Arrébb tolja az oldal tartalmát mikor kinyílik. Nem csukódik be magától, csak explicit Open=”false” parameter beállításra.</w:t>
       </w:r>
     </w:p>
     <w:p>
@@ -255,37 +123,8 @@
           <w:numId w:val="1"/>
         </w:numPr>
       </w:pPr>
-      <w:proofErr w:type="spellStart"/>
-      <w:r>
-        <w:t>Responsive</w:t>
-      </w:r>
-      <w:proofErr w:type="spellEnd"/>
-      <w:r>
-        <w:t xml:space="preserve">: Széles képernyőn </w:t>
-      </w:r>
-      <w:proofErr w:type="spellStart"/>
-      <w:r>
-        <w:t>Persistent</w:t>
-      </w:r>
-      <w:proofErr w:type="spellEnd"/>
-      <w:r>
-        <w:t xml:space="preserve">-ként viselkedik, kis képernyőn pedig </w:t>
-      </w:r>
-      <w:proofErr w:type="spellStart"/>
-      <w:r>
-        <w:t>Temporaryként</w:t>
-      </w:r>
-      <w:proofErr w:type="spellEnd"/>
-      <w:r>
-        <w:t xml:space="preserve">. Ha az ablak mérete túl kicsi, magától bezáródik. A képernyő méret </w:t>
-      </w:r>
-      <w:proofErr w:type="spellStart"/>
-      <w:r>
-        <w:t>breakpointját</w:t>
-      </w:r>
-      <w:proofErr w:type="spellEnd"/>
-      <w:r>
-        <w:t xml:space="preserve"> testre lehet szabni.</w:t>
+      <w:r>
+        <w:t>Responsive: Széles képernyőn Persistent-ként viselkedik, kis képernyőn pedig Temporaryként. Ha az ablak mérete túl kicsi, magától bezáródik. A képernyő méret breakpointját testre lehet szabni.</w:t>
       </w:r>
     </w:p>
     <w:p>
@@ -297,39 +136,7 @@
         </w:numPr>
       </w:pPr>
       <w:r>
-        <w:t xml:space="preserve">Mini: Ha </w:t>
-      </w:r>
-      <w:proofErr w:type="spellStart"/>
-      <w:r>
-        <w:t>MudNavLink</w:t>
-      </w:r>
-      <w:proofErr w:type="spellEnd"/>
-      <w:r>
-        <w:t xml:space="preserve"> komponenseket használunk a </w:t>
-      </w:r>
-      <w:proofErr w:type="spellStart"/>
-      <w:r>
-        <w:t>MudDrawerben</w:t>
-      </w:r>
-      <w:proofErr w:type="spellEnd"/>
-      <w:r>
-        <w:t>, akkor ez a típus Open=”</w:t>
-      </w:r>
-      <w:proofErr w:type="spellStart"/>
-      <w:r>
-        <w:t>false</w:t>
-      </w:r>
-      <w:proofErr w:type="spellEnd"/>
-      <w:r>
-        <w:t xml:space="preserve">” állapotban nem tűnik el, hanem összezsugorodik akkorára, hogy a navigációs linkek ikonjai még láthatóak maradjanak. (A </w:t>
-      </w:r>
-      <w:proofErr w:type="spellStart"/>
-      <w:r>
-        <w:t>screenshoton</w:t>
-      </w:r>
-      <w:proofErr w:type="spellEnd"/>
-      <w:r>
-        <w:t xml:space="preserve"> ez látható)</w:t>
+        <w:t>Mini: Ha MudNavLink komponenseket használunk a MudDrawerben, akkor ez a típus Open=”false” állapotban nem tűnik el, hanem összezsugorodik akkorára, hogy a navigációs linkek ikonjai még láthatóak maradjanak. (A screenshoton ez látható)</w:t>
       </w:r>
     </w:p>
     <w:p>
@@ -337,15 +144,7 @@
         <w:ind w:left="1416"/>
       </w:pPr>
       <w:r>
-        <w:t xml:space="preserve">Be lehet állítani, hogy a </w:t>
-      </w:r>
-      <w:proofErr w:type="spellStart"/>
-      <w:r>
-        <w:t>Drawer</w:t>
-      </w:r>
-      <w:proofErr w:type="spellEnd"/>
-      <w:r>
-        <w:t xml:space="preserve"> az AppBart eltolja vagy fölé gördüljön, illetve </w:t>
+        <w:t xml:space="preserve">Be lehet állítani, hogy a Drawer az AppBart eltolja vagy fölé gördüljön, illetve </w:t>
       </w:r>
       <w:r>
         <w:t>hogy a teteje az AppBarral egy szinten, vagy az AppBar alatt legyen.</w:t>
@@ -361,55 +160,7 @@
         <w:ind w:hanging="306"/>
       </w:pPr>
       <w:r>
-        <w:t>&lt;</w:t>
-      </w:r>
-      <w:proofErr w:type="spellStart"/>
-      <w:r>
-        <w:t>MudContainer</w:t>
-      </w:r>
-      <w:proofErr w:type="spellEnd"/>
-      <w:r>
-        <w:t>&gt;: Egyszerű komponens az oldal tartalmának középre igazításához. Fixed=”</w:t>
-      </w:r>
-      <w:proofErr w:type="spellStart"/>
-      <w:r>
-        <w:t>true</w:t>
-      </w:r>
-      <w:proofErr w:type="spellEnd"/>
-      <w:r>
-        <w:t xml:space="preserve">” beállítás mellett a legközelebbi </w:t>
-      </w:r>
-      <w:proofErr w:type="spellStart"/>
-      <w:r>
-        <w:t>breakpoint</w:t>
-      </w:r>
-      <w:proofErr w:type="spellEnd"/>
-      <w:r>
-        <w:t xml:space="preserve"> mérethez igazodik. Fixed=”</w:t>
-      </w:r>
-      <w:proofErr w:type="spellStart"/>
-      <w:r>
-        <w:t>false</w:t>
-      </w:r>
-      <w:proofErr w:type="spellEnd"/>
-      <w:r>
-        <w:t xml:space="preserve">”, azaz Fluid állapotban automatikusan </w:t>
-      </w:r>
-      <w:proofErr w:type="spellStart"/>
-      <w:r>
-        <w:t>méreteződik</w:t>
-      </w:r>
-      <w:proofErr w:type="spellEnd"/>
-      <w:r>
-        <w:t xml:space="preserve">, de meg lehet adni neki </w:t>
-      </w:r>
-      <w:proofErr w:type="spellStart"/>
-      <w:r>
-        <w:t>MaxWidth</w:t>
-      </w:r>
-      <w:proofErr w:type="spellEnd"/>
-      <w:r>
-        <w:t xml:space="preserve"> és egyéb paramétereket.</w:t>
+        <w:t>&lt;MudContainer&gt;: Egyszerű komponens az oldal tartalmának középre igazításához. Fixed=”true” beállítás mellett a legközelebbi breakpoint mérethez igazodik. Fixed=”false”, azaz Fluid állapotban automatikusan méreteződik, de meg lehet adni neki MaxWidth és egyéb paramétereket.</w:t>
       </w:r>
     </w:p>
     <w:p>
@@ -422,50 +173,10 @@
         <w:ind w:hanging="306"/>
       </w:pPr>
       <w:r>
-        <w:t>&lt;</w:t>
-      </w:r>
-      <w:proofErr w:type="spellStart"/>
-      <w:r>
-        <w:t>MudGrid</w:t>
-      </w:r>
-      <w:proofErr w:type="spellEnd"/>
-      <w:r>
-        <w:t xml:space="preserve">&gt;: </w:t>
-      </w:r>
-      <w:r>
-        <w:t xml:space="preserve">A </w:t>
-      </w:r>
-      <w:proofErr w:type="spellStart"/>
-      <w:r>
-        <w:t>Bootstraphez</w:t>
-      </w:r>
-      <w:proofErr w:type="spellEnd"/>
-      <w:r>
-        <w:t xml:space="preserve"> hasonló 12 oszlopos </w:t>
-      </w:r>
-      <w:proofErr w:type="spellStart"/>
-      <w:r>
-        <w:t>grid</w:t>
-      </w:r>
-      <w:proofErr w:type="spellEnd"/>
-      <w:r>
-        <w:t xml:space="preserve">, melyen meg lehet adni az egyes elemeknek, adott képernyőméreten hány oszlopot foglaljanak el. További </w:t>
-      </w:r>
-      <w:proofErr w:type="spellStart"/>
-      <w:r>
-        <w:t>Class</w:t>
-      </w:r>
-      <w:proofErr w:type="spellEnd"/>
-      <w:r>
-        <w:t xml:space="preserve">-ok hozzáadásával az egyes elemek közötti távolságokat, azok igazítását, margint és </w:t>
-      </w:r>
-      <w:proofErr w:type="spellStart"/>
-      <w:r>
-        <w:t>paddinget</w:t>
-      </w:r>
-      <w:proofErr w:type="spellEnd"/>
-      <w:r>
-        <w:t xml:space="preserve"> lehet állítani többek között.</w:t>
+        <w:t xml:space="preserve">&lt;MudGrid&gt;: </w:t>
+      </w:r>
+      <w:r>
+        <w:t>A Bootstraphez hasonló 12 oszlopos grid, melyen meg lehet adni az egyes elemeknek, adott képernyőméreten hány oszlopot foglaljanak el. További Class-ok hozzáadásával az egyes elemek közötti távolságokat, azok igazítását, margint és paddinget lehet állítani többek között.</w:t>
       </w:r>
     </w:p>
     <w:p>
@@ -478,15 +189,7 @@
         <w:ind w:hanging="306"/>
       </w:pPr>
       <w:r>
-        <w:t>&lt;</w:t>
-      </w:r>
-      <w:proofErr w:type="spellStart"/>
-      <w:r>
-        <w:t>MudPaper</w:t>
-      </w:r>
-      <w:proofErr w:type="spellEnd"/>
-      <w:r>
-        <w:t>&gt;: Ebbe csomagolva más komponenseket, megkönnyíti azok formázását.</w:t>
+        <w:t>&lt;MudPaper&gt;: Ebbe csomagolva más komponenseket, megkönnyíti azok formázását.</w:t>
       </w:r>
     </w:p>
     <w:p>
@@ -499,23 +202,7 @@
         <w:ind w:hanging="306"/>
       </w:pPr>
       <w:r>
-        <w:t>&lt;</w:t>
-      </w:r>
-      <w:proofErr w:type="spellStart"/>
-      <w:r>
-        <w:t>MudToolBar</w:t>
-      </w:r>
-      <w:proofErr w:type="spellEnd"/>
-      <w:r>
-        <w:t xml:space="preserve">&gt;: AppBarhoz hasonló megjelenésű </w:t>
-      </w:r>
-      <w:proofErr w:type="spellStart"/>
-      <w:r>
-        <w:t>toolbar</w:t>
-      </w:r>
-      <w:proofErr w:type="spellEnd"/>
-      <w:r>
-        <w:t xml:space="preserve"> leszámítva, hogy akárhova elhelyezhető</w:t>
+        <w:t>&lt;MudToolBar&gt;: AppBarhoz hasonló megjelenésű toolbar leszámítva, hogy akárhova elhelyezhető</w:t>
       </w:r>
       <w:r>
         <w:t>.</w:t>
@@ -557,56 +244,16 @@
         <w:t xml:space="preserve">Van, </w:t>
       </w:r>
       <w:r>
-        <w:t>&lt;</w:t>
-      </w:r>
-      <w:proofErr w:type="spellStart"/>
-      <w:r>
-        <w:t>MudTable</w:t>
-      </w:r>
-      <w:proofErr w:type="spellEnd"/>
-      <w:r>
-        <w:t>&gt;</w:t>
+        <w:t>&lt;MudTable&gt;</w:t>
       </w:r>
       <w:r>
         <w:t xml:space="preserve"> a megnevezése.</w:t>
       </w:r>
       <w:r>
-        <w:t xml:space="preserve"> A </w:t>
-      </w:r>
-      <w:proofErr w:type="spellStart"/>
-      <w:r>
-        <w:t>legalapabb</w:t>
-      </w:r>
-      <w:proofErr w:type="spellEnd"/>
-      <w:r>
-        <w:t xml:space="preserve"> elrendezésében tartalmaz egy &lt;</w:t>
-      </w:r>
-      <w:proofErr w:type="spellStart"/>
-      <w:r>
-        <w:t>HeaderContent</w:t>
-      </w:r>
-      <w:proofErr w:type="spellEnd"/>
-      <w:r>
-        <w:t>&gt; komponenst, amiben az oszlopcímeket tudjuk beállítani, illetve egy &lt;</w:t>
-      </w:r>
-      <w:proofErr w:type="spellStart"/>
-      <w:r>
-        <w:t>RowTemplate</w:t>
-      </w:r>
-      <w:proofErr w:type="spellEnd"/>
-      <w:r>
-        <w:t>&gt; komponenst, amiben az egyes oszlopokban lévő adatokat tudjuk definiálni.</w:t>
-      </w:r>
-      <w:r>
-        <w:t xml:space="preserve"> A &lt;</w:t>
-      </w:r>
-      <w:proofErr w:type="spellStart"/>
-      <w:r>
-        <w:t>RowTemplate</w:t>
-      </w:r>
-      <w:proofErr w:type="spellEnd"/>
-      <w:r>
-        <w:t xml:space="preserve">&gt; elemen belül a @context attribútumon keresztül tudjuk elérni magát az </w:t>
+        <w:t xml:space="preserve"> A legalapabb elrendezésében tartalmaz egy &lt;HeaderContent&gt; komponenst, amiben az oszlopcímeket tudjuk beállítani, illetve egy &lt;RowTemplate&gt; komponenst, amiben az egyes oszlopokban lévő adatokat tudjuk definiálni.</w:t>
+      </w:r>
+      <w:r>
+        <w:t xml:space="preserve"> A &lt;RowTemplate&gt; elemen belül a @context attribútumon keresztül tudjuk elérni magát az </w:t>
       </w:r>
       <w:r>
         <w:lastRenderedPageBreak/>
@@ -616,21 +263,11 @@
         <w:t xml:space="preserve"> </w:t>
       </w:r>
       <w:r>
-        <w:t>A cella tartalmát &lt;</w:t>
-      </w:r>
-      <w:proofErr w:type="spellStart"/>
-      <w:r>
-        <w:t>MudTd</w:t>
-      </w:r>
-      <w:proofErr w:type="spellEnd"/>
-      <w:r>
-        <w:t xml:space="preserve">&gt; elemekben tudjuk </w:t>
-      </w:r>
-      <w:proofErr w:type="spellStart"/>
+        <w:t xml:space="preserve">A cella tartalmát &lt;MudTd&gt; elemekben tudjuk </w:t>
+      </w:r>
       <w:r>
         <w:t>testreszabni</w:t>
       </w:r>
-      <w:proofErr w:type="spellEnd"/>
       <w:r>
         <w:t xml:space="preserve">. </w:t>
       </w:r>
@@ -644,26 +281,10 @@
         <w:t xml:space="preserve">táblázat elemeit a </w:t>
       </w:r>
       <w:r>
-        <w:t>&lt;</w:t>
-      </w:r>
-      <w:proofErr w:type="spellStart"/>
-      <w:r>
-        <w:t>MudTable</w:t>
-      </w:r>
-      <w:proofErr w:type="spellEnd"/>
-      <w:r>
-        <w:t>&gt;</w:t>
-      </w:r>
-      <w:r>
-        <w:t xml:space="preserve"> komponens </w:t>
-      </w:r>
-      <w:proofErr w:type="spellStart"/>
-      <w:r>
-        <w:t>Items</w:t>
-      </w:r>
-      <w:proofErr w:type="spellEnd"/>
-      <w:r>
-        <w:t xml:space="preserve"> paraméterével tudjuk beállítani.</w:t>
+        <w:t>&lt;MudTable&gt;</w:t>
+      </w:r>
+      <w:r>
+        <w:t xml:space="preserve"> komponens Items paraméterével tudjuk beállítani.</w:t>
       </w:r>
     </w:p>
     <w:p>
@@ -694,50 +315,10 @@
         <w:t xml:space="preserve">A </w:t>
       </w:r>
       <w:r>
-        <w:t>&lt;</w:t>
-      </w:r>
-      <w:proofErr w:type="spellStart"/>
-      <w:r>
-        <w:t>MudTable</w:t>
-      </w:r>
-      <w:proofErr w:type="spellEnd"/>
-      <w:r>
-        <w:t>&gt;</w:t>
-      </w:r>
-      <w:r>
-        <w:t xml:space="preserve"> komponenshez hozzá lehet adni a &lt;</w:t>
-      </w:r>
-      <w:proofErr w:type="spellStart"/>
-      <w:r>
-        <w:t>MudTablePager</w:t>
-      </w:r>
-      <w:proofErr w:type="spellEnd"/>
-      <w:r>
-        <w:t xml:space="preserve">&gt; komponenst, ami a lapozást teszi lehetővé. A </w:t>
-      </w:r>
-      <w:proofErr w:type="spellStart"/>
-      <w:r>
-        <w:t>pager-nek</w:t>
-      </w:r>
-      <w:proofErr w:type="spellEnd"/>
-      <w:r>
-        <w:t xml:space="preserve"> lehet adni </w:t>
-      </w:r>
-      <w:proofErr w:type="spellStart"/>
-      <w:r>
-        <w:t>PageSizeOptions</w:t>
-      </w:r>
-      <w:proofErr w:type="spellEnd"/>
-      <w:r>
-        <w:t xml:space="preserve">[] paramétert, amiben lévő int értékek reprezentálják a választási lehetőségeinket, hogy egy oldalon hány </w:t>
-      </w:r>
-      <w:proofErr w:type="spellStart"/>
-      <w:r>
-        <w:t>elemt</w:t>
-      </w:r>
-      <w:proofErr w:type="spellEnd"/>
-      <w:r>
-        <w:t xml:space="preserve"> szeretnénk megjeleníteni.</w:t>
+        <w:t>&lt;MudTable&gt;</w:t>
+      </w:r>
+      <w:r>
+        <w:t xml:space="preserve"> komponenshez hozzá lehet adni a &lt;MudTablePager&gt; komponenst, ami a lapozást teszi lehetővé. A pager-nek lehet adni PageSizeOptions[] paramétert, amiben lévő int értékek reprezentálják a választási lehetőségeinket, hogy egy oldalon hány elemt szeretnénk megjeleníteni.</w:t>
       </w:r>
     </w:p>
     <w:p>
@@ -768,42 +349,10 @@
         <w:t xml:space="preserve">A </w:t>
       </w:r>
       <w:r>
-        <w:t>&lt;</w:t>
-      </w:r>
-      <w:proofErr w:type="spellStart"/>
-      <w:r>
-        <w:t>MudTable</w:t>
-      </w:r>
-      <w:proofErr w:type="spellEnd"/>
-      <w:r>
-        <w:t>&gt;</w:t>
-      </w:r>
-      <w:r>
-        <w:t xml:space="preserve"> komponens </w:t>
-      </w:r>
-      <w:proofErr w:type="spellStart"/>
-      <w:r>
-        <w:t>FixedHeader</w:t>
-      </w:r>
-      <w:proofErr w:type="spellEnd"/>
-      <w:r>
-        <w:t xml:space="preserve"> és/vagy </w:t>
-      </w:r>
-      <w:proofErr w:type="spellStart"/>
-      <w:r>
-        <w:t>FixedFooter</w:t>
-      </w:r>
-      <w:proofErr w:type="spellEnd"/>
-      <w:r>
-        <w:t xml:space="preserve"> paraméterét </w:t>
-      </w:r>
-      <w:proofErr w:type="spellStart"/>
-      <w:r>
-        <w:t>true-ra</w:t>
-      </w:r>
-      <w:proofErr w:type="spellEnd"/>
-      <w:r>
-        <w:t xml:space="preserve"> állítva, az oszlopcímeket tartalmazó sor fixen látható lesz görgetés közben.</w:t>
+        <w:t>&lt;MudTable&gt;</w:t>
+      </w:r>
+      <w:r>
+        <w:t xml:space="preserve"> komponens FixedHeader és/vagy FixedFooter paraméterét true-ra állítva, az oszlopcímeket tartalmazó sor fixen látható lesz görgetés közben.</w:t>
       </w:r>
     </w:p>
     <w:p>
@@ -831,61 +380,13 @@
         <w:pStyle w:val="Listaszerbekezds"/>
       </w:pPr>
       <w:r>
-        <w:t>A sorokat rendezhetővé úgy tudjuk tenni, ha az oszlopcímeket tartalmazó &lt;</w:t>
-      </w:r>
-      <w:proofErr w:type="spellStart"/>
-      <w:r>
-        <w:t>MudTh</w:t>
-      </w:r>
-      <w:proofErr w:type="spellEnd"/>
-      <w:r>
-        <w:t>&gt;</w:t>
-      </w:r>
-      <w:r>
-        <w:t xml:space="preserve"> tag-en belül &lt;</w:t>
-      </w:r>
-      <w:proofErr w:type="spellStart"/>
-      <w:r>
-        <w:t>MudTableSortLabel</w:t>
-      </w:r>
-      <w:proofErr w:type="spellEnd"/>
-      <w:r>
-        <w:t xml:space="preserve">&gt; címkéket használunk, melyeknek </w:t>
-      </w:r>
-      <w:proofErr w:type="spellStart"/>
-      <w:r>
-        <w:t>SortBy</w:t>
-      </w:r>
-      <w:proofErr w:type="spellEnd"/>
-      <w:r>
-        <w:t xml:space="preserve"> paraméterében egy </w:t>
-      </w:r>
-      <w:proofErr w:type="spellStart"/>
-      <w:r>
-        <w:t>delegate</w:t>
-      </w:r>
-      <w:proofErr w:type="spellEnd"/>
-      <w:r>
-        <w:t>-t megadva definiálhatjuk hogyan hasonlítsa össze az elemeket. A &lt;</w:t>
-      </w:r>
-      <w:proofErr w:type="spellStart"/>
-      <w:r>
-        <w:t>MudSortLabel</w:t>
-      </w:r>
-      <w:proofErr w:type="spellEnd"/>
-      <w:r>
-        <w:t>&gt; címkékre kattintva az oszlop szerint rendeződik a táblázat. Újabb kattintásra fordítva rendez, majd még egyszer kattintva megszünteti a rendezést.</w:t>
-      </w:r>
-      <w:r>
-        <w:t xml:space="preserve"> A rendezést le lehet tiltani az </w:t>
-      </w:r>
-      <w:proofErr w:type="spellStart"/>
-      <w:r>
-        <w:t>Enabled</w:t>
-      </w:r>
-      <w:proofErr w:type="spellEnd"/>
-      <w:r>
-        <w:t xml:space="preserve"> paraméterrel.</w:t>
+        <w:t>A sorokat rendezhetővé úgy tudjuk tenni, ha az oszlopcímeket tartalmazó &lt;MudTh&gt;</w:t>
+      </w:r>
+      <w:r>
+        <w:t xml:space="preserve"> tag-en belül &lt;MudTableSortLabel&gt; címkéket használunk, melyeknek SortBy paraméterében egy delegate-t megadva definiálhatjuk hogyan hasonlítsa össze az elemeket. A &lt;MudSortLabel&gt; címkékre kattintva az oszlop szerint rendeződik a táblázat. Újabb kattintásra fordítva rendez, majd még egyszer kattintva megszünteti a rendezést.</w:t>
+      </w:r>
+      <w:r>
+        <w:t xml:space="preserve"> A rendezést le lehet tiltani az Enabled paraméterrel.</w:t>
       </w:r>
     </w:p>
     <w:p>
@@ -944,50 +445,10 @@
         <w:t xml:space="preserve">Lehet, ha a </w:t>
       </w:r>
       <w:r>
-        <w:t>&lt;</w:t>
-      </w:r>
-      <w:proofErr w:type="spellStart"/>
-      <w:r>
-        <w:t>MudTable</w:t>
-      </w:r>
-      <w:proofErr w:type="spellEnd"/>
-      <w:r>
-        <w:t>&gt;</w:t>
-      </w:r>
-      <w:r>
-        <w:t xml:space="preserve"> komponensen beállítjuk a Filter paramétert egy </w:t>
-      </w:r>
-      <w:proofErr w:type="spellStart"/>
-      <w:r>
-        <w:t>delegate</w:t>
-      </w:r>
-      <w:proofErr w:type="spellEnd"/>
-      <w:r>
-        <w:t xml:space="preserve">-re, ami egy </w:t>
-      </w:r>
-      <w:proofErr w:type="spellStart"/>
-      <w:r>
-        <w:t>bool</w:t>
-      </w:r>
-      <w:proofErr w:type="spellEnd"/>
-      <w:r>
-        <w:t xml:space="preserve">-t visszaadva megmondja, hogy egy adott sor illeszkedik-e a filterre. A keresés paraméterét megadhatjuk mondjuk egy keresőmezővel, aminek értékét </w:t>
-      </w:r>
-      <w:proofErr w:type="spellStart"/>
-      <w:r>
-        <w:t>bind-oljuk</w:t>
-      </w:r>
-      <w:proofErr w:type="spellEnd"/>
-      <w:r>
-        <w:t xml:space="preserve"> egy változóhoz, majd a </w:t>
-      </w:r>
-      <w:proofErr w:type="spellStart"/>
-      <w:r>
-        <w:t>delegate-nek</w:t>
-      </w:r>
-      <w:proofErr w:type="spellEnd"/>
-      <w:r>
-        <w:t xml:space="preserve"> átadott függvényben a változó alapján eldöntjük mikor illeszkedik egy sor és mikor nem.</w:t>
+        <w:t>&lt;MudTable&gt;</w:t>
+      </w:r>
+      <w:r>
+        <w:t xml:space="preserve"> komponensen beállítjuk a Filter paramétert egy delegate-re, ami egy bool-t visszaadva megmondja, hogy egy adott sor illeszkedik-e a filterre. A keresés paraméterét megadhatjuk mondjuk egy keresőmezővel, aminek értékét bind-oljuk egy változóhoz, majd a delegate-nek átadott függvényben a változó alapján eldöntjük mikor illeszkedik egy sor és mikor nem.</w:t>
       </w:r>
     </w:p>
     <w:p>
@@ -1015,31 +476,7 @@
         <w:pStyle w:val="Listaszerbekezds"/>
       </w:pPr>
       <w:r>
-        <w:t>A &lt;</w:t>
-      </w:r>
-      <w:proofErr w:type="spellStart"/>
-      <w:r>
-        <w:t>RowTemplate</w:t>
-      </w:r>
-      <w:proofErr w:type="spellEnd"/>
-      <w:r>
-        <w:t>&gt; tagen belül lévő &lt;</w:t>
-      </w:r>
-      <w:proofErr w:type="spellStart"/>
-      <w:r>
-        <w:t>MudTd</w:t>
-      </w:r>
-      <w:proofErr w:type="spellEnd"/>
-      <w:r>
-        <w:t xml:space="preserve">&gt; elembe akármit belerakhatunk. Így olyan </w:t>
-      </w:r>
-      <w:proofErr w:type="spellStart"/>
-      <w:r>
-        <w:t>layoutot</w:t>
-      </w:r>
-      <w:proofErr w:type="spellEnd"/>
-      <w:r>
-        <w:t xml:space="preserve"> és olyan elemeket tudunk egy cellán belül</w:t>
+        <w:t>A &lt;RowTemplate&gt; tagen belül lévő &lt;MudTd&gt; elembe akármit belerakhatunk. Így olyan layoutot és olyan elemeket tudunk egy cellán belül</w:t>
       </w:r>
       <w:r>
         <w:t xml:space="preserve"> létrehozni</w:t>
@@ -1073,15 +510,7 @@
         <w:pStyle w:val="Listaszerbekezds"/>
       </w:pPr>
       <w:r>
-        <w:t>&lt;</w:t>
-      </w:r>
-      <w:proofErr w:type="spellStart"/>
-      <w:r>
-        <w:t>MudTable</w:t>
-      </w:r>
-      <w:proofErr w:type="spellEnd"/>
-      <w:r>
-        <w:t xml:space="preserve">&gt; komponensbe elhelyezve egy &lt;ColGroup&gt; elemet, egyesével tudunk stílust beállítani az oszlopoknak. (pl.: </w:t>
+        <w:t xml:space="preserve">&lt;MudTable&gt; komponensbe elhelyezve egy &lt;ColGroup&gt; elemet, egyesével tudunk stílust beállítani az oszlopoknak. (pl.: </w:t>
       </w:r>
       <w:r>
         <w:rPr>
@@ -1110,7 +539,6 @@
         </w:rPr>
         <w:t xml:space="preserve"> </w:t>
       </w:r>
-      <w:proofErr w:type="spellStart"/>
       <w:r>
         <w:rPr>
           <w:rFonts w:ascii="Cascadia Mono" w:hAnsi="Cascadia Mono" w:cs="Cascadia Mono"/>
@@ -1120,7 +548,6 @@
         </w:rPr>
         <w:t>style</w:t>
       </w:r>
-      <w:proofErr w:type="spellEnd"/>
       <w:r>
         <w:rPr>
           <w:rFonts w:ascii="Cascadia Mono" w:hAnsi="Cascadia Mono" w:cs="Cascadia Mono"/>
@@ -1128,9 +555,17 @@
           <w:sz w:val="19"/>
           <w:szCs w:val="19"/>
         </w:rPr>
-        <w:t>="</w:t>
-      </w:r>
-      <w:proofErr w:type="spellStart"/>
+        <w:t>="width: 10%"</w:t>
+      </w:r>
+      <w:r>
+        <w:rPr>
+          <w:rFonts w:ascii="Cascadia Mono" w:hAnsi="Cascadia Mono" w:cs="Cascadia Mono"/>
+          <w:color w:val="000000"/>
+          <w:sz w:val="19"/>
+          <w:szCs w:val="19"/>
+        </w:rPr>
+        <w:t xml:space="preserve"> </w:t>
+      </w:r>
       <w:r>
         <w:rPr>
           <w:rFonts w:ascii="Cascadia Mono" w:hAnsi="Cascadia Mono" w:cs="Cascadia Mono"/>
@@ -1138,9 +573,48 @@
           <w:sz w:val="19"/>
           <w:szCs w:val="19"/>
         </w:rPr>
-        <w:t>width</w:t>
-      </w:r>
-      <w:proofErr w:type="spellEnd"/>
+        <w:t>/&gt;</w:t>
+      </w:r>
+      <w:r>
+        <w:t xml:space="preserve">) </w:t>
+      </w:r>
+    </w:p>
+    <w:p>
+      <w:pPr>
+        <w:pStyle w:val="Listaszerbekezds"/>
+        <w:numPr>
+          <w:ilvl w:val="0"/>
+          <w:numId w:val="1"/>
+        </w:numPr>
+        <w:rPr>
+          <w:b/>
+          <w:bCs/>
+        </w:rPr>
+      </w:pPr>
+      <w:r>
+        <w:rPr>
+          <w:b/>
+          <w:bCs/>
+        </w:rPr>
+        <w:t>El lehet-e rejteni oszlopokat?</w:t>
+      </w:r>
+    </w:p>
+    <w:p>
+      <w:pPr>
+        <w:pStyle w:val="Listaszerbekezds"/>
+      </w:pPr>
+      <w:r>
+        <w:t xml:space="preserve">Nincs szép, beépített megoldás erre a MudBlazorben, viszont az oszlop stílusát a fentebb említett módon tudjuk állítani, így például egy </w:t>
+      </w:r>
+      <w:r>
+        <w:rPr>
+          <w:rFonts w:ascii="Cascadia Mono" w:hAnsi="Cascadia Mono" w:cs="Cascadia Mono"/>
+          <w:color w:val="FF0000"/>
+          <w:sz w:val="19"/>
+          <w:szCs w:val="19"/>
+        </w:rPr>
+        <w:t>style</w:t>
+      </w:r>
       <w:r>
         <w:rPr>
           <w:rFonts w:ascii="Cascadia Mono" w:hAnsi="Cascadia Mono" w:cs="Cascadia Mono"/>
@@ -1148,16 +622,7 @@
           <w:sz w:val="19"/>
           <w:szCs w:val="19"/>
         </w:rPr>
-        <w:t>: 10%"</w:t>
-      </w:r>
-      <w:r>
-        <w:rPr>
-          <w:rFonts w:ascii="Cascadia Mono" w:hAnsi="Cascadia Mono" w:cs="Cascadia Mono"/>
-          <w:color w:val="000000"/>
-          <w:sz w:val="19"/>
-          <w:szCs w:val="19"/>
-        </w:rPr>
-        <w:t xml:space="preserve"> </w:t>
+        <w:t>="display:</w:t>
       </w:r>
       <w:r>
         <w:rPr>
@@ -1166,58 +631,8 @@
           <w:sz w:val="19"/>
           <w:szCs w:val="19"/>
         </w:rPr>
-        <w:t>/&gt;</w:t>
-      </w:r>
-      <w:r>
-        <w:t xml:space="preserve">) </w:t>
-      </w:r>
-    </w:p>
-    <w:p>
-      <w:pPr>
-        <w:pStyle w:val="Listaszerbekezds"/>
-        <w:numPr>
-          <w:ilvl w:val="0"/>
-          <w:numId w:val="1"/>
-        </w:numPr>
-        <w:rPr>
-          <w:b/>
-          <w:bCs/>
-        </w:rPr>
-      </w:pPr>
-      <w:r>
-        <w:rPr>
-          <w:b/>
-          <w:bCs/>
-        </w:rPr>
-        <w:t>El lehet-e rejteni oszlopokat?</w:t>
-      </w:r>
-    </w:p>
-    <w:p>
-      <w:pPr>
-        <w:pStyle w:val="Listaszerbekezds"/>
-      </w:pPr>
-      <w:r>
-        <w:t xml:space="preserve">Nincs szép, beépített megoldás erre a </w:t>
-      </w:r>
-      <w:proofErr w:type="spellStart"/>
-      <w:r>
-        <w:t>MudBlazorben</w:t>
-      </w:r>
-      <w:proofErr w:type="spellEnd"/>
-      <w:r>
-        <w:t xml:space="preserve">, viszont az oszlop stílusát a fentebb említett módon tudjuk állítani, így például egy </w:t>
-      </w:r>
-      <w:proofErr w:type="spellStart"/>
-      <w:r>
-        <w:rPr>
-          <w:rFonts w:ascii="Cascadia Mono" w:hAnsi="Cascadia Mono" w:cs="Cascadia Mono"/>
-          <w:color w:val="FF0000"/>
-          <w:sz w:val="19"/>
-          <w:szCs w:val="19"/>
-        </w:rPr>
-        <w:t>style</w:t>
-      </w:r>
-      <w:proofErr w:type="spellEnd"/>
+        <w:t xml:space="preserve"> </w:t>
+      </w:r>
       <w:r>
         <w:rPr>
           <w:rFonts w:ascii="Cascadia Mono" w:hAnsi="Cascadia Mono" w:cs="Cascadia Mono"/>
@@ -1225,36 +640,7 @@
           <w:sz w:val="19"/>
           <w:szCs w:val="19"/>
         </w:rPr>
-        <w:t>="display:</w:t>
-      </w:r>
-      <w:r>
-        <w:rPr>
-          <w:rFonts w:ascii="Cascadia Mono" w:hAnsi="Cascadia Mono" w:cs="Cascadia Mono"/>
-          <w:color w:val="0000FF"/>
-          <w:sz w:val="19"/>
-          <w:szCs w:val="19"/>
-        </w:rPr>
-        <w:t xml:space="preserve"> </w:t>
-      </w:r>
-      <w:proofErr w:type="spellStart"/>
-      <w:r>
-        <w:rPr>
-          <w:rFonts w:ascii="Cascadia Mono" w:hAnsi="Cascadia Mono" w:cs="Cascadia Mono"/>
-          <w:color w:val="0000FF"/>
-          <w:sz w:val="19"/>
-          <w:szCs w:val="19"/>
-        </w:rPr>
-        <w:t>none</w:t>
-      </w:r>
-      <w:proofErr w:type="spellEnd"/>
-      <w:r>
-        <w:rPr>
-          <w:rFonts w:ascii="Cascadia Mono" w:hAnsi="Cascadia Mono" w:cs="Cascadia Mono"/>
-          <w:color w:val="0000FF"/>
-          <w:sz w:val="19"/>
-          <w:szCs w:val="19"/>
-        </w:rPr>
-        <w:t xml:space="preserve">" </w:t>
+        <w:t xml:space="preserve">none" </w:t>
       </w:r>
       <w:r>
         <w:t>-t beállíthatunk, ezzel elrejtve az oszlopot.</w:t>
@@ -1305,63 +691,15 @@
           <w:b/>
           <w:bCs/>
         </w:rPr>
-        <w:t xml:space="preserve">Lehet-e dinamikusan generálni az oszlopokat? Ha pl. nagyon sok oszlop van, egy </w:t>
-      </w:r>
-      <w:proofErr w:type="spellStart"/>
-      <w:r>
-        <w:rPr>
-          <w:b/>
-          <w:bCs/>
-        </w:rPr>
-        <w:t>Selectből</w:t>
-      </w:r>
-      <w:proofErr w:type="spellEnd"/>
-      <w:r>
-        <w:rPr>
-          <w:b/>
-          <w:bCs/>
-        </w:rPr>
-        <w:t>/</w:t>
-      </w:r>
-      <w:proofErr w:type="spellStart"/>
-      <w:r>
-        <w:rPr>
-          <w:b/>
-          <w:bCs/>
-        </w:rPr>
-        <w:t>ComboBox-ból</w:t>
-      </w:r>
-      <w:proofErr w:type="spellEnd"/>
-      <w:r>
-        <w:rPr>
-          <w:b/>
-          <w:bCs/>
-        </w:rPr>
-        <w:t xml:space="preserve"> kiválasztott érték alapján más-más oszlopok látszódjanak.</w:t>
-      </w:r>
-    </w:p>
-    <w:p>
-      <w:pPr>
-        <w:pStyle w:val="Listaszerbekezds"/>
-      </w:pPr>
-      <w:r>
-        <w:t xml:space="preserve">Oszlopok elrejtésére és megjelenítésére nincs </w:t>
-      </w:r>
-      <w:proofErr w:type="spellStart"/>
-      <w:r>
-        <w:t>könnyenhasználható</w:t>
-      </w:r>
-      <w:proofErr w:type="spellEnd"/>
-      <w:r>
-        <w:t xml:space="preserve"> beépített megoldás, azonban olyat tudunk csinálni, hogy egy-egy sorhoz a &lt;</w:t>
-      </w:r>
-      <w:proofErr w:type="spellStart"/>
-      <w:r>
-        <w:t>ChildRowContent</w:t>
-      </w:r>
-      <w:proofErr w:type="spellEnd"/>
-      <w:r>
-        <w:t>&gt;</w:t>
+        <w:t>Lehet-e dinamikusan generálni az oszlopokat? Ha pl. nagyon sok oszlop van, egy Selectből/ComboBox-ból kiválasztott érték alapján más-más oszlopok látszódjanak.</w:t>
+      </w:r>
+    </w:p>
+    <w:p>
+      <w:pPr>
+        <w:pStyle w:val="Listaszerbekezds"/>
+      </w:pPr>
+      <w:r>
+        <w:t>Oszlopok elrejtésére és megjelenítésére nincs könnyenhasználható beépített megoldás, azonban olyat tudunk csinálni, hogy egy-egy sorhoz a &lt;ChildRowContent&gt;</w:t>
       </w:r>
       <w:r>
         <w:t xml:space="preserve"> elembe elhelyezhetünk olyan adatokat, amik az adott sorhoz tartoznak, de mondjuk csak egy gomb meg</w:t>
@@ -1370,56 +708,19 @@
         <w:t>n</w:t>
       </w:r>
       <w:r>
-        <w:t xml:space="preserve">yomására jelenjenek meg (pl.: egy </w:t>
-      </w:r>
-      <w:proofErr w:type="spellStart"/>
-      <w:r>
-        <w:t>Person</w:t>
-      </w:r>
-      <w:proofErr w:type="spellEnd"/>
-      <w:r>
-        <w:t xml:space="preserve"> típust megjelenítő sorhoz, az </w:t>
-      </w:r>
-      <w:proofErr w:type="spellStart"/>
-      <w:r>
-        <w:t>Address</w:t>
-      </w:r>
-      <w:proofErr w:type="spellEnd"/>
-      <w:r>
-        <w:t xml:space="preserve"> típust megjelenítő táblázat mint </w:t>
-      </w:r>
-      <w:proofErr w:type="spellStart"/>
-      <w:r>
-        <w:t>ChildRowContent</w:t>
-      </w:r>
-      <w:proofErr w:type="spellEnd"/>
-      <w:r>
-        <w:t>)</w:t>
-      </w:r>
-      <w:r>
-        <w:t>. A &lt;</w:t>
-      </w:r>
-      <w:proofErr w:type="spellStart"/>
-      <w:r>
-        <w:t>ChildRowContent</w:t>
-      </w:r>
-      <w:proofErr w:type="spellEnd"/>
-      <w:r>
-        <w:t>&gt;-be akármit elhelyezhetünk, és itt is rendelkezésünkre áll a @context változó, ami reprezentálja a sorhoz tartozó adatot.</w:t>
+        <w:t>yomására jelenjenek meg (pl.: egy Person típust megjelenítő sorhoz, az Address típust megjelenítő táblázat mint ChildRowContent)</w:t>
+      </w:r>
+      <w:r>
+        <w:t>. A &lt;ChildRowContent&gt;-be akármit elhelyezhetünk, és itt is rendelkezésünkre áll a @context változó, ami reprezentálja a sorhoz tartozó adatot.</w:t>
       </w:r>
     </w:p>
     <w:p>
       <w:pPr>
         <w:pStyle w:val="Cmsor2"/>
       </w:pPr>
-      <w:proofErr w:type="spellStart"/>
       <w:r>
         <w:lastRenderedPageBreak/>
-        <w:t>Tooltip</w:t>
-      </w:r>
-      <w:proofErr w:type="spellEnd"/>
-      <w:r>
-        <w:t>/Popover</w:t>
+        <w:t>Tooltip/Popover</w:t>
       </w:r>
     </w:p>
     <w:p>
@@ -1447,31 +748,7 @@
         <w:pStyle w:val="Listaszerbekezds"/>
       </w:pPr>
       <w:r>
-        <w:t>Van, &lt;</w:t>
-      </w:r>
-      <w:proofErr w:type="spellStart"/>
-      <w:r>
-        <w:t>MudTooltip</w:t>
-      </w:r>
-      <w:proofErr w:type="spellEnd"/>
-      <w:r>
-        <w:t>&gt; a neve. Egyszerűen körbe kell venni egy komponens a &lt;</w:t>
-      </w:r>
-      <w:proofErr w:type="spellStart"/>
-      <w:r>
-        <w:t>MudTooltip</w:t>
-      </w:r>
-      <w:proofErr w:type="spellEnd"/>
-      <w:r>
-        <w:t xml:space="preserve">&gt; komponenssel, és megadni a Text tulajdonságot. A </w:t>
-      </w:r>
-      <w:proofErr w:type="spellStart"/>
-      <w:r>
-        <w:t>tooltipet</w:t>
-      </w:r>
-      <w:proofErr w:type="spellEnd"/>
-      <w:r>
-        <w:t xml:space="preserve"> lehet színezni, kis nyilat adni hozzá, késleltetve megjeleníteni, és beállítani melyik oldalon jelenjen meg.</w:t>
+        <w:t>Van, &lt;MudTooltip&gt; a neve. Egyszerűen körbe kell venni egy komponens a &lt;MudTooltip&gt; komponenssel, és megadni a Text tulajdonságot. A tooltipet lehet színezni, kis nyilat adni hozzá, késleltetve megjeleníteni, és beállítani melyik oldalon jelenjen meg.</w:t>
       </w:r>
     </w:p>
     <w:p>
@@ -1502,45 +779,13 @@
         <w:t xml:space="preserve">Igen, </w:t>
       </w:r>
       <w:r>
-        <w:t xml:space="preserve">a </w:t>
-      </w:r>
-      <w:proofErr w:type="spellStart"/>
-      <w:r>
-        <w:t>tooltip</w:t>
-      </w:r>
-      <w:proofErr w:type="spellEnd"/>
-      <w:r>
-        <w:t xml:space="preserve"> tartalmát a &lt;</w:t>
-      </w:r>
-      <w:proofErr w:type="spellStart"/>
-      <w:r>
-        <w:t>MudTolltip</w:t>
-      </w:r>
-      <w:proofErr w:type="spellEnd"/>
-      <w:r>
-        <w:t>&gt; tagen belül egy &lt;</w:t>
-      </w:r>
-      <w:proofErr w:type="spellStart"/>
-      <w:r>
-        <w:t>TooltipContent</w:t>
-      </w:r>
-      <w:proofErr w:type="spellEnd"/>
-      <w:r>
-        <w:t xml:space="preserve">&gt; tagen belül tudjuk definiálni. Ilyenkor a </w:t>
+        <w:t xml:space="preserve">a tooltip tartalmát a &lt;MudTolltip&gt; tagen belül egy &lt;TooltipContent&gt; tagen belül tudjuk definiálni. Ilyenkor a </w:t>
       </w:r>
       <w:r>
         <w:t>komponenst,</w:t>
       </w:r>
       <w:r>
-        <w:t xml:space="preserve"> amihez akarjuk rendelni ezt a tooltipet, egy &lt;</w:t>
-      </w:r>
-      <w:proofErr w:type="spellStart"/>
-      <w:r>
-        <w:t>ChildContent</w:t>
-      </w:r>
-      <w:proofErr w:type="spellEnd"/>
-      <w:r>
-        <w:t>&gt; taggel kell körbevenni.</w:t>
+        <w:t xml:space="preserve"> amihez akarjuk rendelni ezt a tooltipet, egy &lt;ChildContent&gt; taggel kell körbevenni.</w:t>
       </w:r>
     </w:p>
     <w:p>
@@ -1597,250 +842,83 @@
       <w:pPr>
         <w:pStyle w:val="Cmsor2"/>
       </w:pPr>
-      <w:proofErr w:type="spellStart"/>
-      <w:r>
-        <w:t>Select</w:t>
-      </w:r>
-      <w:proofErr w:type="spellEnd"/>
-      <w:r>
-        <w:t>/</w:t>
-      </w:r>
-      <w:proofErr w:type="spellStart"/>
-      <w:r>
-        <w:t>ComboBox</w:t>
-      </w:r>
-      <w:proofErr w:type="spellEnd"/>
-      <w:r>
-        <w:t>/</w:t>
-      </w:r>
-      <w:proofErr w:type="spellStart"/>
-      <w:r>
-        <w:t>Autocomplete</w:t>
-      </w:r>
-      <w:proofErr w:type="spellEnd"/>
-    </w:p>
-    <w:p>
-      <w:pPr>
-        <w:pStyle w:val="Listaszerbekezds"/>
-        <w:numPr>
-          <w:ilvl w:val="0"/>
-          <w:numId w:val="1"/>
-        </w:numPr>
-      </w:pPr>
-      <w:r>
-        <w:rPr>
-          <w:b/>
-          <w:bCs/>
-        </w:rPr>
-        <w:t xml:space="preserve">Van-e olyan komponens, amely fel tud sorolni kiválasztható alternatívákat (mint a </w:t>
-      </w:r>
-      <w:proofErr w:type="spellStart"/>
-      <w:r>
-        <w:rPr>
-          <w:b/>
-          <w:bCs/>
-        </w:rPr>
-        <w:t>Select</w:t>
-      </w:r>
-      <w:proofErr w:type="spellEnd"/>
-      <w:r>
-        <w:rPr>
-          <w:b/>
-          <w:bCs/>
-        </w:rPr>
-        <w:t>/</w:t>
-      </w:r>
-      <w:proofErr w:type="spellStart"/>
-      <w:r>
-        <w:rPr>
-          <w:b/>
-          <w:bCs/>
-        </w:rPr>
-        <w:t>ComboBox</w:t>
-      </w:r>
-      <w:proofErr w:type="spellEnd"/>
-      <w:r>
-        <w:rPr>
-          <w:b/>
-          <w:bCs/>
-        </w:rPr>
-        <w:t xml:space="preserve">) és lehetőséget ad arra is, hogy egyéni értéket írjunk bele (mint az </w:t>
-      </w:r>
-      <w:proofErr w:type="spellStart"/>
-      <w:r>
-        <w:rPr>
-          <w:b/>
-          <w:bCs/>
-        </w:rPr>
-        <w:t>InputText</w:t>
-      </w:r>
-      <w:proofErr w:type="spellEnd"/>
-      <w:r>
-        <w:rPr>
-          <w:b/>
-          <w:bCs/>
-        </w:rPr>
-        <w:t>)?</w:t>
-      </w:r>
-    </w:p>
-    <w:p>
-      <w:pPr>
-        <w:pStyle w:val="Listaszerbekezds"/>
-      </w:pPr>
-      <w:r>
-        <w:t>Van elemeket felsoroló komponens, &lt;</w:t>
-      </w:r>
-      <w:proofErr w:type="spellStart"/>
-      <w:r>
-        <w:t>MudSelect</w:t>
-      </w:r>
-      <w:proofErr w:type="spellEnd"/>
-      <w:r>
-        <w:t xml:space="preserve">&gt; a neve. Egyéni értéket nem tudunk közvetlenül a </w:t>
-      </w:r>
-      <w:proofErr w:type="spellStart"/>
-      <w:r>
-        <w:t>Select</w:t>
-      </w:r>
-      <w:proofErr w:type="spellEnd"/>
-      <w:r>
-        <w:t xml:space="preserve"> komponensnek megadni. Ha komponens</w:t>
-      </w:r>
-      <w:r>
-        <w:t xml:space="preserve">re kattintunk és leütünk egy karaktert, kitölti az első illeszkedő választási lehetőséggel, de ennél mélyebb </w:t>
-      </w:r>
-      <w:proofErr w:type="spellStart"/>
-      <w:r>
-        <w:t>autocomplete-et</w:t>
-      </w:r>
-      <w:proofErr w:type="spellEnd"/>
-      <w:r>
-        <w:t xml:space="preserve"> nem implementál.</w:t>
-      </w:r>
-    </w:p>
-    <w:p>
-      <w:pPr>
-        <w:pStyle w:val="Listaszerbekezds"/>
-        <w:numPr>
-          <w:ilvl w:val="0"/>
-          <w:numId w:val="1"/>
-        </w:numPr>
-        <w:rPr>
-          <w:b/>
-          <w:bCs/>
-        </w:rPr>
-      </w:pPr>
-      <w:r>
-        <w:rPr>
-          <w:b/>
-          <w:bCs/>
-        </w:rPr>
-        <w:t xml:space="preserve">Ha nincs, szimulálható-e ez a viselkedés </w:t>
-      </w:r>
-      <w:proofErr w:type="spellStart"/>
-      <w:r>
-        <w:rPr>
-          <w:b/>
-          <w:bCs/>
-        </w:rPr>
-        <w:t>Autocomplete</w:t>
-      </w:r>
-      <w:proofErr w:type="spellEnd"/>
-      <w:r>
-        <w:rPr>
-          <w:b/>
-          <w:bCs/>
-        </w:rPr>
-        <w:t xml:space="preserve"> segítségével?</w:t>
-      </w:r>
-    </w:p>
-    <w:p>
-      <w:pPr>
-        <w:pStyle w:val="Listaszerbekezds"/>
-      </w:pPr>
-      <w:proofErr w:type="spellStart"/>
-      <w:r>
-        <w:t>Lézetik</w:t>
-      </w:r>
-      <w:proofErr w:type="spellEnd"/>
-      <w:r>
-        <w:t xml:space="preserve"> külön &lt;</w:t>
-      </w:r>
-      <w:proofErr w:type="spellStart"/>
-      <w:r>
-        <w:t>MudAutoComplete</w:t>
-      </w:r>
-      <w:proofErr w:type="spellEnd"/>
-      <w:r>
-        <w:t>&gt; komponens is, ami amellett, hogy tud hasonlóan viselkedni mint a &lt;</w:t>
-      </w:r>
-      <w:proofErr w:type="spellStart"/>
-      <w:r>
-        <w:t>MudSelect</w:t>
-      </w:r>
-      <w:proofErr w:type="spellEnd"/>
-      <w:r>
-        <w:t xml:space="preserve">&gt; komponens, képes egyéni bemenetet is kezelni, illetve meg lehet neki adni egy </w:t>
-      </w:r>
-      <w:proofErr w:type="spellStart"/>
-      <w:r>
-        <w:t>search</w:t>
-      </w:r>
-      <w:proofErr w:type="spellEnd"/>
-      <w:r>
-        <w:t xml:space="preserve"> </w:t>
-      </w:r>
-      <w:proofErr w:type="spellStart"/>
-      <w:r>
-        <w:t>function</w:t>
-      </w:r>
-      <w:proofErr w:type="spellEnd"/>
-      <w:r>
-        <w:t xml:space="preserve">-t, aminek segítségével </w:t>
-      </w:r>
-      <w:proofErr w:type="spellStart"/>
-      <w:r>
-        <w:t>autocomplete</w:t>
-      </w:r>
-      <w:proofErr w:type="spellEnd"/>
-      <w:r>
-        <w:t xml:space="preserve"> viselkedést valósít meg.</w:t>
-      </w:r>
-    </w:p>
-    <w:p>
-      <w:pPr>
-        <w:pStyle w:val="Listaszerbekezds"/>
-        <w:numPr>
-          <w:ilvl w:val="0"/>
-          <w:numId w:val="1"/>
-        </w:numPr>
-        <w:rPr>
-          <w:b/>
-          <w:bCs/>
-        </w:rPr>
-      </w:pPr>
-      <w:r>
-        <w:rPr>
-          <w:b/>
-          <w:bCs/>
-        </w:rPr>
-        <w:t xml:space="preserve">Az </w:t>
-      </w:r>
-      <w:proofErr w:type="spellStart"/>
-      <w:r>
-        <w:rPr>
-          <w:b/>
-          <w:bCs/>
-        </w:rPr>
-        <w:t>Autocomplete</w:t>
-      </w:r>
-      <w:proofErr w:type="spellEnd"/>
-      <w:r>
-        <w:rPr>
-          <w:b/>
-          <w:bCs/>
-        </w:rPr>
-        <w:t xml:space="preserve"> beállítható-e úgy, hogy mindig kinyíljon, ha a fókusz a komponensre kerül?</w:t>
+      <w:r>
+        <w:t>Select/ComboBox/Autocomplete</w:t>
+      </w:r>
+    </w:p>
+    <w:p>
+      <w:pPr>
+        <w:pStyle w:val="Listaszerbekezds"/>
+        <w:numPr>
+          <w:ilvl w:val="0"/>
+          <w:numId w:val="1"/>
+        </w:numPr>
+      </w:pPr>
+      <w:r>
+        <w:rPr>
+          <w:b/>
+          <w:bCs/>
+        </w:rPr>
+        <w:t>Van-e olyan komponens, amely fel tud sorolni kiválasztható alternatívákat (mint a Select/ComboBox) és lehetőséget ad arra is, hogy egyéni értéket írjunk bele (mint az InputText)?</w:t>
+      </w:r>
+    </w:p>
+    <w:p>
+      <w:pPr>
+        <w:pStyle w:val="Listaszerbekezds"/>
+      </w:pPr>
+      <w:r>
+        <w:t>Van elemeket felsoroló komponens, &lt;MudSelect&gt; a neve. Egyéni értéket nem tudunk közvetlenül a Select komponensnek megadni. Ha komponens</w:t>
+      </w:r>
+      <w:r>
+        <w:t>re kattintunk és leütünk egy karaktert, kitölti az első illeszkedő választási lehetőséggel, de ennél mélyebb autocomplete-et nem implementál.</w:t>
+      </w:r>
+    </w:p>
+    <w:p>
+      <w:pPr>
+        <w:pStyle w:val="Listaszerbekezds"/>
+        <w:numPr>
+          <w:ilvl w:val="0"/>
+          <w:numId w:val="1"/>
+        </w:numPr>
+        <w:rPr>
+          <w:b/>
+          <w:bCs/>
+        </w:rPr>
+      </w:pPr>
+      <w:r>
+        <w:rPr>
+          <w:b/>
+          <w:bCs/>
+        </w:rPr>
+        <w:t>Ha nincs, szimulálható-e ez a viselkedés Autocomplete segítségével?</w:t>
+      </w:r>
+    </w:p>
+    <w:p>
+      <w:pPr>
+        <w:pStyle w:val="Listaszerbekezds"/>
+      </w:pPr>
+      <w:r>
+        <w:t>Lézetik külön &lt;MudAutoComplete&gt; komponens is, ami amellett, hogy tud hasonlóan viselkedni mint a &lt;MudSelect&gt; komponens, képes egyéni bemenetet is kezelni, illetve meg lehet neki adni egy search function-t, aminek segítségével autocomplete viselkedést valósít meg.</w:t>
+      </w:r>
+    </w:p>
+    <w:p>
+      <w:pPr>
+        <w:pStyle w:val="Listaszerbekezds"/>
+        <w:numPr>
+          <w:ilvl w:val="0"/>
+          <w:numId w:val="1"/>
+        </w:numPr>
+        <w:rPr>
+          <w:b/>
+          <w:bCs/>
+        </w:rPr>
+      </w:pPr>
+      <w:r>
+        <w:rPr>
+          <w:b/>
+          <w:bCs/>
+        </w:rPr>
+        <w:t>Az Autocomplete beállítható-e úgy, hogy mindig kinyíljon, ha a fókusz a komponensre kerül?</w:t>
       </w:r>
     </w:p>
     <w:p>
@@ -1851,83 +929,35 @@
         <w:t>Ez az alapvető viselkedése a komponensnek. A különböző beállításaitól függ, hogy rögtön megjeleníti-e</w:t>
       </w:r>
       <w:r>
-        <w:t xml:space="preserve"> a lista elemeit, vagy csak miután elkezdtünk gépelni (</w:t>
-      </w:r>
-      <w:proofErr w:type="spellStart"/>
-      <w:r>
-        <w:t>pl</w:t>
-      </w:r>
-      <w:proofErr w:type="spellEnd"/>
-      <w:r>
-        <w:t xml:space="preserve"> </w:t>
-      </w:r>
-      <w:proofErr w:type="spellStart"/>
-      <w:r>
-        <w:t>CoerceText</w:t>
-      </w:r>
-      <w:proofErr w:type="spellEnd"/>
-      <w:r>
-        <w:t xml:space="preserve"> attribútum).</w:t>
-      </w:r>
-    </w:p>
-    <w:p>
-      <w:pPr>
-        <w:pStyle w:val="Listaszerbekezds"/>
-        <w:numPr>
-          <w:ilvl w:val="0"/>
-          <w:numId w:val="1"/>
-        </w:numPr>
-        <w:rPr>
-          <w:b/>
-          <w:bCs/>
-        </w:rPr>
-      </w:pPr>
-      <w:r>
-        <w:rPr>
-          <w:b/>
-          <w:bCs/>
-        </w:rPr>
-        <w:t xml:space="preserve">Lehet-e lenyitó ikont rakni az </w:t>
-      </w:r>
-      <w:proofErr w:type="spellStart"/>
-      <w:r>
-        <w:rPr>
-          <w:b/>
-          <w:bCs/>
-        </w:rPr>
-        <w:t>Autocomplete</w:t>
-      </w:r>
-      <w:proofErr w:type="spellEnd"/>
-      <w:r>
-        <w:rPr>
-          <w:b/>
-          <w:bCs/>
-        </w:rPr>
-        <w:t>-re, hogy ha erre az ikonra kattintunk, akkor kinyíljon?</w:t>
-      </w:r>
-    </w:p>
-    <w:p>
-      <w:pPr>
-        <w:pStyle w:val="Listaszerbekezds"/>
-      </w:pPr>
-      <w:r>
-        <w:t xml:space="preserve">A komponensen alapból van lenyitó ikon, amit az </w:t>
-      </w:r>
-      <w:proofErr w:type="spellStart"/>
-      <w:r>
-        <w:t>Adornment</w:t>
-      </w:r>
-      <w:proofErr w:type="spellEnd"/>
-      <w:r>
-        <w:t xml:space="preserve"> tulajdonsággal lehet </w:t>
-      </w:r>
-      <w:proofErr w:type="spellStart"/>
-      <w:r>
-        <w:t>testreszabni</w:t>
-      </w:r>
-      <w:proofErr w:type="spellEnd"/>
-      <w:r>
-        <w:t>.</w:t>
+        <w:t xml:space="preserve"> a lista elemeit, vagy csak miután elkezdtünk gépelni (pl CoerceText attribútum).</w:t>
+      </w:r>
+    </w:p>
+    <w:p>
+      <w:pPr>
+        <w:pStyle w:val="Listaszerbekezds"/>
+        <w:numPr>
+          <w:ilvl w:val="0"/>
+          <w:numId w:val="1"/>
+        </w:numPr>
+        <w:rPr>
+          <w:b/>
+          <w:bCs/>
+        </w:rPr>
+      </w:pPr>
+      <w:r>
+        <w:rPr>
+          <w:b/>
+          <w:bCs/>
+        </w:rPr>
+        <w:t>Lehet-e lenyitó ikont rakni az Autocomplete-re, hogy ha erre az ikonra kattintunk, akkor kinyíljon?</w:t>
+      </w:r>
+    </w:p>
+    <w:p>
+      <w:pPr>
+        <w:pStyle w:val="Listaszerbekezds"/>
+      </w:pPr>
+      <w:r>
+        <w:t>A komponensen alapból van lenyitó ikon, amit az Adornment tulajdonsággal lehet testreszabni.</w:t>
       </w:r>
     </w:p>
     <w:p>
@@ -1963,15 +993,7 @@
         <w:pStyle w:val="Listaszerbekezds"/>
       </w:pPr>
       <w:r>
-        <w:t>Van, &lt;</w:t>
-      </w:r>
-      <w:proofErr w:type="spellStart"/>
-      <w:r>
-        <w:t>MudDatePicker</w:t>
-      </w:r>
-      <w:proofErr w:type="spellEnd"/>
-      <w:r>
-        <w:t>&gt; a komponens neve.</w:t>
+        <w:t>Van, &lt;MudDatePicker&gt; a komponens neve.</w:t>
       </w:r>
     </w:p>
     <w:p>
@@ -1999,21 +1021,11 @@
         <w:pStyle w:val="Listaszerbekezds"/>
       </w:pPr>
       <w:r>
-        <w:t xml:space="preserve">Időzónát közvetlenül nem kezeli a komponens. Ha a @bind-Date paraméter segítségével összekötjük egy </w:t>
-      </w:r>
-      <w:proofErr w:type="spellStart"/>
-      <w:r>
-        <w:t>DateTime</w:t>
-      </w:r>
-      <w:proofErr w:type="spellEnd"/>
-      <w:r>
-        <w:t xml:space="preserve"> változóval, akkor van objektumunk a helyi időre, amit aztán a </w:t>
-      </w:r>
-      <w:proofErr w:type="spellStart"/>
+        <w:t xml:space="preserve">Időzónát közvetlenül nem kezeli a komponens. Ha a @bind-Date paraméter segítségével összekötjük egy DateTime változóval, akkor van objektumunk a helyi időre, amit aztán a </w:t>
+      </w:r>
       <w:r>
         <w:t>TimeZoneInfo.ConvertTimeToUtc</w:t>
       </w:r>
-      <w:proofErr w:type="spellEnd"/>
       <w:r>
         <w:t xml:space="preserve"> metódussal UTC-re konvertálhatunk majd tetszőleges eltolást alkalmazhatunk rajta.</w:t>
       </w:r>
@@ -2044,109 +1056,19 @@
         <w:pStyle w:val="Listaszerbekezds"/>
       </w:pPr>
       <w:r>
-        <w:t xml:space="preserve">A </w:t>
-      </w:r>
-      <w:proofErr w:type="spellStart"/>
-      <w:r>
-        <w:t>DateFormat</w:t>
-      </w:r>
-      <w:proofErr w:type="spellEnd"/>
-      <w:r>
-        <w:t xml:space="preserve"> paraméterben megadhatjuk a dátum megjelenési formáját (</w:t>
-      </w:r>
-      <w:proofErr w:type="spellStart"/>
-      <w:r>
-        <w:t>pl</w:t>
-      </w:r>
-      <w:proofErr w:type="spellEnd"/>
-      <w:r>
-        <w:t>: „</w:t>
-      </w:r>
-      <w:proofErr w:type="spellStart"/>
-      <w:r>
-        <w:t>yyyy-MM-DD</w:t>
-      </w:r>
-      <w:proofErr w:type="spellEnd"/>
-      <w:r>
-        <w:t>”)</w:t>
-      </w:r>
-      <w:r>
-        <w:t xml:space="preserve">. Megadhatunk egy </w:t>
-      </w:r>
-      <w:proofErr w:type="spellStart"/>
-      <w:r>
-        <w:t>DateMask</w:t>
-      </w:r>
-      <w:proofErr w:type="spellEnd"/>
-      <w:r>
-        <w:t xml:space="preserve"> paramétert is, ami kézzel való begépelés során segít betartani a megadott dátum formátumot (</w:t>
-      </w:r>
-      <w:proofErr w:type="spellStart"/>
-      <w:r>
-        <w:t>pl</w:t>
-      </w:r>
-      <w:proofErr w:type="spellEnd"/>
-      <w:r>
-        <w:t xml:space="preserve">: kirakja helyettünk a kötőjeleket). A dátumválasztást természetesen egy felugró dialógusablakkal is véghez lehet vinni, ami hasonlít az alap HTML </w:t>
-      </w:r>
-      <w:proofErr w:type="spellStart"/>
-      <w:r>
-        <w:t>type</w:t>
-      </w:r>
-      <w:proofErr w:type="spellEnd"/>
-      <w:r>
-        <w:t>=</w:t>
-      </w:r>
-      <w:proofErr w:type="spellStart"/>
-      <w:r>
-        <w:t>date</w:t>
-      </w:r>
-      <w:proofErr w:type="spellEnd"/>
-      <w:r>
-        <w:t xml:space="preserve"> input </w:t>
-      </w:r>
-      <w:proofErr w:type="spellStart"/>
-      <w:r>
-        <w:t>element</w:t>
-      </w:r>
-      <w:proofErr w:type="spellEnd"/>
-      <w:r>
-        <w:t xml:space="preserve"> dialógusára. A dátumválasztó-dialógus rengeteg testreszabási lehetőséggel rendelkezik, és természetesen a kiválasztott dátum illeni fog a </w:t>
-      </w:r>
-      <w:proofErr w:type="spellStart"/>
-      <w:r>
-        <w:t>DateFormat-ra</w:t>
-      </w:r>
-      <w:proofErr w:type="spellEnd"/>
-      <w:r>
-        <w:t xml:space="preserve">. (Fontos, hogy </w:t>
-      </w:r>
-      <w:proofErr w:type="spellStart"/>
-      <w:r>
-        <w:t>DateMask</w:t>
-      </w:r>
-      <w:proofErr w:type="spellEnd"/>
-      <w:r>
-        <w:t xml:space="preserve"> használat esetén az értéke megegyezzen a </w:t>
-      </w:r>
-      <w:proofErr w:type="spellStart"/>
-      <w:r>
-        <w:t>DateFormat</w:t>
-      </w:r>
-      <w:proofErr w:type="spellEnd"/>
-      <w:r>
-        <w:t xml:space="preserve"> értékével)</w:t>
+        <w:t>A DateFormat paraméterben megadhatjuk a dátum megjelenési formáját (pl: „yyyy-MM-DD”)</w:t>
+      </w:r>
+      <w:r>
+        <w:t>. Megadhatunk egy DateMask paramétert is, ami kézzel való begépelés során segít betartani a megadott dátum formátumot (pl: kirakja helyettünk a kötőjeleket). A dátumválasztást természetesen egy felugró dialógusablakkal is véghez lehet vinni, ami hasonlít az alap HTML type=date input element dialógusára. A dátumválasztó-dialógus rengeteg testreszabási lehetőséggel rendelkezik, és természetesen a kiválasztott dátum illeni fog a DateFormat-ra. (Fontos, hogy DateMask használat esetén az értéke megegyezzen a DateFormat értékével)</w:t>
       </w:r>
     </w:p>
     <w:p>
       <w:pPr>
         <w:pStyle w:val="Cmsor2"/>
       </w:pPr>
-      <w:proofErr w:type="spellStart"/>
       <w:r>
         <w:t>ProgressBar</w:t>
       </w:r>
-      <w:proofErr w:type="spellEnd"/>
     </w:p>
     <w:p>
       <w:pPr>
@@ -2172,44 +1094,39 @@
       <w:pPr>
         <w:pStyle w:val="Listaszerbekezds"/>
       </w:pPr>
+      <w:r>
+        <w:t>Van, a &lt;MudProgressCircular&gt; és &lt;MudProgressLinear&gt; komponensekkel. A komponens lehet Determinate, ha meg lehet becsülni hol tart egy adott folyamat, illetve Indeterminate ha csak azt akarjuk mutatni, hogy valamilyen háttérfolyamatra, de nem tudjuk az hol tart.</w:t>
+      </w:r>
+      <w:r>
+        <w:t xml:space="preserve"> Testre lehet szabni a színt, méretet, legyen-e százalék kiírás, stb…</w:t>
+      </w:r>
     </w:p>
     <w:p>
       <w:pPr>
         <w:pStyle w:val="Cmsor2"/>
       </w:pPr>
-      <w:proofErr w:type="spellStart"/>
       <w:r>
         <w:t>Form</w:t>
       </w:r>
-      <w:proofErr w:type="spellEnd"/>
-    </w:p>
-    <w:p>
-      <w:pPr>
-        <w:pStyle w:val="Listaszerbekezds"/>
-        <w:numPr>
-          <w:ilvl w:val="0"/>
-          <w:numId w:val="1"/>
-        </w:numPr>
-        <w:rPr>
-          <w:b/>
-          <w:bCs/>
-        </w:rPr>
-      </w:pPr>
-      <w:proofErr w:type="spellStart"/>
-      <w:r>
-        <w:rPr>
-          <w:b/>
-          <w:bCs/>
-        </w:rPr>
-        <w:t>Formok</w:t>
-      </w:r>
-      <w:proofErr w:type="spellEnd"/>
-      <w:r>
-        <w:rPr>
-          <w:b/>
-          <w:bCs/>
-        </w:rPr>
-        <w:t xml:space="preserve"> validációja hogyan történik?</w:t>
+    </w:p>
+    <w:p>
+      <w:pPr>
+        <w:pStyle w:val="Listaszerbekezds"/>
+        <w:numPr>
+          <w:ilvl w:val="0"/>
+          <w:numId w:val="1"/>
+        </w:numPr>
+        <w:rPr>
+          <w:b/>
+          <w:bCs/>
+        </w:rPr>
+      </w:pPr>
+      <w:r>
+        <w:rPr>
+          <w:b/>
+          <w:bCs/>
+        </w:rPr>
+        <w:t>Formok validációja hogyan történik?</w:t>
       </w:r>
     </w:p>
     <w:p>
@@ -2342,23 +1259,7 @@
           <w:b/>
           <w:bCs/>
         </w:rPr>
-        <w:t xml:space="preserve">Van-e naptár komponens (Google </w:t>
-      </w:r>
-      <w:proofErr w:type="spellStart"/>
-      <w:r>
-        <w:rPr>
-          <w:b/>
-          <w:bCs/>
-        </w:rPr>
-        <w:t>Calendar</w:t>
-      </w:r>
-      <w:proofErr w:type="spellEnd"/>
-      <w:r>
-        <w:rPr>
-          <w:b/>
-          <w:bCs/>
-        </w:rPr>
-        <w:t>-hoz hasonló)?</w:t>
+        <w:t>Van-e naptár komponens (Google Calendar-hoz hasonló)?</w:t>
       </w:r>
     </w:p>
     <w:p>
@@ -2466,23 +1367,7 @@
           <w:b/>
           <w:bCs/>
         </w:rPr>
-        <w:t xml:space="preserve">Lehet-e </w:t>
-      </w:r>
-      <w:proofErr w:type="spellStart"/>
-      <w:r>
-        <w:rPr>
-          <w:b/>
-          <w:bCs/>
-        </w:rPr>
-        <w:t>real-time</w:t>
-      </w:r>
-      <w:proofErr w:type="spellEnd"/>
-      <w:r>
-        <w:rPr>
-          <w:b/>
-          <w:bCs/>
-        </w:rPr>
-        <w:t xml:space="preserve"> grafikont rajzolni? (pl. tőzsdei árfolyam)</w:t>
+        <w:t>Lehet-e real-time grafikont rajzolni? (pl. tőzsdei árfolyam)</w:t>
       </w:r>
     </w:p>
     <w:p>
@@ -2515,121 +1400,57 @@
           <w:b/>
           <w:bCs/>
         </w:rPr>
-        <w:t xml:space="preserve">Lehet-e saját képet rajzolni valamilyen vászonra? (pl. saját </w:t>
-      </w:r>
-      <w:proofErr w:type="spellStart"/>
-      <w:r>
-        <w:rPr>
-          <w:b/>
-          <w:bCs/>
-        </w:rPr>
-        <w:t>rajzolású</w:t>
-      </w:r>
-      <w:proofErr w:type="spellEnd"/>
-      <w:r>
-        <w:rPr>
-          <w:b/>
-          <w:bCs/>
-        </w:rPr>
-        <w:t xml:space="preserve"> grafikon)</w:t>
-      </w:r>
-    </w:p>
-    <w:p>
-      <w:pPr>
-        <w:pStyle w:val="Listaszerbekezds"/>
-      </w:pPr>
-    </w:p>
-    <w:p>
-      <w:pPr>
-        <w:pStyle w:val="Listaszerbekezds"/>
-        <w:numPr>
-          <w:ilvl w:val="0"/>
-          <w:numId w:val="1"/>
-        </w:numPr>
-        <w:rPr>
-          <w:b/>
-          <w:bCs/>
-        </w:rPr>
-      </w:pPr>
-      <w:r>
-        <w:rPr>
-          <w:b/>
-          <w:bCs/>
-        </w:rPr>
-        <w:t xml:space="preserve">Raszteres (pl. </w:t>
-      </w:r>
-      <w:proofErr w:type="spellStart"/>
-      <w:r>
-        <w:rPr>
-          <w:b/>
-          <w:bCs/>
-        </w:rPr>
-        <w:t>png</w:t>
-      </w:r>
-      <w:proofErr w:type="spellEnd"/>
-      <w:r>
-        <w:rPr>
-          <w:b/>
-          <w:bCs/>
-        </w:rPr>
-        <w:t xml:space="preserve">) és vektoros (pl. </w:t>
-      </w:r>
-      <w:proofErr w:type="spellStart"/>
-      <w:r>
-        <w:rPr>
-          <w:b/>
-          <w:bCs/>
-        </w:rPr>
-        <w:t>svg</w:t>
-      </w:r>
-      <w:proofErr w:type="spellEnd"/>
-      <w:r>
-        <w:rPr>
-          <w:b/>
-          <w:bCs/>
-        </w:rPr>
-        <w:t>) kép is készíthető?</w:t>
-      </w:r>
-    </w:p>
-    <w:p>
-      <w:pPr>
-        <w:pStyle w:val="Listaszerbekezds"/>
-      </w:pPr>
-    </w:p>
-    <w:p>
-      <w:pPr>
-        <w:pStyle w:val="Listaszerbekezds"/>
-        <w:numPr>
-          <w:ilvl w:val="0"/>
-          <w:numId w:val="1"/>
-        </w:numPr>
-        <w:rPr>
-          <w:b/>
-          <w:bCs/>
-        </w:rPr>
-      </w:pPr>
-      <w:r>
-        <w:rPr>
-          <w:b/>
-          <w:bCs/>
-        </w:rPr>
-        <w:t xml:space="preserve">Lehet-e </w:t>
-      </w:r>
-      <w:proofErr w:type="spellStart"/>
-      <w:r>
-        <w:rPr>
-          <w:b/>
-          <w:bCs/>
-        </w:rPr>
-        <w:t>real-time</w:t>
-      </w:r>
-      <w:proofErr w:type="spellEnd"/>
-      <w:r>
-        <w:rPr>
-          <w:b/>
-          <w:bCs/>
-        </w:rPr>
-        <w:t xml:space="preserve"> frissíteni a kép tartalmát?</w:t>
+        <w:t>Lehet-e saját képet rajzolni valamilyen vászonra? (pl. saját rajzolású grafikon)</w:t>
+      </w:r>
+    </w:p>
+    <w:p>
+      <w:pPr>
+        <w:pStyle w:val="Listaszerbekezds"/>
+      </w:pPr>
+    </w:p>
+    <w:p>
+      <w:pPr>
+        <w:pStyle w:val="Listaszerbekezds"/>
+        <w:numPr>
+          <w:ilvl w:val="0"/>
+          <w:numId w:val="1"/>
+        </w:numPr>
+        <w:rPr>
+          <w:b/>
+          <w:bCs/>
+        </w:rPr>
+      </w:pPr>
+      <w:r>
+        <w:rPr>
+          <w:b/>
+          <w:bCs/>
+        </w:rPr>
+        <w:t>Raszteres (pl. png) és vektoros (pl. svg) kép is készíthető?</w:t>
+      </w:r>
+    </w:p>
+    <w:p>
+      <w:pPr>
+        <w:pStyle w:val="Listaszerbekezds"/>
+      </w:pPr>
+    </w:p>
+    <w:p>
+      <w:pPr>
+        <w:pStyle w:val="Listaszerbekezds"/>
+        <w:numPr>
+          <w:ilvl w:val="0"/>
+          <w:numId w:val="1"/>
+        </w:numPr>
+        <w:rPr>
+          <w:b/>
+          <w:bCs/>
+        </w:rPr>
+      </w:pPr>
+      <w:r>
+        <w:rPr>
+          <w:b/>
+          <w:bCs/>
+        </w:rPr>
+        <w:t>Lehet-e real-time frissíteni a kép tartalmát?</w:t>
       </w:r>
     </w:p>
     <w:p>
@@ -2642,7 +1463,6 @@
         <w:pStyle w:val="Cmsor2"/>
       </w:pPr>
       <w:r>
-        <w:lastRenderedPageBreak/>
         <w:t>Térkép</w:t>
       </w:r>
     </w:p>
@@ -2663,23 +1483,7 @@
           <w:b/>
           <w:bCs/>
         </w:rPr>
-        <w:t xml:space="preserve">Van-e lehetőség térkép megjelenítésére? (pl. Google </w:t>
-      </w:r>
-      <w:proofErr w:type="spellStart"/>
-      <w:r>
-        <w:rPr>
-          <w:b/>
-          <w:bCs/>
-        </w:rPr>
-        <w:t>Maps</w:t>
-      </w:r>
-      <w:proofErr w:type="spellEnd"/>
-      <w:r>
-        <w:rPr>
-          <w:b/>
-          <w:bCs/>
-        </w:rPr>
-        <w:t>)</w:t>
+        <w:t>Van-e lehetőség térkép megjelenítésére? (pl. Google Maps)</w:t>
       </w:r>
     </w:p>
     <w:p>
@@ -2787,23 +1591,7 @@
           <w:b/>
           <w:bCs/>
         </w:rPr>
-        <w:t xml:space="preserve">Van-e lehetőség beépített dialógus ablak megjelenítésére (pl. szöveg + csak OK gomb, csak </w:t>
-      </w:r>
-      <w:proofErr w:type="spellStart"/>
-      <w:r>
-        <w:rPr>
-          <w:b/>
-          <w:bCs/>
-        </w:rPr>
-        <w:t>OKCancel</w:t>
-      </w:r>
-      <w:proofErr w:type="spellEnd"/>
-      <w:r>
-        <w:rPr>
-          <w:b/>
-          <w:bCs/>
-        </w:rPr>
-        <w:t xml:space="preserve"> gomb tartalommal)</w:t>
+        <w:t>Van-e lehetőség beépített dialógus ablak megjelenítésére (pl. szöveg + csak OK gomb, csak OKCancel gomb tartalommal)</w:t>
       </w:r>
     </w:p>
     <w:p>

</xml_diff>

<commit_message>
Dialog and messages documentation
</commit_message>
<xml_diff>
--- a/MudBlazor komponens könyvtár vizsgálata.docx
+++ b/MudBlazor komponens könyvtár vizsgálata.docx
@@ -1708,32 +1708,85 @@
       <w:pPr>
         <w:pStyle w:val="Listaszerbekezds"/>
       </w:pPr>
-    </w:p>
-    <w:p>
-      <w:pPr>
-        <w:pStyle w:val="Listaszerbekezds"/>
-        <w:numPr>
-          <w:ilvl w:val="0"/>
-          <w:numId w:val="1"/>
-        </w:numPr>
-        <w:rPr>
-          <w:b/>
-          <w:bCs/>
-        </w:rPr>
-      </w:pPr>
-      <w:r>
-        <w:rPr>
-          <w:b/>
-          <w:bCs/>
-        </w:rPr>
+      <w:r>
         <w:lastRenderedPageBreak/>
-        <w:t>Van-e lehetőség beépített dialógus ablak megjelenítésére (pl. szöveg + csak OK gomb, csak OKCancel gomb tartalommal)</w:t>
-      </w:r>
-    </w:p>
-    <w:p>
-      <w:pPr>
-        <w:pStyle w:val="Listaszerbekezds"/>
-      </w:pPr>
+        <w:t xml:space="preserve">Van. Az oldal valamelyik központi komponensében fel kell venni egy </w:t>
+      </w:r>
+      <w:r>
+        <w:t>&lt;MudDialogProvider&gt;</w:t>
+      </w:r>
+      <w:r>
+        <w:t xml:space="preserve"> komponenst. Ezt más komponensekből úgy érjük el, hogy @inject-el injektálunk egy IDialogService-t.</w:t>
+      </w:r>
+    </w:p>
+    <w:p>
+      <w:pPr>
+        <w:pStyle w:val="Listaszerbekezds"/>
+      </w:pPr>
+      <w:r>
+        <w:t>A dialógusablak layoutját érdemes felvenni egy külön komponensenek. Ebben a komponensben egy &lt;MudDialog&gt; komponens definiálja a dialog layoutját. A &lt;MudDialog&gt;-on belül a &lt;DialogContent&gt; határozza meg a fő tartalmat, a &lt;DialogActions&gt;-ben pedig a dialógus alján lévő akciókat definiálhatjuk.</w:t>
+      </w:r>
+    </w:p>
+    <w:p>
+      <w:pPr>
+        <w:pStyle w:val="Listaszerbekezds"/>
+      </w:pPr>
+      <w:r>
+        <w:t>A dialógust megjeleníteni a DialogService.Show&lt;&gt; metódusával tudjuk megjeleníteni. A dialógus típusát a Show függvény template paraméterében tudjuk definiálni. A Show függvényben opciókat is meg lehet adni (pl. pozíció, méret, Esc billentyű bezárja-e, stb…).</w:t>
+      </w:r>
+    </w:p>
+    <w:p>
+      <w:pPr>
+        <w:pStyle w:val="Listaszerbekezds"/>
+      </w:pPr>
+      <w:r>
+        <w:t>A dialógus kaphat paramétert, hasonlóan bármely másik komponenshez, [Parameter] annotációval ellátott propertykben.</w:t>
+      </w:r>
+    </w:p>
+    <w:p>
+      <w:pPr>
+        <w:pStyle w:val="Listaszerbekezds"/>
+        <w:numPr>
+          <w:ilvl w:val="0"/>
+          <w:numId w:val="1"/>
+        </w:numPr>
+        <w:rPr>
+          <w:b/>
+          <w:bCs/>
+        </w:rPr>
+      </w:pPr>
+      <w:r>
+        <w:rPr>
+          <w:b/>
+          <w:bCs/>
+        </w:rPr>
+        <w:t>Van-e lehetőség beépített dialógus ablak megjelenítésére (pl. szöveg + csak OK gomb, csak OK</w:t>
+      </w:r>
+      <w:r>
+        <w:rPr>
+          <w:b/>
+          <w:bCs/>
+        </w:rPr>
+        <w:t xml:space="preserve"> </w:t>
+      </w:r>
+      <w:r>
+        <w:rPr>
+          <w:b/>
+          <w:bCs/>
+        </w:rPr>
+        <w:t>Cancel gomb tartalommal)</w:t>
+      </w:r>
+    </w:p>
+    <w:p>
+      <w:pPr>
+        <w:pStyle w:val="Listaszerbekezds"/>
+      </w:pPr>
+      <w:r>
+        <w:t>Nincs alap dialógus, mindenképp meg kell adni a Show függvénynek egy típust</w:t>
+      </w:r>
+      <w:r>
+        <w:t>, ami egy &lt;MudDialog&gt;-gal rendelkező komponens. Azonban egy csak OK Cancel gombokkal rendelkező dialógust össze lehet rakni 4 sorból.</w:t>
+      </w:r>
     </w:p>
     <w:p>
       <w:pPr>
@@ -1759,6 +1812,15 @@
       <w:pPr>
         <w:pStyle w:val="Listaszerbekezds"/>
       </w:pPr>
+      <w:r>
+        <w:t>Lehet</w:t>
+      </w:r>
+      <w:r>
+        <w:t xml:space="preserve">, </w:t>
+      </w:r>
+      <w:r>
+        <w:t>a dialógus komponensében egy [Inject] annotációval ellátott propertyben kaphat DialogService-t, amit akadály nélkül használhat.</w:t>
+      </w:r>
     </w:p>
     <w:p>
       <w:pPr>
@@ -1784,6 +1846,9 @@
       <w:pPr>
         <w:pStyle w:val="Listaszerbekezds"/>
       </w:pPr>
+      <w:r>
+        <w:t>Nincs semmi akadálya.</w:t>
+      </w:r>
     </w:p>
     <w:p>
       <w:pPr>
@@ -1817,6 +1882,45 @@
       <w:pPr>
         <w:pStyle w:val="Listaszerbekezds"/>
       </w:pPr>
+      <w:r>
+        <w:t>Többféle komponens is van feedback megjelenítésre:</w:t>
+      </w:r>
+    </w:p>
+    <w:p>
+      <w:pPr>
+        <w:pStyle w:val="Listaszerbekezds"/>
+        <w:numPr>
+          <w:ilvl w:val="1"/>
+          <w:numId w:val="1"/>
+        </w:numPr>
+      </w:pPr>
+      <w:r>
+        <w:t>&lt;MudAlert&gt;: Egyszerű kis komponens, ami egy ikont és kis szöveget tud megjeleníteni. A bordert és a színeket testre lehet szabni. Alapvetően statikus, de a sarkában lehet megjeleníteni kis X-et amivel bezárhatjuk, azonban ezt pár sor kóddal kell megoldanunk.</w:t>
+      </w:r>
+    </w:p>
+    <w:p>
+      <w:pPr>
+        <w:pStyle w:val="Listaszerbekezds"/>
+        <w:numPr>
+          <w:ilvl w:val="1"/>
+          <w:numId w:val="1"/>
+        </w:numPr>
+      </w:pPr>
+      <w:r>
+        <w:t>&lt;MudSnackbarProvider&gt;: Hasonlóan a MudDialogProviderhez, ezt is érdemes globálisan egyszer felvenni, majd injektálni ahol kell. A Snackbart, az Alert-tel ellentétben, kódból dinamikusan tudjuk csak megjeleníteni a SnackbarProvider Add metódusával. A tartalma lehet ikon, szöveg, action button, de akár még custom HTML markup is.</w:t>
+      </w:r>
+    </w:p>
+    <w:p>
+      <w:pPr>
+        <w:pStyle w:val="Listaszerbekezds"/>
+        <w:numPr>
+          <w:ilvl w:val="1"/>
+          <w:numId w:val="1"/>
+        </w:numPr>
+      </w:pPr>
+      <w:r>
+        <w:t>&lt;MudBadge&gt;: Más komponensek sarkába tudunk rakni egy kis színes pöttyöt, amin jelezhetjük például a bejövő üzenetek számát, de akár ikont is rakhatunk bele.</w:t>
+      </w:r>
     </w:p>
     <w:p>
       <w:pPr>
@@ -1842,6 +1946,9 @@
       <w:pPr>
         <w:pStyle w:val="Listaszerbekezds"/>
       </w:pPr>
+      <w:r>
+        <w:t>A Snackbar a tartalmát HTML stringként kezeli, ezért akármilyen markup-ot adhatunk neki. Arra a dokumentáció is felhívja a figyelmet, hogy user content-et nem szabad Snackbarban így megjeleníteni, mivel az biztonsági kockázatot jelent.</w:t>
+      </w:r>
     </w:p>
     <w:p>
       <w:pPr>
@@ -2029,7 +2136,7 @@
   <w:abstractNum w:abstractNumId="1" w15:restartNumberingAfterBreak="0">
     <w:nsid w:val="1DF46320"/>
     <w:multiLevelType w:val="hybridMultilevel"/>
-    <w:tmpl w:val="6DB2C94C"/>
+    <w:tmpl w:val="5B9E4630"/>
     <w:lvl w:ilvl="0" w:tplc="040E0001">
       <w:start w:val="1"/>
       <w:numFmt w:val="bullet"/>

</xml_diff>

<commit_message>
Added file upload documentation
</commit_message>
<xml_diff>
--- a/MudBlazor komponens könyvtár vizsgálata.docx
+++ b/MudBlazor komponens könyvtár vizsgálata.docx
@@ -144,15 +144,7 @@
         <w:ind w:left="1416"/>
       </w:pPr>
       <w:r>
-        <w:t xml:space="preserve">Be lehet állítani, hogy a Drawer az AppBart eltolja vagy fölé gördüljön, </w:t>
-      </w:r>
-      <w:proofErr w:type="gramStart"/>
-      <w:r>
-        <w:t>illetve</w:t>
-      </w:r>
-      <w:proofErr w:type="gramEnd"/>
-      <w:r>
-        <w:t xml:space="preserve"> </w:t>
+        <w:t xml:space="preserve">Be lehet állítani, hogy a Drawer az AppBart eltolja vagy fölé gördüljön, illetve </w:t>
       </w:r>
       <w:r>
         <w:t>hogy a teteje az AppBarral egy szinten, vagy az AppBar alatt legyen.</w:t>
@@ -716,15 +708,7 @@
         <w:t>n</w:t>
       </w:r>
       <w:r>
-        <w:t xml:space="preserve">yomására jelenjenek meg (pl.: egy Person típust megjelenítő sorhoz, az Address típust megjelenítő </w:t>
-      </w:r>
-      <w:proofErr w:type="gramStart"/>
-      <w:r>
-        <w:t>táblázat</w:t>
-      </w:r>
-      <w:proofErr w:type="gramEnd"/>
-      <w:r>
-        <w:t xml:space="preserve"> mint ChildRowContent)</w:t>
+        <w:t>yomására jelenjenek meg (pl.: egy Person típust megjelenítő sorhoz, az Address típust megjelenítő táblázat mint ChildRowContent)</w:t>
       </w:r>
       <w:r>
         <w:t>. A &lt;ChildRowContent&gt;-be akármit elhelyezhetünk, és itt is rendelkezésünkre áll a @context változó, ami reprezentálja a sorhoz tartozó adatot.</w:t>
@@ -914,15 +898,7 @@
         <w:pStyle w:val="Listaszerbekezds"/>
       </w:pPr>
       <w:r>
-        <w:t xml:space="preserve">Lézetik külön &lt;MudAutoComplete&gt; komponens is, ami amellett, hogy tud hasonlóan </w:t>
-      </w:r>
-      <w:proofErr w:type="gramStart"/>
-      <w:r>
-        <w:t>viselkedni</w:t>
-      </w:r>
-      <w:proofErr w:type="gramEnd"/>
-      <w:r>
-        <w:t xml:space="preserve"> mint a &lt;MudSelect&gt; komponens, képes egyéni bemenetet is kezelni, illetve meg lehet neki adni egy search function-t, aminek segítségével autocomplete viselkedést valósít meg.</w:t>
+        <w:t>Lézetik külön &lt;MudAutoComplete&gt; komponens is, ami amellett, hogy tud hasonlóan viselkedni mint a &lt;MudSelect&gt; komponens, képes egyéni bemenetet is kezelni, illetve meg lehet neki adni egy search function-t, aminek segítségével autocomplete viselkedést valósít meg.</w:t>
       </w:r>
     </w:p>
     <w:p>
@@ -1119,15 +1095,7 @@
         <w:pStyle w:val="Listaszerbekezds"/>
       </w:pPr>
       <w:r>
-        <w:t xml:space="preserve">Van, a &lt;MudProgressCircular&gt; és &lt;MudProgressLinear&gt; komponensekkel. A komponens lehet Determinate, ha meg lehet becsülni hol tart egy adott folyamat, illetve </w:t>
-      </w:r>
-      <w:proofErr w:type="gramStart"/>
-      <w:r>
-        <w:t>Indeterminate</w:t>
-      </w:r>
-      <w:proofErr w:type="gramEnd"/>
-      <w:r>
-        <w:t xml:space="preserve"> ha csak azt akarjuk mutatni, hogy valamilyen háttérfolyamatra, de nem tudjuk az hol tart.</w:t>
+        <w:t>Van, a &lt;MudProgressCircular&gt; és &lt;MudProgressLinear&gt; komponensekkel. A komponens lehet Determinate, ha meg lehet becsülni hol tart egy adott folyamat, illetve Indeterminate ha csak azt akarjuk mutatni, hogy valamilyen háttérfolyamatra, de nem tudjuk az hol tart.</w:t>
       </w:r>
       <w:r>
         <w:t xml:space="preserve"> Testre lehet szabni a színt, méretet, legyen-e százalék kiírás, stb…</w:t>
@@ -1174,15 +1142,7 @@
         <w:pStyle w:val="Listaszerbekezds"/>
       </w:pPr>
       <w:r>
-        <w:t xml:space="preserve"> A &lt;MudForm&gt;-ot legegyszerűbben úgy lehet validálni, hogy az egyes bemeneti mezőkhöz megadjuk a </w:t>
-      </w:r>
-      <w:proofErr w:type="gramStart"/>
-      <w:r>
-        <w:t>Required</w:t>
-      </w:r>
-      <w:proofErr w:type="gramEnd"/>
-      <w:r>
-        <w:t xml:space="preserve"> illetve Validation attribútumokat. A &lt;MudForm&gt; rendelkezik egy bind-IsValid attribútummal, amivel a validáció sikerességét tudjuk változóba menteni, illetve egy bind-Errors attribútuma, amivel a hiba stringeket tudjuk összegyűjteni. </w:t>
+        <w:t xml:space="preserve"> A &lt;MudForm&gt;-ot legegyszerűbben úgy lehet validálni, hogy az egyes bemeneti mezőkhöz megadjuk a Required illetve Validation attribútumokat. A &lt;MudForm&gt; rendelkezik egy bind-IsValid attribútummal, amivel a validáció sikerességét tudjuk változóba menteni, illetve egy bind-Errors attribútuma, amivel a hiba stringeket tudjuk összegyűjteni. </w:t>
       </w:r>
       <w:r>
         <w:t xml:space="preserve">A validációt a Mudform.Validate függvény indítja. </w:t>
@@ -1471,23 +1431,7 @@
           <w:b/>
           <w:bCs/>
         </w:rPr>
-        <w:t xml:space="preserve">Milyen grafikonok vannak? (kördiagram, </w:t>
-      </w:r>
-      <w:proofErr w:type="gramStart"/>
-      <w:r>
-        <w:rPr>
-          <w:b/>
-          <w:bCs/>
-        </w:rPr>
-        <w:t>oszlopdiagram,</w:t>
-      </w:r>
-      <w:proofErr w:type="gramEnd"/>
-      <w:r>
-        <w:rPr>
-          <w:b/>
-          <w:bCs/>
-        </w:rPr>
-        <w:t xml:space="preserve"> stb.)</w:t>
+        <w:t>Milyen grafikonok vannak? (kördiagram, oszlopdiagram, stb.)</w:t>
       </w:r>
     </w:p>
     <w:p>
@@ -1785,15 +1729,7 @@
         </w:numPr>
       </w:pPr>
       <w:r>
-        <w:t xml:space="preserve">&lt;MudAlert&gt;: Egyszerű kis komponens, ami egy ikont és kis szöveget tud megjeleníteni. A bordert és a színeket testre lehet szabni. Alapvetően statikus, de a sarkában lehet megjeleníteni kis </w:t>
-      </w:r>
-      <w:proofErr w:type="gramStart"/>
-      <w:r>
-        <w:t>X-et</w:t>
-      </w:r>
-      <w:proofErr w:type="gramEnd"/>
-      <w:r>
-        <w:t xml:space="preserve"> amivel bezárhatjuk, azonban ezt pár sor kóddal kell megoldanunk.</w:t>
+        <w:t>&lt;MudAlert&gt;: Egyszerű kis komponens, ami egy ikont és kis szöveget tud megjeleníteni. A bordert és a színeket testre lehet szabni. Alapvetően statikus, de a sarkában lehet megjeleníteni kis X-et amivel bezárhatjuk, azonban ezt pár sor kóddal kell megoldanunk.</w:t>
       </w:r>
     </w:p>
     <w:p>
@@ -1805,15 +1741,7 @@
         </w:numPr>
       </w:pPr>
       <w:r>
-        <w:t xml:space="preserve">&lt;MudSnackbarProvider&gt;: Hasonlóan a MudDialogProviderhez, ezt is érdemes globálisan egyszer felvenni, majd </w:t>
-      </w:r>
-      <w:proofErr w:type="gramStart"/>
-      <w:r>
-        <w:t>injektálni</w:t>
-      </w:r>
-      <w:proofErr w:type="gramEnd"/>
-      <w:r>
-        <w:t xml:space="preserve"> ahol kell. A Snackbart, az Alert-tel ellentétben, kódból dinamikusan tudjuk csak megjeleníteni a SnackbarProvider Add metódusával. A tartalma lehet ikon, szöveg, action button, de akár még custom HTML markup is.</w:t>
+        <w:t>&lt;MudSnackbarProvider&gt;: Hasonlóan a MudDialogProviderhez, ezt is érdemes globálisan egyszer felvenni, majd injektálni ahol kell. A Snackbart, az Alert-tel ellentétben, kódból dinamikusan tudjuk csak megjeleníteni a SnackbarProvider Add metódusával. A tartalma lehet ikon, szöveg, action button, de akár még custom HTML markup is.</w:t>
       </w:r>
     </w:p>
     <w:p>
@@ -1888,6 +1816,29 @@
       <w:pPr>
         <w:pStyle w:val="Listaszerbekezds"/>
       </w:pPr>
+      <w:r>
+        <w:t>Van, a natív &lt;</w:t>
+      </w:r>
+      <w:r>
+        <w:t>InputFile</w:t>
+      </w:r>
+      <w:r>
+        <w:t>&gt; komponenst felhasználva. Ha bármilyen MudButton for attribútumát beállítjuk az input id attribútumának értékére. Ennek a gombnak aztán olyan stílust adhatunk amilyet csak szeretnénk, de akár másféle komponenst is használhatunk, ami képes Click event kezelésére. Akár Drag-and-Drop fájlfeltöltést is meg tudunk valósítani, ha olyan komponenst használunk az input label-jének, ami tudja kezelni a drag eventeket.</w:t>
+      </w:r>
+    </w:p>
+    <w:p>
+      <w:pPr>
+        <w:pStyle w:val="Listaszerbekezds"/>
+      </w:pPr>
+      <w:r>
+        <w:t xml:space="preserve">Magát a feltöltés kezdeményezését az input OnChanged eventjével tudjuk kezelni. Az </w:t>
+      </w:r>
+      <w:r>
+        <w:t>InputFileChangeEventArgs</w:t>
+      </w:r>
+      <w:r>
+        <w:t xml:space="preserve"> paraméteren keresztül tudjuk bekérni a fájlokat.</w:t>
+      </w:r>
     </w:p>
     <w:p>
       <w:pPr>
@@ -1913,6 +1864,9 @@
       <w:pPr>
         <w:pStyle w:val="Listaszerbekezds"/>
       </w:pPr>
+      <w:r>
+        <w:t>Nincs a könyvtárnak beépített megoldása erre. Saját kézzel úgy oldhatjuk meg ezt, hogy chunkonként olvassuk be a fájlt, és valamilyen Timer segítségével frissítjük a progress mérőt.</w:t>
+      </w:r>
     </w:p>
     <w:sectPr>
       <w:pgSz w:w="11906" w:h="16838"/>

</xml_diff>

<commit_message>
Added description of MudBlazor library
</commit_message>
<xml_diff>
--- a/MudBlazor komponens könyvtár vizsgálata.docx
+++ b/MudBlazor komponens könyvtár vizsgálata.docx
@@ -1066,6 +1066,667 @@
           <w:szCs w:val="24"/>
         </w:rPr>
       </w:pPr>
+      <w:proofErr w:type="spellStart"/>
+      <w:r>
+        <w:rPr>
+          <w:sz w:val="24"/>
+          <w:szCs w:val="24"/>
+        </w:rPr>
+        <w:t>Blazor-höz</w:t>
+      </w:r>
+      <w:proofErr w:type="spellEnd"/>
+      <w:r>
+        <w:rPr>
+          <w:sz w:val="24"/>
+          <w:szCs w:val="24"/>
+        </w:rPr>
+        <w:t xml:space="preserve"> sokféle komponens könyvtár érhető el, melyek több funkcionalitást biztosító, illetve natív </w:t>
+      </w:r>
+      <w:proofErr w:type="spellStart"/>
+      <w:r>
+        <w:rPr>
+          <w:sz w:val="24"/>
+          <w:szCs w:val="24"/>
+        </w:rPr>
+        <w:t>Blazor</w:t>
+      </w:r>
+      <w:proofErr w:type="spellEnd"/>
+      <w:r>
+        <w:rPr>
+          <w:sz w:val="24"/>
+          <w:szCs w:val="24"/>
+        </w:rPr>
+        <w:t xml:space="preserve">-ben nem létező komponenseket biztosítanak a fejlesztők számára. Ezek egyike a </w:t>
+      </w:r>
+      <w:proofErr w:type="spellStart"/>
+      <w:r>
+        <w:rPr>
+          <w:sz w:val="24"/>
+          <w:szCs w:val="24"/>
+        </w:rPr>
+        <w:t>MudBlazor</w:t>
+      </w:r>
+      <w:proofErr w:type="spellEnd"/>
+      <w:r>
+        <w:rPr>
+          <w:sz w:val="24"/>
+          <w:szCs w:val="24"/>
+        </w:rPr>
+        <w:t xml:space="preserve">, ami egy ingyenes, </w:t>
+      </w:r>
+      <w:proofErr w:type="spellStart"/>
+      <w:r>
+        <w:rPr>
+          <w:sz w:val="24"/>
+          <w:szCs w:val="24"/>
+        </w:rPr>
+        <w:t>open-source</w:t>
+      </w:r>
+      <w:proofErr w:type="spellEnd"/>
+      <w:r>
+        <w:rPr>
+          <w:sz w:val="24"/>
+          <w:szCs w:val="24"/>
+        </w:rPr>
+        <w:t xml:space="preserve"> </w:t>
+      </w:r>
+      <w:proofErr w:type="spellStart"/>
+      <w:r>
+        <w:rPr>
+          <w:sz w:val="24"/>
+          <w:szCs w:val="24"/>
+        </w:rPr>
+        <w:t>könytár</w:t>
+      </w:r>
+      <w:proofErr w:type="spellEnd"/>
+      <w:r>
+        <w:rPr>
+          <w:sz w:val="24"/>
+          <w:szCs w:val="24"/>
+        </w:rPr>
+        <w:t xml:space="preserve"> sokféle komponenssel és extrával.</w:t>
+      </w:r>
+      <w:r>
+        <w:rPr>
+          <w:sz w:val="24"/>
+          <w:szCs w:val="24"/>
+        </w:rPr>
+        <w:t xml:space="preserve"> A könyvtárat többek között a </w:t>
+      </w:r>
+      <w:proofErr w:type="spellStart"/>
+      <w:r>
+        <w:rPr>
+          <w:sz w:val="24"/>
+          <w:szCs w:val="24"/>
+        </w:rPr>
+        <w:t>JetBrains</w:t>
+      </w:r>
+      <w:proofErr w:type="spellEnd"/>
+      <w:r>
+        <w:rPr>
+          <w:sz w:val="24"/>
+          <w:szCs w:val="24"/>
+        </w:rPr>
+        <w:t xml:space="preserve"> is támogatja, illetve a készítő szeretne képzéseket, és több előre elkészített stílust és </w:t>
+      </w:r>
+      <w:proofErr w:type="spellStart"/>
+      <w:r>
+        <w:rPr>
+          <w:sz w:val="24"/>
+          <w:szCs w:val="24"/>
+        </w:rPr>
+        <w:t>template-et</w:t>
+      </w:r>
+      <w:proofErr w:type="spellEnd"/>
+      <w:r>
+        <w:rPr>
+          <w:sz w:val="24"/>
+          <w:szCs w:val="24"/>
+        </w:rPr>
+        <w:t xml:space="preserve"> kínálni, így talán elmondható, hogy a könyvtárat hosszabb távon is támogatni és fejleszteni fogják.</w:t>
+      </w:r>
+    </w:p>
+    <w:p>
+      <w:pPr>
+        <w:rPr>
+          <w:sz w:val="24"/>
+          <w:szCs w:val="24"/>
+        </w:rPr>
+      </w:pPr>
+      <w:r>
+        <w:rPr>
+          <w:sz w:val="24"/>
+          <w:szCs w:val="24"/>
+        </w:rPr>
+        <w:t xml:space="preserve">A könyvtár </w:t>
+      </w:r>
+      <w:proofErr w:type="spellStart"/>
+      <w:r>
+        <w:rPr>
+          <w:sz w:val="24"/>
+          <w:szCs w:val="24"/>
+        </w:rPr>
+        <w:t>Material</w:t>
+      </w:r>
+      <w:proofErr w:type="spellEnd"/>
+      <w:r>
+        <w:rPr>
+          <w:sz w:val="24"/>
+          <w:szCs w:val="24"/>
+        </w:rPr>
+        <w:t xml:space="preserve"> Design-</w:t>
+      </w:r>
+      <w:proofErr w:type="spellStart"/>
+      <w:r>
+        <w:rPr>
+          <w:sz w:val="24"/>
+          <w:szCs w:val="24"/>
+        </w:rPr>
+        <w:t>ra</w:t>
+      </w:r>
+      <w:proofErr w:type="spellEnd"/>
+      <w:r>
+        <w:rPr>
+          <w:sz w:val="24"/>
+          <w:szCs w:val="24"/>
+        </w:rPr>
+        <w:t xml:space="preserve"> alapoz, és igyekszik olyan komponenseket biztosítani, amelyek mellett nem lesz szükségünk egyáltalán CSS vagy JavaScript kód írására. </w:t>
+      </w:r>
+      <w:r>
+        <w:rPr>
+          <w:sz w:val="24"/>
+          <w:szCs w:val="24"/>
+        </w:rPr>
+        <w:t>A köny</w:t>
+      </w:r>
+      <w:r>
+        <w:rPr>
+          <w:sz w:val="24"/>
+          <w:szCs w:val="24"/>
+        </w:rPr>
+        <w:t>v</w:t>
+      </w:r>
+      <w:r>
+        <w:rPr>
+          <w:sz w:val="24"/>
+          <w:szCs w:val="24"/>
+        </w:rPr>
+        <w:t>tár .NET 6.0-</w:t>
+      </w:r>
+      <w:r>
+        <w:rPr>
+          <w:sz w:val="24"/>
+          <w:szCs w:val="24"/>
+        </w:rPr>
+        <w:t>ot</w:t>
+      </w:r>
+      <w:r>
+        <w:rPr>
+          <w:sz w:val="24"/>
+          <w:szCs w:val="24"/>
+        </w:rPr>
+        <w:t xml:space="preserve"> </w:t>
+      </w:r>
+      <w:r>
+        <w:rPr>
+          <w:sz w:val="24"/>
+          <w:szCs w:val="24"/>
+        </w:rPr>
+        <w:t>javasol</w:t>
+      </w:r>
+      <w:r>
+        <w:rPr>
+          <w:sz w:val="24"/>
+          <w:szCs w:val="24"/>
+        </w:rPr>
+        <w:t>, de kompatibilis .NET 5.0-val is. A könyvtárt telepíteni kifejezetten egyszerű a dokumentáció „</w:t>
+      </w:r>
+      <w:proofErr w:type="spellStart"/>
+      <w:r>
+        <w:rPr>
+          <w:sz w:val="24"/>
+          <w:szCs w:val="24"/>
+        </w:rPr>
+        <w:fldChar w:fldCharType="begin"/>
+      </w:r>
+      <w:r>
+        <w:rPr>
+          <w:sz w:val="24"/>
+          <w:szCs w:val="24"/>
+        </w:rPr>
+        <w:instrText xml:space="preserve"> HYPERLINK "https://mudblazor.com/getting-started/installation" </w:instrText>
+      </w:r>
+      <w:r>
+        <w:rPr>
+          <w:sz w:val="24"/>
+          <w:szCs w:val="24"/>
+        </w:rPr>
+      </w:r>
+      <w:r>
+        <w:rPr>
+          <w:sz w:val="24"/>
+          <w:szCs w:val="24"/>
+        </w:rPr>
+        <w:fldChar w:fldCharType="separate"/>
+      </w:r>
+      <w:r>
+        <w:rPr>
+          <w:rStyle w:val="Hiperhivatkozs"/>
+          <w:sz w:val="24"/>
+          <w:szCs w:val="24"/>
+        </w:rPr>
+        <w:t>Getting</w:t>
+      </w:r>
+      <w:proofErr w:type="spellEnd"/>
+      <w:r>
+        <w:rPr>
+          <w:rStyle w:val="Hiperhivatkozs"/>
+          <w:sz w:val="24"/>
+          <w:szCs w:val="24"/>
+        </w:rPr>
+        <w:t xml:space="preserve"> </w:t>
+      </w:r>
+      <w:proofErr w:type="spellStart"/>
+      <w:r>
+        <w:rPr>
+          <w:rStyle w:val="Hiperhivatkozs"/>
+          <w:sz w:val="24"/>
+          <w:szCs w:val="24"/>
+        </w:rPr>
+        <w:t>Started</w:t>
+      </w:r>
+      <w:proofErr w:type="spellEnd"/>
+      <w:r>
+        <w:rPr>
+          <w:sz w:val="24"/>
+          <w:szCs w:val="24"/>
+        </w:rPr>
+        <w:fldChar w:fldCharType="end"/>
+      </w:r>
+      <w:r>
+        <w:rPr>
+          <w:sz w:val="24"/>
+          <w:szCs w:val="24"/>
+        </w:rPr>
+        <w:t xml:space="preserve">” oldala alapján, de akár használhatjuk az egyik </w:t>
+      </w:r>
+      <w:hyperlink r:id="rId5" w:history="1">
+        <w:proofErr w:type="spellStart"/>
+        <w:r>
+          <w:rPr>
+            <w:rStyle w:val="Hiperhivatkozs"/>
+            <w:sz w:val="24"/>
+            <w:szCs w:val="24"/>
+          </w:rPr>
+          <w:t>Template</w:t>
+        </w:r>
+      </w:hyperlink>
+      <w:r>
+        <w:rPr>
+          <w:sz w:val="24"/>
+          <w:szCs w:val="24"/>
+        </w:rPr>
+        <w:t>-jüket</w:t>
+      </w:r>
+      <w:proofErr w:type="spellEnd"/>
+      <w:r>
+        <w:rPr>
+          <w:sz w:val="24"/>
+          <w:szCs w:val="24"/>
+        </w:rPr>
+        <w:t xml:space="preserve"> is, amiben minden elő van készítve ahhoz</w:t>
+      </w:r>
+      <w:r>
+        <w:rPr>
+          <w:sz w:val="24"/>
+          <w:szCs w:val="24"/>
+        </w:rPr>
+        <w:t>,</w:t>
+      </w:r>
+      <w:r>
+        <w:rPr>
+          <w:sz w:val="24"/>
+          <w:szCs w:val="24"/>
+        </w:rPr>
+        <w:t xml:space="preserve"> hogy a könyvtárt használjuk.</w:t>
+      </w:r>
+      <w:r>
+        <w:rPr>
+          <w:sz w:val="24"/>
+          <w:szCs w:val="24"/>
+        </w:rPr>
+        <w:t xml:space="preserve"> Alapvető </w:t>
+      </w:r>
+      <w:proofErr w:type="spellStart"/>
+      <w:r>
+        <w:rPr>
+          <w:sz w:val="24"/>
+          <w:szCs w:val="24"/>
+        </w:rPr>
+        <w:t>layoutokat</w:t>
+      </w:r>
+      <w:proofErr w:type="spellEnd"/>
+      <w:r>
+        <w:rPr>
+          <w:sz w:val="24"/>
+          <w:szCs w:val="24"/>
+        </w:rPr>
+        <w:t xml:space="preserve"> is tudunk másolni a dokumentáció </w:t>
+      </w:r>
+      <w:r>
+        <w:rPr>
+          <w:sz w:val="24"/>
+          <w:szCs w:val="24"/>
+        </w:rPr>
+        <w:t>„</w:t>
+      </w:r>
+      <w:proofErr w:type="spellStart"/>
+      <w:r>
+        <w:rPr>
+          <w:sz w:val="24"/>
+          <w:szCs w:val="24"/>
+        </w:rPr>
+        <w:fldChar w:fldCharType="begin"/>
+      </w:r>
+      <w:r>
+        <w:rPr>
+          <w:sz w:val="24"/>
+          <w:szCs w:val="24"/>
+        </w:rPr>
+        <w:instrText xml:space="preserve"> HYPERLINK "https://mudblazor.com/getting-started/wireframes" </w:instrText>
+      </w:r>
+      <w:r>
+        <w:rPr>
+          <w:sz w:val="24"/>
+          <w:szCs w:val="24"/>
+        </w:rPr>
+      </w:r>
+      <w:r>
+        <w:rPr>
+          <w:sz w:val="24"/>
+          <w:szCs w:val="24"/>
+        </w:rPr>
+        <w:fldChar w:fldCharType="separate"/>
+      </w:r>
+      <w:r>
+        <w:rPr>
+          <w:rStyle w:val="Hiperhivatkozs"/>
+          <w:sz w:val="24"/>
+          <w:szCs w:val="24"/>
+        </w:rPr>
+        <w:t>Wireframes</w:t>
+      </w:r>
+      <w:proofErr w:type="spellEnd"/>
+      <w:r>
+        <w:rPr>
+          <w:sz w:val="24"/>
+          <w:szCs w:val="24"/>
+        </w:rPr>
+        <w:fldChar w:fldCharType="end"/>
+      </w:r>
+      <w:r>
+        <w:rPr>
+          <w:sz w:val="24"/>
+          <w:szCs w:val="24"/>
+        </w:rPr>
+        <w:t>” oldaláról.</w:t>
+      </w:r>
+    </w:p>
+    <w:p>
+      <w:pPr>
+        <w:rPr>
+          <w:sz w:val="24"/>
+          <w:szCs w:val="24"/>
+        </w:rPr>
+      </w:pPr>
+      <w:r>
+        <w:rPr>
+          <w:sz w:val="24"/>
+          <w:szCs w:val="24"/>
+        </w:rPr>
+        <w:t xml:space="preserve">A könyvtár készítői egy </w:t>
+      </w:r>
+      <w:proofErr w:type="spellStart"/>
+      <w:r>
+        <w:rPr>
+          <w:sz w:val="24"/>
+          <w:szCs w:val="24"/>
+        </w:rPr>
+        <w:t>playground</w:t>
+      </w:r>
+      <w:proofErr w:type="spellEnd"/>
+      <w:r>
+        <w:rPr>
+          <w:sz w:val="24"/>
+          <w:szCs w:val="24"/>
+        </w:rPr>
+        <w:t xml:space="preserve"> oldalt is biztosítanak a könyvtárhoz </w:t>
+      </w:r>
+      <w:hyperlink r:id="rId6" w:history="1">
+        <w:proofErr w:type="spellStart"/>
+        <w:r>
+          <w:rPr>
+            <w:rStyle w:val="Hiperhivatkozs"/>
+            <w:sz w:val="24"/>
+            <w:szCs w:val="24"/>
+          </w:rPr>
+          <w:t>TryMudBlazor</w:t>
+        </w:r>
+        <w:proofErr w:type="spellEnd"/>
+      </w:hyperlink>
+      <w:r>
+        <w:rPr>
+          <w:sz w:val="24"/>
+          <w:szCs w:val="24"/>
+        </w:rPr>
+        <w:t xml:space="preserve"> néven, ahol ki lehet próbálni a könyvtárat kisebb elemeit online.</w:t>
+      </w:r>
+    </w:p>
+    <w:p>
+      <w:pPr>
+        <w:rPr>
+          <w:sz w:val="24"/>
+          <w:szCs w:val="24"/>
+        </w:rPr>
+      </w:pPr>
+      <w:r>
+        <w:rPr>
+          <w:sz w:val="24"/>
+          <w:szCs w:val="24"/>
+        </w:rPr>
+        <w:t xml:space="preserve">A könyvtárhoz le lehet még tölteni egy extra </w:t>
+      </w:r>
+      <w:proofErr w:type="spellStart"/>
+      <w:r>
+        <w:rPr>
+          <w:sz w:val="24"/>
+          <w:szCs w:val="24"/>
+        </w:rPr>
+        <w:t>package-et</w:t>
+      </w:r>
+      <w:proofErr w:type="spellEnd"/>
+      <w:r>
+        <w:rPr>
+          <w:sz w:val="24"/>
+          <w:szCs w:val="24"/>
+        </w:rPr>
+        <w:t xml:space="preserve"> is </w:t>
+      </w:r>
+      <w:hyperlink r:id="rId7" w:history="1">
+        <w:proofErr w:type="spellStart"/>
+        <w:r>
+          <w:rPr>
+            <w:rStyle w:val="Hiperhivatkozs"/>
+            <w:sz w:val="24"/>
+            <w:szCs w:val="24"/>
+          </w:rPr>
+          <w:t>Theme</w:t>
+        </w:r>
+        <w:proofErr w:type="spellEnd"/>
+        <w:r>
+          <w:rPr>
+            <w:rStyle w:val="Hiperhivatkozs"/>
+            <w:sz w:val="24"/>
+            <w:szCs w:val="24"/>
+          </w:rPr>
+          <w:t xml:space="preserve"> Manager</w:t>
+        </w:r>
+      </w:hyperlink>
+      <w:r>
+        <w:rPr>
+          <w:sz w:val="24"/>
+          <w:szCs w:val="24"/>
+        </w:rPr>
+        <w:t xml:space="preserve"> néven, ami meg tudja könnyíteni az oldal stílusának tesztelését azzal, hogy futás közben lehet vele változtatni az alkalmazás témájának tulajdonságait.</w:t>
+      </w:r>
+    </w:p>
+    <w:p>
+      <w:pPr>
+        <w:rPr>
+          <w:sz w:val="24"/>
+          <w:szCs w:val="24"/>
+        </w:rPr>
+      </w:pPr>
+      <w:r>
+        <w:rPr>
+          <w:sz w:val="24"/>
+          <w:szCs w:val="24"/>
+        </w:rPr>
+        <w:t>A könyvtár biztosít lehetőséget színek, betűtípusok és árnyékok testreszabására, illetve rendelkezik ikonoknak egy nagy, kereshető gyűjteményével, így nem kell azokat külső forrásból beszerezni.</w:t>
+      </w:r>
+    </w:p>
+    <w:p>
+      <w:pPr>
+        <w:rPr>
+          <w:sz w:val="24"/>
+          <w:szCs w:val="24"/>
+        </w:rPr>
+      </w:pPr>
+      <w:r>
+        <w:rPr>
+          <w:sz w:val="24"/>
+          <w:szCs w:val="24"/>
+        </w:rPr>
+        <w:t xml:space="preserve">A könyvtár a </w:t>
+      </w:r>
+      <w:proofErr w:type="spellStart"/>
+      <w:r>
+        <w:rPr>
+          <w:sz w:val="24"/>
+          <w:szCs w:val="24"/>
+        </w:rPr>
+        <w:t>Bootstrapes</w:t>
+      </w:r>
+      <w:proofErr w:type="spellEnd"/>
+      <w:r>
+        <w:rPr>
+          <w:sz w:val="24"/>
+          <w:szCs w:val="24"/>
+        </w:rPr>
+        <w:t xml:space="preserve"> osztályokat is jól kezeli, így az abban megszokott osztályokkal tudunk margint, </w:t>
+      </w:r>
+      <w:proofErr w:type="spellStart"/>
+      <w:r>
+        <w:rPr>
+          <w:sz w:val="24"/>
+          <w:szCs w:val="24"/>
+        </w:rPr>
+        <w:t>paddinget</w:t>
+      </w:r>
+      <w:proofErr w:type="spellEnd"/>
+      <w:r>
+        <w:rPr>
+          <w:sz w:val="24"/>
+          <w:szCs w:val="24"/>
+        </w:rPr>
+        <w:t xml:space="preserve"> és sok mást állítani. A </w:t>
+      </w:r>
+      <w:proofErr w:type="spellStart"/>
+      <w:r>
+        <w:rPr>
+          <w:sz w:val="24"/>
+          <w:szCs w:val="24"/>
+        </w:rPr>
+        <w:t>Bootstrapes</w:t>
+      </w:r>
+      <w:proofErr w:type="spellEnd"/>
+      <w:r>
+        <w:rPr>
+          <w:sz w:val="24"/>
+          <w:szCs w:val="24"/>
+        </w:rPr>
+        <w:t xml:space="preserve"> </w:t>
+      </w:r>
+      <w:proofErr w:type="spellStart"/>
+      <w:r>
+        <w:rPr>
+          <w:sz w:val="24"/>
+          <w:szCs w:val="24"/>
+        </w:rPr>
+        <w:t>classokon</w:t>
+      </w:r>
+      <w:proofErr w:type="spellEnd"/>
+      <w:r>
+        <w:rPr>
+          <w:sz w:val="24"/>
+          <w:szCs w:val="24"/>
+        </w:rPr>
+        <w:t xml:space="preserve"> kívül definiál saját CSS osztályokat is, mint például a .</w:t>
+      </w:r>
+      <w:proofErr w:type="spellStart"/>
+      <w:r>
+        <w:rPr>
+          <w:sz w:val="24"/>
+          <w:szCs w:val="24"/>
+        </w:rPr>
+        <w:t>mud</w:t>
+      </w:r>
+      <w:proofErr w:type="spellEnd"/>
+      <w:r>
+        <w:rPr>
+          <w:sz w:val="24"/>
+          <w:szCs w:val="24"/>
+        </w:rPr>
+        <w:t>-</w:t>
+      </w:r>
+      <w:proofErr w:type="spellStart"/>
+      <w:r>
+        <w:rPr>
+          <w:sz w:val="24"/>
+          <w:szCs w:val="24"/>
+        </w:rPr>
+        <w:t>elevation</w:t>
+      </w:r>
+      <w:proofErr w:type="spellEnd"/>
+      <w:r>
+        <w:rPr>
+          <w:sz w:val="24"/>
+          <w:szCs w:val="24"/>
+        </w:rPr>
+        <w:t xml:space="preserve">-x </w:t>
+      </w:r>
+      <w:r>
+        <w:rPr>
+          <w:sz w:val="24"/>
+          <w:szCs w:val="24"/>
+        </w:rPr>
+        <w:t>osztály</w:t>
+      </w:r>
+      <w:r>
+        <w:rPr>
+          <w:sz w:val="24"/>
+          <w:szCs w:val="24"/>
+        </w:rPr>
+        <w:t>.</w:t>
+      </w:r>
+    </w:p>
+    <w:p>
+      <w:pPr>
+        <w:rPr>
+          <w:sz w:val="24"/>
+          <w:szCs w:val="24"/>
+        </w:rPr>
+      </w:pPr>
     </w:p>
     <w:p>
       <w:pPr>
@@ -2031,6 +2692,7 @@
     <w:p>
       <w:pPr>
         <w:pStyle w:val="Cmsor2"/>
+        <w:pageBreakBefore/>
         <w:rPr>
           <w:b/>
           <w:bCs/>
@@ -2045,6 +2707,7 @@
           <w:sz w:val="28"/>
           <w:szCs w:val="28"/>
         </w:rPr>
+        <w:lastRenderedPageBreak/>
         <w:t>Táblázat</w:t>
       </w:r>
     </w:p>
@@ -2154,15 +2817,7 @@
           <w:sz w:val="24"/>
           <w:szCs w:val="24"/>
         </w:rPr>
-        <w:t xml:space="preserve">&gt; komponenst, amiben az oszlopcímeket tudjuk beállítani, illetve egy </w:t>
-      </w:r>
-      <w:r>
-        <w:rPr>
-          <w:sz w:val="24"/>
-          <w:szCs w:val="24"/>
-        </w:rPr>
-        <w:lastRenderedPageBreak/>
-        <w:t>&lt;</w:t>
+        <w:t>&gt; komponenst, amiben az oszlopcímeket tudjuk beállítani, illetve egy &lt;</w:t>
       </w:r>
       <w:proofErr w:type="spellStart"/>
       <w:r>
@@ -3276,6 +3931,7 @@
           <w:sz w:val="24"/>
           <w:szCs w:val="24"/>
         </w:rPr>
+        <w:lastRenderedPageBreak/>
         <w:t>Át lehet-e rendezni oszlopokat?</w:t>
       </w:r>
     </w:p>
@@ -3372,7 +4028,6 @@
           <w:sz w:val="24"/>
           <w:szCs w:val="24"/>
         </w:rPr>
-        <w:lastRenderedPageBreak/>
         <w:t xml:space="preserve">Oszlopok elrejtésére és megjelenítésére nincs </w:t>
       </w:r>
       <w:proofErr w:type="spellStart"/>
@@ -4271,6 +4926,7 @@
           <w:sz w:val="24"/>
           <w:szCs w:val="24"/>
         </w:rPr>
+        <w:lastRenderedPageBreak/>
         <w:t>Ez az alapvető viselkedése a komponensnek. A különböző beállításaitól függ, hogy rögtön megjeleníti-e</w:t>
       </w:r>
       <w:r>
@@ -4370,7 +5026,6 @@
           <w:sz w:val="24"/>
           <w:szCs w:val="24"/>
         </w:rPr>
-        <w:lastRenderedPageBreak/>
         <w:t xml:space="preserve">A komponensen alapból van lenyitó ikon, amit az </w:t>
       </w:r>
       <w:proofErr w:type="spellStart"/>
@@ -5270,6 +5925,7 @@
           <w:sz w:val="24"/>
           <w:szCs w:val="24"/>
         </w:rPr>
+        <w:lastRenderedPageBreak/>
         <w:t>A &lt;</w:t>
       </w:r>
       <w:proofErr w:type="spellStart"/>
@@ -5357,15 +6013,7 @@
           <w:sz w:val="24"/>
           <w:szCs w:val="24"/>
         </w:rPr>
-        <w:t xml:space="preserve"> </w:t>
-      </w:r>
-      <w:r>
-        <w:rPr>
-          <w:sz w:val="24"/>
-          <w:szCs w:val="24"/>
-        </w:rPr>
-        <w:lastRenderedPageBreak/>
-        <w:t xml:space="preserve">Legalábbis .NET 6 környezetben le se lehet fordítani a </w:t>
+        <w:t xml:space="preserve"> Legalábbis .NET 6 környezetben le se lehet fordítani a </w:t>
       </w:r>
       <w:proofErr w:type="spellStart"/>
       <w:r>
@@ -5788,7 +6436,7 @@
         </w:rPr>
         <w:t xml:space="preserve">A könyvtár nem rendelkezik Naptár komponenssel. Ha mindenképp ilyen komponensre lenne szükségünk, a </w:t>
       </w:r>
-      <w:hyperlink r:id="rId5" w:history="1">
+      <w:hyperlink r:id="rId8" w:history="1">
         <w:proofErr w:type="spellStart"/>
         <w:r>
           <w:rPr>
@@ -5807,7 +6455,7 @@
         </w:rPr>
         <w:t xml:space="preserve"> komponenskönyvtár </w:t>
       </w:r>
-      <w:hyperlink r:id="rId6" w:history="1">
+      <w:hyperlink r:id="rId9" w:history="1">
         <w:proofErr w:type="spellStart"/>
         <w:r>
           <w:rPr>
@@ -6253,6 +6901,7 @@
           <w:sz w:val="24"/>
           <w:szCs w:val="24"/>
         </w:rPr>
+        <w:lastRenderedPageBreak/>
         <w:t>Pie</w:t>
       </w:r>
       <w:proofErr w:type="spellEnd"/>
@@ -6398,7 +7047,6 @@
           <w:sz w:val="24"/>
           <w:szCs w:val="24"/>
         </w:rPr>
-        <w:lastRenderedPageBreak/>
         <w:t xml:space="preserve">A grafikonok adatait lehet </w:t>
       </w:r>
       <w:proofErr w:type="spellStart"/>
@@ -7282,7 +7930,15 @@
           <w:sz w:val="24"/>
           <w:szCs w:val="24"/>
         </w:rPr>
-        <w:t xml:space="preserve">-tel ellentétben, kódból dinamikusan tudjuk csak megjeleníteni a </w:t>
+        <w:t xml:space="preserve">-tel </w:t>
+      </w:r>
+      <w:r>
+        <w:rPr>
+          <w:sz w:val="24"/>
+          <w:szCs w:val="24"/>
+        </w:rPr>
+        <w:lastRenderedPageBreak/>
+        <w:t xml:space="preserve">ellentétben, kódból dinamikusan tudjuk csak megjeleníteni a </w:t>
       </w:r>
       <w:proofErr w:type="spellStart"/>
       <w:r>
@@ -7382,7 +8038,6 @@
           <w:sz w:val="24"/>
           <w:szCs w:val="24"/>
         </w:rPr>
-        <w:lastRenderedPageBreak/>
         <w:t>&lt;</w:t>
       </w:r>
       <w:proofErr w:type="spellStart"/>

</xml_diff>